<commit_message>
actualizado ccuu y diagrama. he quitado el ccuu de comprar producto prebuilt y he añadido un ccuu 'checkout'
</commit_message>
<xml_diff>
--- a/Documentation/2. Analisis/Casos de Uso.docx
+++ b/Documentation/2. Analisis/Casos de Uso.docx
@@ -425,28 +425,6 @@
     <w:p>
       <w:pPr>
         <w:rPr>
-          <w:rFonts w:ascii="Arial Narrow" w:hAnsi="Arial Narrow" w:cs="Times New Roman"/>
-          <w:sz w:val="24"/>
-          <w:szCs w:val="24"/>
-        </w:rPr>
-      </w:pPr>
-      <w:r>
-        <w:rPr>
-          <w:rFonts w:ascii="Arial Narrow" w:hAnsi="Arial Narrow" w:cs="Times New Roman"/>
-          <w:sz w:val="24"/>
-          <w:szCs w:val="24"/>
-        </w:rPr>
-        <w:t>3b. El usuario no está registrado</w:t>
-      </w:r>
-    </w:p>
-    <w:p>
-      <w:pPr>
-        <w:pStyle w:val="ListParagraph"/>
-        <w:numPr>
-          <w:ilvl w:val="0"/>
-          <w:numId w:val="14"/>
-        </w:numPr>
-        <w:rPr>
           <w:rFonts w:ascii="Arial Narrow" w:hAnsi="Arial Narrow"/>
           <w:sz w:val="24"/>
           <w:szCs w:val="24"/>
@@ -454,46 +432,52 @@
       </w:pPr>
       <w:r>
         <w:rPr>
-          <w:rFonts w:ascii="Arial Narrow" w:hAnsi="Arial Narrow" w:cs="Times New Roman"/>
-          <w:sz w:val="24"/>
-          <w:szCs w:val="24"/>
-        </w:rPr>
-        <w:t>El sistema informa del error y pregunta al usuario si desea registrarse</w:t>
-      </w:r>
-    </w:p>
-    <w:p>
-      <w:pPr>
-        <w:rPr>
           <w:rFonts w:ascii="Arial Narrow" w:hAnsi="Arial Narrow"/>
           <w:sz w:val="24"/>
           <w:szCs w:val="24"/>
         </w:rPr>
-      </w:pPr>
-      <w:r>
-        <w:rPr>
-          <w:rFonts w:ascii="Arial Narrow" w:hAnsi="Arial Narrow"/>
-          <w:sz w:val="24"/>
-          <w:szCs w:val="24"/>
-        </w:rPr>
         <w:t>Punto de extensión: Línea 2: El usuario inicia el CU02: Registrarse</w:t>
       </w:r>
     </w:p>
     <w:p>
       <w:pPr>
         <w:rPr>
-          <w:rFonts w:ascii="Arial Narrow" w:hAnsi="Arial Narrow"/>
-          <w:sz w:val="24"/>
-          <w:szCs w:val="24"/>
-        </w:rPr>
-      </w:pPr>
-      <w:r>
-        <w:rPr>
-          <w:rFonts w:ascii="Arial Narrow" w:hAnsi="Arial Narrow"/>
-          <w:sz w:val="24"/>
-          <w:szCs w:val="24"/>
-        </w:rPr>
-        <w:t>Punto de extensión 2: Línea 3b.1: El usuario responde de manera afirmativa y se inicia el CU02: Registrarse</w:t>
-      </w:r>
+          <w:rFonts w:ascii="Arial Narrow" w:hAnsi="Arial Narrow" w:cs="Times New Roman"/>
+          <w:b/>
+          <w:sz w:val="24"/>
+          <w:szCs w:val="24"/>
+        </w:rPr>
+      </w:pPr>
+    </w:p>
+    <w:p>
+      <w:pPr>
+        <w:rPr>
+          <w:rFonts w:ascii="Arial Narrow" w:hAnsi="Arial Narrow" w:cs="Times New Roman"/>
+          <w:b/>
+          <w:sz w:val="24"/>
+          <w:szCs w:val="24"/>
+        </w:rPr>
+      </w:pPr>
+    </w:p>
+    <w:p>
+      <w:pPr>
+        <w:rPr>
+          <w:rFonts w:ascii="Arial Narrow" w:hAnsi="Arial Narrow" w:cs="Times New Roman"/>
+          <w:b/>
+          <w:sz w:val="24"/>
+          <w:szCs w:val="24"/>
+        </w:rPr>
+      </w:pPr>
+    </w:p>
+    <w:p>
+      <w:pPr>
+        <w:rPr>
+          <w:rFonts w:ascii="Arial Narrow" w:hAnsi="Arial Narrow" w:cs="Times New Roman"/>
+          <w:b/>
+          <w:sz w:val="24"/>
+          <w:szCs w:val="24"/>
+        </w:rPr>
+      </w:pPr>
     </w:p>
     <w:p>
       <w:pPr>
@@ -1005,48 +989,21 @@
       <w:pPr>
         <w:rPr>
           <w:rFonts w:ascii="Arial Narrow" w:hAnsi="Arial Narrow" w:cs="Times New Roman"/>
-          <w:sz w:val="24"/>
-          <w:szCs w:val="24"/>
-        </w:rPr>
-      </w:pPr>
-      <w:r>
-        <w:rPr>
-          <w:rFonts w:ascii="Arial Narrow" w:hAnsi="Arial Narrow" w:cs="Times New Roman"/>
-          <w:sz w:val="24"/>
-          <w:szCs w:val="24"/>
-        </w:rPr>
-        <w:t>3b. El usuario ya está registrado</w:t>
-      </w:r>
-    </w:p>
-    <w:p>
-      <w:pPr>
-        <w:pStyle w:val="ListParagraph"/>
-        <w:numPr>
-          <w:ilvl w:val="0"/>
-          <w:numId w:val="17"/>
-        </w:numPr>
-        <w:rPr>
-          <w:rFonts w:ascii="Arial Narrow" w:hAnsi="Arial Narrow"/>
-          <w:sz w:val="24"/>
-          <w:szCs w:val="24"/>
-        </w:rPr>
-      </w:pPr>
-      <w:r>
-        <w:rPr>
-          <w:rFonts w:ascii="Arial Narrow" w:hAnsi="Arial Narrow" w:cs="Times New Roman"/>
-          <w:sz w:val="24"/>
-          <w:szCs w:val="24"/>
-        </w:rPr>
-        <w:t>El sistema informa del error y devuelve al usuario a la operación que estaba realizando.</w:t>
-      </w:r>
-      <w:r>
-        <w:rPr>
-          <w:rFonts w:ascii="Arial Narrow" w:hAnsi="Arial Narrow"/>
-          <w:sz w:val="24"/>
-          <w:szCs w:val="24"/>
-        </w:rPr>
-        <w:t xml:space="preserve"> </w:t>
-      </w:r>
+          <w:b/>
+          <w:sz w:val="24"/>
+          <w:szCs w:val="24"/>
+        </w:rPr>
+      </w:pPr>
+    </w:p>
+    <w:p>
+      <w:pPr>
+        <w:rPr>
+          <w:rFonts w:ascii="Arial Narrow" w:hAnsi="Arial Narrow" w:cs="Times New Roman"/>
+          <w:b/>
+          <w:sz w:val="24"/>
+          <w:szCs w:val="24"/>
+        </w:rPr>
+      </w:pPr>
     </w:p>
     <w:p>
       <w:pPr>
@@ -2372,23 +2329,14 @@
           <w:szCs w:val="24"/>
         </w:rPr>
       </w:pPr>
-    </w:p>
-    <w:p>
-      <w:pPr>
-        <w:rPr>
-          <w:rFonts w:ascii="Arial Narrow" w:hAnsi="Arial Narrow" w:cs="Times New Roman"/>
-          <w:b/>
-          <w:sz w:val="24"/>
-          <w:szCs w:val="24"/>
-        </w:rPr>
-      </w:pPr>
-      <w:r>
-        <w:rPr>
-          <w:rFonts w:ascii="Arial Narrow" w:hAnsi="Arial Narrow" w:cs="Times New Roman"/>
-          <w:b/>
-          <w:sz w:val="24"/>
-          <w:szCs w:val="24"/>
-        </w:rPr>
+      <w:r>
+        <w:rPr>
+          <w:rFonts w:ascii="Arial Narrow" w:hAnsi="Arial Narrow" w:cs="Times New Roman"/>
+          <w:b/>
+          <w:sz w:val="24"/>
+          <w:szCs w:val="24"/>
+        </w:rPr>
+        <w:lastRenderedPageBreak/>
         <w:t>CU0</w:t>
       </w:r>
       <w:r>
@@ -2882,6 +2830,7 @@
           <w:sz w:val="24"/>
           <w:szCs w:val="24"/>
         </w:rPr>
+        <w:lastRenderedPageBreak/>
         <w:t>CU0</w:t>
       </w:r>
       <w:r>
@@ -3070,8 +3019,6 @@
         </w:rPr>
         <w:tab/>
       </w:r>
-      <w:bookmarkStart w:id="0" w:name="_GoBack"/>
-      <w:bookmarkEnd w:id="0"/>
       <w:r>
         <w:rPr>
           <w:rFonts w:ascii="Arial Narrow" w:hAnsi="Arial Narrow" w:cs="Times New Roman"/>
@@ -3287,7 +3234,43 @@
           <w:sz w:val="24"/>
           <w:szCs w:val="24"/>
         </w:rPr>
-        <w:t>Flujo alternativo:</w:t>
+        <w:t>Flujo</w:t>
+      </w:r>
+      <w:r>
+        <w:rPr>
+          <w:rFonts w:ascii="Arial Narrow" w:hAnsi="Arial Narrow" w:cs="Times New Roman"/>
+          <w:b/>
+          <w:sz w:val="24"/>
+          <w:szCs w:val="24"/>
+        </w:rPr>
+        <w:t>s</w:t>
+      </w:r>
+      <w:r>
+        <w:rPr>
+          <w:rFonts w:ascii="Arial Narrow" w:hAnsi="Arial Narrow" w:cs="Times New Roman"/>
+          <w:b/>
+          <w:sz w:val="24"/>
+          <w:szCs w:val="24"/>
+        </w:rPr>
+        <w:t xml:space="preserve"> alternativo</w:t>
+      </w:r>
+      <w:r>
+        <w:rPr>
+          <w:rFonts w:ascii="Arial Narrow" w:hAnsi="Arial Narrow" w:cs="Times New Roman"/>
+          <w:b/>
+          <w:sz w:val="24"/>
+          <w:szCs w:val="24"/>
+        </w:rPr>
+        <w:t>s</w:t>
+      </w:r>
+      <w:r>
+        <w:rPr>
+          <w:rFonts w:ascii="Arial Narrow" w:hAnsi="Arial Narrow" w:cs="Times New Roman"/>
+          <w:b/>
+          <w:sz w:val="24"/>
+          <w:szCs w:val="24"/>
+        </w:rPr>
+        <w:t>:</w:t>
       </w:r>
       <w:r>
         <w:rPr>
@@ -3530,23 +3513,14 @@
           <w:szCs w:val="24"/>
         </w:rPr>
       </w:pPr>
-    </w:p>
-    <w:p>
-      <w:pPr>
-        <w:rPr>
-          <w:rFonts w:ascii="Arial Narrow" w:hAnsi="Arial Narrow" w:cs="Times New Roman"/>
-          <w:b/>
-          <w:sz w:val="24"/>
-          <w:szCs w:val="24"/>
-        </w:rPr>
-      </w:pPr>
-      <w:r>
-        <w:rPr>
-          <w:rFonts w:ascii="Arial Narrow" w:hAnsi="Arial Narrow" w:cs="Times New Roman"/>
-          <w:b/>
-          <w:sz w:val="24"/>
-          <w:szCs w:val="24"/>
-        </w:rPr>
+      <w:r>
+        <w:rPr>
+          <w:rFonts w:ascii="Arial Narrow" w:hAnsi="Arial Narrow" w:cs="Times New Roman"/>
+          <w:b/>
+          <w:sz w:val="24"/>
+          <w:szCs w:val="24"/>
+        </w:rPr>
+        <w:lastRenderedPageBreak/>
         <w:t>CU0</w:t>
       </w:r>
       <w:r>
@@ -3565,7 +3539,16 @@
           <w:sz w:val="24"/>
           <w:szCs w:val="24"/>
         </w:rPr>
-        <w:t>: Add Payment Method</w:t>
+        <w:t xml:space="preserve">: </w:t>
+      </w:r>
+      <w:r>
+        <w:rPr>
+          <w:rFonts w:ascii="Arial Narrow" w:hAnsi="Arial Narrow" w:cs="Times New Roman"/>
+          <w:b/>
+          <w:sz w:val="24"/>
+          <w:szCs w:val="24"/>
+        </w:rPr>
+        <w:t>AÑADIR MÉTODO DE PAGO</w:t>
       </w:r>
     </w:p>
     <w:p>
@@ -3688,11 +3671,12 @@
           <w:sz w:val="24"/>
           <w:szCs w:val="24"/>
         </w:rPr>
-        <w:t>CU0X: View Account</w:t>
-      </w:r>
-    </w:p>
-    <w:p>
-      <w:pPr>
+        <w:t>CU04: Ver cuenta</w:t>
+      </w:r>
+    </w:p>
+    <w:p>
+      <w:pPr>
+        <w:ind w:left="2124" w:hanging="2124"/>
         <w:rPr>
           <w:rFonts w:ascii="Arial Narrow" w:hAnsi="Arial Narrow" w:cs="Times New Roman"/>
           <w:sz w:val="24"/>
@@ -3720,19 +3704,26 @@
       <w:r>
         <w:rPr>
           <w:rFonts w:ascii="Arial Narrow" w:hAnsi="Arial Narrow" w:cs="Times New Roman"/>
-          <w:b/>
-          <w:sz w:val="24"/>
-          <w:szCs w:val="24"/>
-        </w:rPr>
-        <w:tab/>
-      </w:r>
-      <w:r>
-        <w:rPr>
-          <w:rFonts w:ascii="Arial Narrow" w:hAnsi="Arial Narrow" w:cs="Times New Roman"/>
-          <w:sz w:val="24"/>
-          <w:szCs w:val="24"/>
-        </w:rPr>
-        <w:t>Ninguna.</w:t>
+          <w:sz w:val="24"/>
+          <w:szCs w:val="24"/>
+        </w:rPr>
+        <w:t>El usuario debe haber iniciado sesión mediante el CU01: Login</w:t>
+      </w:r>
+      <w:r>
+        <w:rPr>
+          <w:rFonts w:ascii="Arial Narrow" w:hAnsi="Arial Narrow" w:cs="Times New Roman"/>
+          <w:sz w:val="24"/>
+          <w:szCs w:val="24"/>
+        </w:rPr>
+        <w:t>, y haber accedido a la información de su cuenta mediante el CU04: Ver cuenta</w:t>
+      </w:r>
+      <w:r>
+        <w:rPr>
+          <w:rFonts w:ascii="Arial Narrow" w:hAnsi="Arial Narrow" w:cs="Times New Roman"/>
+          <w:sz w:val="24"/>
+          <w:szCs w:val="24"/>
+        </w:rPr>
+        <w:t>.</w:t>
       </w:r>
     </w:p>
     <w:p>
@@ -3911,7 +3902,27 @@
           <w:sz w:val="24"/>
           <w:szCs w:val="24"/>
         </w:rPr>
-        <w:t>Flujo Alternativos:</w:t>
+        <w:t>Flujo</w:t>
+      </w:r>
+      <w:r>
+        <w:rPr>
+          <w:rFonts w:ascii="Arial Narrow" w:hAnsi="Arial Narrow" w:cs="Times New Roman"/>
+          <w:b/>
+          <w:color w:val="000000" w:themeColor="text1"/>
+          <w:sz w:val="24"/>
+          <w:szCs w:val="24"/>
+        </w:rPr>
+        <w:t>s</w:t>
+      </w:r>
+      <w:r>
+        <w:rPr>
+          <w:rFonts w:ascii="Arial Narrow" w:hAnsi="Arial Narrow" w:cs="Times New Roman"/>
+          <w:b/>
+          <w:color w:val="000000" w:themeColor="text1"/>
+          <w:sz w:val="24"/>
+          <w:szCs w:val="24"/>
+        </w:rPr>
+        <w:t xml:space="preserve"> Alternativos:</w:t>
       </w:r>
     </w:p>
     <w:p>
@@ -4166,6 +4177,7 @@
           <w:sz w:val="24"/>
           <w:szCs w:val="24"/>
         </w:rPr>
+        <w:lastRenderedPageBreak/>
         <w:t>CU0</w:t>
       </w:r>
       <w:r>
@@ -4184,7 +4196,16 @@
           <w:sz w:val="24"/>
           <w:szCs w:val="24"/>
         </w:rPr>
-        <w:t>: Delete Payment Method</w:t>
+        <w:t xml:space="preserve">: </w:t>
+      </w:r>
+      <w:r>
+        <w:rPr>
+          <w:rFonts w:ascii="Arial Narrow" w:hAnsi="Arial Narrow" w:cs="Times New Roman"/>
+          <w:b/>
+          <w:sz w:val="24"/>
+          <w:szCs w:val="24"/>
+        </w:rPr>
+        <w:t>BORRAR MÉTODO DE PAGO</w:t>
       </w:r>
     </w:p>
     <w:p>
@@ -4307,11 +4328,28 @@
           <w:sz w:val="24"/>
           <w:szCs w:val="24"/>
         </w:rPr>
-        <w:t>CU0X: View Account</w:t>
-      </w:r>
-    </w:p>
-    <w:p>
-      <w:pPr>
+        <w:t xml:space="preserve">CU04: </w:t>
+      </w:r>
+      <w:r>
+        <w:rPr>
+          <w:rFonts w:ascii="Arial Narrow" w:hAnsi="Arial Narrow" w:cs="Times New Roman"/>
+          <w:sz w:val="24"/>
+          <w:szCs w:val="24"/>
+        </w:rPr>
+        <w:t>V</w:t>
+      </w:r>
+      <w:r>
+        <w:rPr>
+          <w:rFonts w:ascii="Arial Narrow" w:hAnsi="Arial Narrow" w:cs="Times New Roman"/>
+          <w:sz w:val="24"/>
+          <w:szCs w:val="24"/>
+        </w:rPr>
+        <w:t>er cuenta</w:t>
+      </w:r>
+    </w:p>
+    <w:p>
+      <w:pPr>
+        <w:ind w:left="2124" w:hanging="2124"/>
         <w:rPr>
           <w:rFonts w:ascii="Arial Narrow" w:hAnsi="Arial Narrow" w:cs="Times New Roman"/>
           <w:sz w:val="24"/>
@@ -4339,19 +4377,26 @@
       <w:r>
         <w:rPr>
           <w:rFonts w:ascii="Arial Narrow" w:hAnsi="Arial Narrow" w:cs="Times New Roman"/>
-          <w:b/>
-          <w:sz w:val="24"/>
-          <w:szCs w:val="24"/>
-        </w:rPr>
-        <w:tab/>
-      </w:r>
-      <w:r>
-        <w:rPr>
-          <w:rFonts w:ascii="Arial Narrow" w:hAnsi="Arial Narrow" w:cs="Times New Roman"/>
-          <w:sz w:val="24"/>
-          <w:szCs w:val="24"/>
-        </w:rPr>
-        <w:t>Ninguna.</w:t>
+          <w:sz w:val="24"/>
+          <w:szCs w:val="24"/>
+        </w:rPr>
+        <w:t>El usuario debe haber iniciado sesión mediante el CU01: Login</w:t>
+      </w:r>
+      <w:r>
+        <w:rPr>
+          <w:rFonts w:ascii="Arial Narrow" w:hAnsi="Arial Narrow" w:cs="Times New Roman"/>
+          <w:sz w:val="24"/>
+          <w:szCs w:val="24"/>
+        </w:rPr>
+        <w:t>, y haber accedido a la información de su cuenta mediante el CU04: Ver cuenta</w:t>
+      </w:r>
+      <w:r>
+        <w:rPr>
+          <w:rFonts w:ascii="Arial Narrow" w:hAnsi="Arial Narrow" w:cs="Times New Roman"/>
+          <w:sz w:val="24"/>
+          <w:szCs w:val="24"/>
+        </w:rPr>
+        <w:t>.</w:t>
       </w:r>
     </w:p>
     <w:p>
@@ -4716,28 +4761,19 @@
       <w:pPr>
         <w:rPr>
           <w:rFonts w:ascii="Arial Narrow" w:hAnsi="Arial Narrow" w:cs="Times New Roman"/>
-          <w:color w:val="000000" w:themeColor="text1"/>
-          <w:sz w:val="24"/>
-          <w:szCs w:val="24"/>
-        </w:rPr>
-      </w:pPr>
-    </w:p>
-    <w:p>
-      <w:pPr>
-        <w:rPr>
-          <w:rFonts w:ascii="Arial Narrow" w:hAnsi="Arial Narrow" w:cs="Times New Roman"/>
-          <w:b/>
-          <w:sz w:val="24"/>
-          <w:szCs w:val="24"/>
-        </w:rPr>
-      </w:pPr>
-      <w:r>
-        <w:rPr>
-          <w:rFonts w:ascii="Arial Narrow" w:hAnsi="Arial Narrow" w:cs="Times New Roman"/>
-          <w:b/>
-          <w:sz w:val="24"/>
-          <w:szCs w:val="24"/>
-        </w:rPr>
+          <w:b/>
+          <w:sz w:val="24"/>
+          <w:szCs w:val="24"/>
+        </w:rPr>
+      </w:pPr>
+      <w:r>
+        <w:rPr>
+          <w:rFonts w:ascii="Arial Narrow" w:hAnsi="Arial Narrow" w:cs="Times New Roman"/>
+          <w:b/>
+          <w:sz w:val="24"/>
+          <w:szCs w:val="24"/>
+        </w:rPr>
+        <w:lastRenderedPageBreak/>
         <w:t>CU0</w:t>
       </w:r>
       <w:r>
@@ -4756,7 +4792,16 @@
           <w:sz w:val="24"/>
           <w:szCs w:val="24"/>
         </w:rPr>
-        <w:t>: Update Payment Method</w:t>
+        <w:t xml:space="preserve">: </w:t>
+      </w:r>
+      <w:r>
+        <w:rPr>
+          <w:rFonts w:ascii="Arial Narrow" w:hAnsi="Arial Narrow" w:cs="Times New Roman"/>
+          <w:b/>
+          <w:sz w:val="24"/>
+          <w:szCs w:val="24"/>
+        </w:rPr>
+        <w:t>ACTUALIZAR MÉTODO DE PAGO</w:t>
       </w:r>
     </w:p>
     <w:p>
@@ -4879,11 +4924,12 @@
           <w:sz w:val="24"/>
           <w:szCs w:val="24"/>
         </w:rPr>
-        <w:t>CU0X: View Account</w:t>
-      </w:r>
-    </w:p>
-    <w:p>
-      <w:pPr>
+        <w:t>CU04: Ver cuenta</w:t>
+      </w:r>
+    </w:p>
+    <w:p>
+      <w:pPr>
+        <w:ind w:left="2124" w:hanging="2124"/>
         <w:rPr>
           <w:rFonts w:ascii="Arial Narrow" w:hAnsi="Arial Narrow" w:cs="Times New Roman"/>
           <w:sz w:val="24"/>
@@ -4911,19 +4957,26 @@
       <w:r>
         <w:rPr>
           <w:rFonts w:ascii="Arial Narrow" w:hAnsi="Arial Narrow" w:cs="Times New Roman"/>
-          <w:b/>
-          <w:sz w:val="24"/>
-          <w:szCs w:val="24"/>
-        </w:rPr>
-        <w:tab/>
-      </w:r>
-      <w:r>
-        <w:rPr>
-          <w:rFonts w:ascii="Arial Narrow" w:hAnsi="Arial Narrow" w:cs="Times New Roman"/>
-          <w:sz w:val="24"/>
-          <w:szCs w:val="24"/>
-        </w:rPr>
-        <w:t>Ninguna.</w:t>
+          <w:sz w:val="24"/>
+          <w:szCs w:val="24"/>
+        </w:rPr>
+        <w:t>El usuario debe haber iniciado sesión mediante el CU01: Login</w:t>
+      </w:r>
+      <w:r>
+        <w:rPr>
+          <w:rFonts w:ascii="Arial Narrow" w:hAnsi="Arial Narrow" w:cs="Times New Roman"/>
+          <w:sz w:val="24"/>
+          <w:szCs w:val="24"/>
+        </w:rPr>
+        <w:t>, y haber accedido a la información de su cuenta mediante el CU04: Ver cuenta</w:t>
+      </w:r>
+      <w:r>
+        <w:rPr>
+          <w:rFonts w:ascii="Arial Narrow" w:hAnsi="Arial Narrow" w:cs="Times New Roman"/>
+          <w:sz w:val="24"/>
+          <w:szCs w:val="24"/>
+        </w:rPr>
+        <w:t>.</w:t>
       </w:r>
     </w:p>
     <w:p>
@@ -5147,7 +5200,43 @@
           <w:sz w:val="24"/>
           <w:szCs w:val="24"/>
         </w:rPr>
-        <w:t>Flujo alternativo:</w:t>
+        <w:t>Flujo</w:t>
+      </w:r>
+      <w:r>
+        <w:rPr>
+          <w:rFonts w:ascii="Arial Narrow" w:hAnsi="Arial Narrow" w:cs="Times New Roman"/>
+          <w:b/>
+          <w:sz w:val="24"/>
+          <w:szCs w:val="24"/>
+        </w:rPr>
+        <w:t>s</w:t>
+      </w:r>
+      <w:r>
+        <w:rPr>
+          <w:rFonts w:ascii="Arial Narrow" w:hAnsi="Arial Narrow" w:cs="Times New Roman"/>
+          <w:b/>
+          <w:sz w:val="24"/>
+          <w:szCs w:val="24"/>
+        </w:rPr>
+        <w:t xml:space="preserve"> alternativo</w:t>
+      </w:r>
+      <w:r>
+        <w:rPr>
+          <w:rFonts w:ascii="Arial Narrow" w:hAnsi="Arial Narrow" w:cs="Times New Roman"/>
+          <w:b/>
+          <w:sz w:val="24"/>
+          <w:szCs w:val="24"/>
+        </w:rPr>
+        <w:t>s</w:t>
+      </w:r>
+      <w:r>
+        <w:rPr>
+          <w:rFonts w:ascii="Arial Narrow" w:hAnsi="Arial Narrow" w:cs="Times New Roman"/>
+          <w:b/>
+          <w:sz w:val="24"/>
+          <w:szCs w:val="24"/>
+        </w:rPr>
+        <w:t>:</w:t>
       </w:r>
       <w:r>
         <w:rPr>
@@ -5389,29 +5478,29 @@
       <w:pPr>
         <w:rPr>
           <w:rFonts w:ascii="Arial Narrow" w:hAnsi="Arial Narrow" w:cs="Times New Roman"/>
-          <w:color w:val="000000" w:themeColor="text1"/>
-          <w:sz w:val="24"/>
-          <w:szCs w:val="24"/>
-        </w:rPr>
-      </w:pPr>
-    </w:p>
-    <w:p>
-      <w:pPr>
-        <w:rPr>
-          <w:rFonts w:ascii="Arial Narrow" w:hAnsi="Arial Narrow" w:cs="Times New Roman"/>
-          <w:b/>
-          <w:sz w:val="24"/>
-          <w:szCs w:val="24"/>
-        </w:rPr>
-      </w:pPr>
-      <w:r>
-        <w:rPr>
-          <w:rFonts w:ascii="Arial Narrow" w:hAnsi="Arial Narrow" w:cs="Times New Roman"/>
-          <w:b/>
-          <w:sz w:val="24"/>
-          <w:szCs w:val="24"/>
-        </w:rPr>
-        <w:t>CU10: Build Product</w:t>
+          <w:b/>
+          <w:sz w:val="24"/>
+          <w:szCs w:val="24"/>
+        </w:rPr>
+      </w:pPr>
+      <w:r>
+        <w:rPr>
+          <w:rFonts w:ascii="Arial Narrow" w:hAnsi="Arial Narrow" w:cs="Times New Roman"/>
+          <w:b/>
+          <w:sz w:val="24"/>
+          <w:szCs w:val="24"/>
+        </w:rPr>
+        <w:lastRenderedPageBreak/>
+        <w:t xml:space="preserve">CU10: </w:t>
+      </w:r>
+      <w:r>
+        <w:rPr>
+          <w:rFonts w:ascii="Arial Narrow" w:hAnsi="Arial Narrow" w:cs="Times New Roman"/>
+          <w:b/>
+          <w:sz w:val="24"/>
+          <w:szCs w:val="24"/>
+        </w:rPr>
+        <w:t>CONSTRUIR PRODUCTO</w:t>
       </w:r>
     </w:p>
     <w:p>
@@ -5543,33 +5632,7 @@
           <w:sz w:val="24"/>
           <w:szCs w:val="24"/>
         </w:rPr>
-        <w:t>CU0X: Search Product</w:t>
-      </w:r>
-    </w:p>
-    <w:p>
-      <w:pPr>
-        <w:rPr>
-          <w:rFonts w:ascii="Arial Narrow" w:hAnsi="Arial Narrow" w:cs="Times New Roman"/>
-          <w:sz w:val="24"/>
-          <w:szCs w:val="24"/>
-        </w:rPr>
-      </w:pPr>
-      <w:r>
-        <w:rPr>
-          <w:rFonts w:ascii="Arial Narrow" w:hAnsi="Arial Narrow" w:cs="Times New Roman"/>
-          <w:sz w:val="24"/>
-          <w:szCs w:val="24"/>
-        </w:rPr>
-        <w:t>Punto de extensión:</w:t>
-      </w:r>
-      <w:r>
-        <w:rPr>
-          <w:rFonts w:ascii="Arial Narrow" w:hAnsi="Arial Narrow" w:cs="Times New Roman"/>
-          <w:sz w:val="24"/>
-          <w:szCs w:val="24"/>
-        </w:rPr>
-        <w:tab/>
-        <w:t>CU0X: Update Payment Method</w:t>
+        <w:t>Ninguna</w:t>
       </w:r>
     </w:p>
     <w:p>
@@ -5650,15 +5713,6 @@
         </w:rPr>
         <w:t>Se registra un nuevo pedido.</w:t>
       </w:r>
-    </w:p>
-    <w:p>
-      <w:pPr>
-        <w:rPr>
-          <w:rFonts w:ascii="Arial Narrow" w:hAnsi="Arial Narrow" w:cs="Times New Roman"/>
-          <w:sz w:val="24"/>
-          <w:szCs w:val="24"/>
-        </w:rPr>
-      </w:pPr>
     </w:p>
     <w:p>
       <w:pPr>
@@ -5809,6 +5863,48 @@
     </w:p>
     <w:p>
       <w:pPr>
+        <w:ind w:left="360"/>
+        <w:rPr>
+          <w:rFonts w:ascii="Arial Narrow" w:hAnsi="Arial Narrow" w:cs="Times New Roman"/>
+          <w:i/>
+          <w:color w:val="000000" w:themeColor="text1"/>
+          <w:sz w:val="24"/>
+          <w:szCs w:val="24"/>
+        </w:rPr>
+      </w:pPr>
+      <w:r>
+        <w:rPr>
+          <w:rFonts w:ascii="Arial Narrow" w:hAnsi="Arial Narrow" w:cs="Times New Roman"/>
+          <w:i/>
+          <w:color w:val="000000" w:themeColor="text1"/>
+          <w:sz w:val="24"/>
+          <w:szCs w:val="24"/>
+        </w:rPr>
+        <w:t xml:space="preserve">Se repiten las líneas 4 – </w:t>
+      </w:r>
+      <w:r>
+        <w:rPr>
+          <w:rFonts w:ascii="Arial Narrow" w:hAnsi="Arial Narrow" w:cs="Times New Roman"/>
+          <w:i/>
+          <w:color w:val="000000" w:themeColor="text1"/>
+          <w:sz w:val="24"/>
+          <w:szCs w:val="24"/>
+        </w:rPr>
+        <w:t>5</w:t>
+      </w:r>
+      <w:r>
+        <w:rPr>
+          <w:rFonts w:ascii="Arial Narrow" w:hAnsi="Arial Narrow" w:cs="Times New Roman"/>
+          <w:i/>
+          <w:color w:val="000000" w:themeColor="text1"/>
+          <w:sz w:val="24"/>
+          <w:szCs w:val="24"/>
+        </w:rPr>
+        <w:t xml:space="preserve"> hasta que el cliente seleccione todos los componentes del producto.</w:t>
+      </w:r>
+    </w:p>
+    <w:p>
+      <w:pPr>
         <w:pStyle w:val="ListParagraph"/>
         <w:numPr>
           <w:ilvl w:val="0"/>
@@ -5828,29 +5924,515 @@
           <w:sz w:val="24"/>
           <w:szCs w:val="24"/>
         </w:rPr>
-        <w:t>El Sistema realiza el CU03: Search Product y queda seleccionado un componente del producto.</w:t>
-      </w:r>
-    </w:p>
-    <w:p>
-      <w:pPr>
-        <w:ind w:left="360"/>
-        <w:rPr>
-          <w:rFonts w:ascii="Arial Narrow" w:hAnsi="Arial Narrow" w:cs="Times New Roman"/>
-          <w:i/>
-          <w:color w:val="000000" w:themeColor="text1"/>
-          <w:sz w:val="24"/>
-          <w:szCs w:val="24"/>
-        </w:rPr>
-      </w:pPr>
-      <w:r>
-        <w:rPr>
-          <w:rFonts w:ascii="Arial Narrow" w:hAnsi="Arial Narrow" w:cs="Times New Roman"/>
-          <w:i/>
-          <w:color w:val="000000" w:themeColor="text1"/>
-          <w:sz w:val="24"/>
-          <w:szCs w:val="24"/>
-        </w:rPr>
-        <w:t>Se repiten las líneas 4 – 6 hasta que el cliente seleccione todos los componentes del producto.</w:t>
+        <w:t xml:space="preserve">El </w:t>
+      </w:r>
+      <w:r>
+        <w:rPr>
+          <w:rFonts w:ascii="Arial Narrow" w:hAnsi="Arial Narrow" w:cs="Times New Roman"/>
+          <w:color w:val="000000" w:themeColor="text1"/>
+          <w:sz w:val="24"/>
+          <w:szCs w:val="24"/>
+        </w:rPr>
+        <w:t>Sistema añade el producto a la cesta</w:t>
+      </w:r>
+    </w:p>
+    <w:p>
+      <w:pPr>
+        <w:rPr>
+          <w:rFonts w:ascii="Arial Narrow" w:hAnsi="Arial Narrow" w:cs="Times New Roman"/>
+          <w:b/>
+          <w:sz w:val="24"/>
+          <w:szCs w:val="24"/>
+        </w:rPr>
+      </w:pPr>
+    </w:p>
+    <w:p>
+      <w:pPr>
+        <w:rPr>
+          <w:rFonts w:ascii="Arial Narrow" w:hAnsi="Arial Narrow" w:cs="Times New Roman"/>
+          <w:color w:val="000000" w:themeColor="text1"/>
+          <w:sz w:val="24"/>
+          <w:szCs w:val="24"/>
+        </w:rPr>
+      </w:pPr>
+    </w:p>
+    <w:p>
+      <w:pPr>
+        <w:rPr>
+          <w:rFonts w:ascii="Arial Narrow" w:hAnsi="Arial Narrow" w:cs="Times New Roman"/>
+          <w:b/>
+          <w:sz w:val="24"/>
+          <w:szCs w:val="24"/>
+        </w:rPr>
+      </w:pPr>
+    </w:p>
+    <w:p>
+      <w:pPr>
+        <w:rPr>
+          <w:rFonts w:ascii="Arial Narrow" w:hAnsi="Arial Narrow" w:cs="Times New Roman"/>
+          <w:b/>
+          <w:sz w:val="24"/>
+          <w:szCs w:val="24"/>
+        </w:rPr>
+      </w:pPr>
+    </w:p>
+    <w:p>
+      <w:pPr>
+        <w:rPr>
+          <w:rFonts w:ascii="Arial Narrow" w:hAnsi="Arial Narrow" w:cs="Times New Roman"/>
+          <w:b/>
+          <w:sz w:val="24"/>
+          <w:szCs w:val="24"/>
+        </w:rPr>
+      </w:pPr>
+    </w:p>
+    <w:p>
+      <w:pPr>
+        <w:rPr>
+          <w:rFonts w:ascii="Arial Narrow" w:hAnsi="Arial Narrow" w:cs="Times New Roman"/>
+          <w:b/>
+          <w:sz w:val="24"/>
+          <w:szCs w:val="24"/>
+        </w:rPr>
+      </w:pPr>
+    </w:p>
+    <w:p>
+      <w:pPr>
+        <w:rPr>
+          <w:rFonts w:ascii="Arial Narrow" w:hAnsi="Arial Narrow" w:cs="Times New Roman"/>
+          <w:b/>
+          <w:sz w:val="24"/>
+          <w:szCs w:val="24"/>
+        </w:rPr>
+      </w:pPr>
+    </w:p>
+    <w:p>
+      <w:pPr>
+        <w:rPr>
+          <w:rFonts w:ascii="Arial Narrow" w:hAnsi="Arial Narrow" w:cs="Times New Roman"/>
+          <w:b/>
+          <w:sz w:val="24"/>
+          <w:szCs w:val="24"/>
+        </w:rPr>
+      </w:pPr>
+    </w:p>
+    <w:p>
+      <w:pPr>
+        <w:rPr>
+          <w:rFonts w:ascii="Arial Narrow" w:hAnsi="Arial Narrow" w:cs="Times New Roman"/>
+          <w:b/>
+          <w:sz w:val="24"/>
+          <w:szCs w:val="24"/>
+        </w:rPr>
+      </w:pPr>
+    </w:p>
+    <w:p>
+      <w:pPr>
+        <w:rPr>
+          <w:rFonts w:ascii="Arial Narrow" w:hAnsi="Arial Narrow" w:cs="Times New Roman"/>
+          <w:b/>
+          <w:sz w:val="24"/>
+          <w:szCs w:val="24"/>
+        </w:rPr>
+      </w:pPr>
+    </w:p>
+    <w:p>
+      <w:pPr>
+        <w:rPr>
+          <w:rFonts w:ascii="Arial Narrow" w:hAnsi="Arial Narrow" w:cs="Times New Roman"/>
+          <w:b/>
+          <w:sz w:val="24"/>
+          <w:szCs w:val="24"/>
+        </w:rPr>
+      </w:pPr>
+    </w:p>
+    <w:p>
+      <w:pPr>
+        <w:rPr>
+          <w:rFonts w:ascii="Arial Narrow" w:hAnsi="Arial Narrow" w:cs="Times New Roman"/>
+          <w:b/>
+          <w:sz w:val="24"/>
+          <w:szCs w:val="24"/>
+        </w:rPr>
+      </w:pPr>
+    </w:p>
+    <w:p>
+      <w:pPr>
+        <w:rPr>
+          <w:rFonts w:ascii="Arial Narrow" w:hAnsi="Arial Narrow" w:cs="Times New Roman"/>
+          <w:b/>
+          <w:sz w:val="24"/>
+          <w:szCs w:val="24"/>
+        </w:rPr>
+      </w:pPr>
+    </w:p>
+    <w:p>
+      <w:pPr>
+        <w:rPr>
+          <w:rFonts w:ascii="Arial Narrow" w:hAnsi="Arial Narrow" w:cs="Times New Roman"/>
+          <w:b/>
+          <w:sz w:val="24"/>
+          <w:szCs w:val="24"/>
+        </w:rPr>
+      </w:pPr>
+    </w:p>
+    <w:p>
+      <w:pPr>
+        <w:rPr>
+          <w:rFonts w:ascii="Arial Narrow" w:hAnsi="Arial Narrow" w:cs="Times New Roman"/>
+          <w:b/>
+          <w:sz w:val="24"/>
+          <w:szCs w:val="24"/>
+        </w:rPr>
+      </w:pPr>
+    </w:p>
+    <w:p>
+      <w:pPr>
+        <w:rPr>
+          <w:rFonts w:ascii="Arial Narrow" w:hAnsi="Arial Narrow" w:cs="Times New Roman"/>
+          <w:b/>
+          <w:sz w:val="24"/>
+          <w:szCs w:val="24"/>
+        </w:rPr>
+      </w:pPr>
+    </w:p>
+    <w:p>
+      <w:pPr>
+        <w:rPr>
+          <w:rFonts w:ascii="Arial Narrow" w:hAnsi="Arial Narrow" w:cs="Times New Roman"/>
+          <w:b/>
+          <w:sz w:val="24"/>
+          <w:szCs w:val="24"/>
+        </w:rPr>
+      </w:pPr>
+    </w:p>
+    <w:p>
+      <w:pPr>
+        <w:rPr>
+          <w:rFonts w:ascii="Arial Narrow" w:hAnsi="Arial Narrow" w:cs="Times New Roman"/>
+          <w:b/>
+          <w:sz w:val="24"/>
+          <w:szCs w:val="24"/>
+        </w:rPr>
+      </w:pPr>
+    </w:p>
+    <w:p>
+      <w:pPr>
+        <w:rPr>
+          <w:rFonts w:ascii="Arial Narrow" w:hAnsi="Arial Narrow" w:cs="Times New Roman"/>
+          <w:b/>
+          <w:sz w:val="24"/>
+          <w:szCs w:val="24"/>
+        </w:rPr>
+      </w:pPr>
+      <w:r>
+        <w:rPr>
+          <w:rFonts w:ascii="Arial Narrow" w:hAnsi="Arial Narrow" w:cs="Times New Roman"/>
+          <w:b/>
+          <w:sz w:val="24"/>
+          <w:szCs w:val="24"/>
+        </w:rPr>
+        <w:lastRenderedPageBreak/>
+        <w:t>CU1</w:t>
+      </w:r>
+      <w:r>
+        <w:rPr>
+          <w:rFonts w:ascii="Arial Narrow" w:hAnsi="Arial Narrow" w:cs="Times New Roman"/>
+          <w:b/>
+          <w:sz w:val="24"/>
+          <w:szCs w:val="24"/>
+        </w:rPr>
+        <w:t>1</w:t>
+      </w:r>
+      <w:r>
+        <w:rPr>
+          <w:rFonts w:ascii="Arial Narrow" w:hAnsi="Arial Narrow" w:cs="Times New Roman"/>
+          <w:b/>
+          <w:sz w:val="24"/>
+          <w:szCs w:val="24"/>
+        </w:rPr>
+        <w:t xml:space="preserve">: </w:t>
+      </w:r>
+      <w:r>
+        <w:rPr>
+          <w:rFonts w:ascii="Arial Narrow" w:hAnsi="Arial Narrow" w:cs="Times New Roman"/>
+          <w:b/>
+          <w:sz w:val="24"/>
+          <w:szCs w:val="24"/>
+        </w:rPr>
+        <w:t>REALIZAR PEDIDO</w:t>
+      </w:r>
+    </w:p>
+    <w:p>
+      <w:pPr>
+        <w:rPr>
+          <w:rFonts w:ascii="Arial Narrow" w:hAnsi="Arial Narrow" w:cs="Times New Roman"/>
+          <w:sz w:val="24"/>
+          <w:szCs w:val="24"/>
+        </w:rPr>
+      </w:pPr>
+      <w:r>
+        <w:rPr>
+          <w:rFonts w:ascii="Arial Narrow" w:hAnsi="Arial Narrow" w:cs="Times New Roman"/>
+          <w:b/>
+          <w:sz w:val="24"/>
+          <w:szCs w:val="24"/>
+        </w:rPr>
+        <w:t>Descripción:</w:t>
+      </w:r>
+      <w:r>
+        <w:rPr>
+          <w:rFonts w:ascii="Arial Narrow" w:hAnsi="Arial Narrow" w:cs="Times New Roman"/>
+          <w:b/>
+          <w:sz w:val="24"/>
+          <w:szCs w:val="24"/>
+        </w:rPr>
+        <w:tab/>
+      </w:r>
+      <w:r>
+        <w:rPr>
+          <w:rFonts w:ascii="Arial Narrow" w:hAnsi="Arial Narrow" w:cs="Times New Roman"/>
+          <w:b/>
+          <w:sz w:val="24"/>
+          <w:szCs w:val="24"/>
+        </w:rPr>
+        <w:tab/>
+      </w:r>
+      <w:r>
+        <w:rPr>
+          <w:rFonts w:ascii="Arial Narrow" w:hAnsi="Arial Narrow" w:cs="Times New Roman"/>
+          <w:sz w:val="24"/>
+          <w:szCs w:val="24"/>
+        </w:rPr>
+        <w:t>El client</w:t>
+      </w:r>
+      <w:r>
+        <w:rPr>
+          <w:rFonts w:ascii="Arial Narrow" w:hAnsi="Arial Narrow" w:cs="Times New Roman"/>
+          <w:sz w:val="24"/>
+          <w:szCs w:val="24"/>
+        </w:rPr>
+        <w:t>e procesa el pedido de su cesta</w:t>
+      </w:r>
+      <w:r>
+        <w:rPr>
+          <w:rFonts w:ascii="Arial Narrow" w:hAnsi="Arial Narrow" w:cs="Times New Roman"/>
+          <w:sz w:val="24"/>
+          <w:szCs w:val="24"/>
+        </w:rPr>
+        <w:t>.</w:t>
+      </w:r>
+    </w:p>
+    <w:p>
+      <w:pPr>
+        <w:rPr>
+          <w:rFonts w:ascii="Arial Narrow" w:hAnsi="Arial Narrow" w:cs="Times New Roman"/>
+          <w:sz w:val="24"/>
+          <w:szCs w:val="24"/>
+        </w:rPr>
+      </w:pPr>
+      <w:r>
+        <w:rPr>
+          <w:rFonts w:ascii="Arial Narrow" w:hAnsi="Arial Narrow" w:cs="Times New Roman"/>
+          <w:b/>
+          <w:sz w:val="24"/>
+          <w:szCs w:val="24"/>
+        </w:rPr>
+        <w:t>Actores:</w:t>
+      </w:r>
+      <w:r>
+        <w:rPr>
+          <w:rFonts w:ascii="Arial Narrow" w:hAnsi="Arial Narrow" w:cs="Times New Roman"/>
+          <w:b/>
+          <w:sz w:val="24"/>
+          <w:szCs w:val="24"/>
+        </w:rPr>
+        <w:tab/>
+      </w:r>
+      <w:r>
+        <w:rPr>
+          <w:rFonts w:ascii="Arial Narrow" w:hAnsi="Arial Narrow" w:cs="Times New Roman"/>
+          <w:b/>
+          <w:sz w:val="24"/>
+          <w:szCs w:val="24"/>
+        </w:rPr>
+        <w:tab/>
+      </w:r>
+      <w:r>
+        <w:rPr>
+          <w:rFonts w:ascii="Arial Narrow" w:hAnsi="Arial Narrow" w:cs="Times New Roman"/>
+          <w:sz w:val="24"/>
+          <w:szCs w:val="24"/>
+        </w:rPr>
+        <w:t>Cliente</w:t>
+      </w:r>
+    </w:p>
+    <w:p>
+      <w:pPr>
+        <w:ind w:left="2124" w:hanging="2124"/>
+        <w:rPr>
+          <w:rFonts w:ascii="Arial Narrow" w:hAnsi="Arial Narrow" w:cs="Times New Roman"/>
+          <w:sz w:val="24"/>
+          <w:szCs w:val="24"/>
+        </w:rPr>
+      </w:pPr>
+      <w:r>
+        <w:rPr>
+          <w:rFonts w:ascii="Arial Narrow" w:hAnsi="Arial Narrow" w:cs="Times New Roman"/>
+          <w:b/>
+          <w:sz w:val="24"/>
+          <w:szCs w:val="24"/>
+        </w:rPr>
+        <w:t>Dependencias:</w:t>
+      </w:r>
+      <w:r>
+        <w:rPr>
+          <w:rFonts w:ascii="Arial Narrow" w:hAnsi="Arial Narrow" w:cs="Times New Roman"/>
+          <w:b/>
+          <w:sz w:val="24"/>
+          <w:szCs w:val="24"/>
+        </w:rPr>
+        <w:tab/>
+      </w:r>
+      <w:r>
+        <w:rPr>
+          <w:rFonts w:ascii="Arial Narrow" w:hAnsi="Arial Narrow" w:cs="Times New Roman"/>
+          <w:sz w:val="24"/>
+          <w:szCs w:val="24"/>
+        </w:rPr>
+        <w:t>El cliente debe haber añadido al menos 1 artículo a</w:t>
+      </w:r>
+      <w:bookmarkStart w:id="0" w:name="_GoBack"/>
+      <w:bookmarkEnd w:id="0"/>
+      <w:r>
+        <w:rPr>
+          <w:rFonts w:ascii="Arial Narrow" w:hAnsi="Arial Narrow" w:cs="Times New Roman"/>
+          <w:sz w:val="24"/>
+          <w:szCs w:val="24"/>
+        </w:rPr>
+        <w:t xml:space="preserve"> la cesta mediante el CU10: Construir Producto</w:t>
+      </w:r>
+    </w:p>
+    <w:p>
+      <w:pPr>
+        <w:rPr>
+          <w:rFonts w:ascii="Arial Narrow" w:hAnsi="Arial Narrow" w:cs="Times New Roman"/>
+          <w:sz w:val="24"/>
+          <w:szCs w:val="24"/>
+        </w:rPr>
+      </w:pPr>
+      <w:r>
+        <w:rPr>
+          <w:rFonts w:ascii="Arial Narrow" w:hAnsi="Arial Narrow" w:cs="Times New Roman"/>
+          <w:b/>
+          <w:sz w:val="24"/>
+          <w:szCs w:val="24"/>
+        </w:rPr>
+        <w:t>Precondición:</w:t>
+      </w:r>
+      <w:r>
+        <w:rPr>
+          <w:rFonts w:ascii="Arial Narrow" w:hAnsi="Arial Narrow" w:cs="Times New Roman"/>
+          <w:b/>
+          <w:sz w:val="24"/>
+          <w:szCs w:val="24"/>
+        </w:rPr>
+        <w:tab/>
+      </w:r>
+      <w:r>
+        <w:rPr>
+          <w:rFonts w:ascii="Arial Narrow" w:hAnsi="Arial Narrow" w:cs="Times New Roman"/>
+          <w:b/>
+          <w:sz w:val="24"/>
+          <w:szCs w:val="24"/>
+        </w:rPr>
+        <w:tab/>
+      </w:r>
+      <w:r>
+        <w:rPr>
+          <w:rFonts w:ascii="Arial Narrow" w:hAnsi="Arial Narrow" w:cs="Times New Roman"/>
+          <w:sz w:val="24"/>
+          <w:szCs w:val="24"/>
+        </w:rPr>
+        <w:t>Ninguna.</w:t>
+      </w:r>
+    </w:p>
+    <w:p>
+      <w:pPr>
+        <w:rPr>
+          <w:rFonts w:ascii="Arial Narrow" w:hAnsi="Arial Narrow" w:cs="Times New Roman"/>
+          <w:sz w:val="24"/>
+          <w:szCs w:val="24"/>
+        </w:rPr>
+      </w:pPr>
+      <w:r>
+        <w:rPr>
+          <w:rFonts w:ascii="Arial Narrow" w:hAnsi="Arial Narrow" w:cs="Times New Roman"/>
+          <w:b/>
+          <w:sz w:val="24"/>
+          <w:szCs w:val="24"/>
+        </w:rPr>
+        <w:t>Postcondición:</w:t>
+      </w:r>
+      <w:r>
+        <w:rPr>
+          <w:rFonts w:ascii="Arial Narrow" w:hAnsi="Arial Narrow" w:cs="Times New Roman"/>
+          <w:b/>
+          <w:sz w:val="24"/>
+          <w:szCs w:val="24"/>
+        </w:rPr>
+        <w:tab/>
+      </w:r>
+      <w:r>
+        <w:rPr>
+          <w:rFonts w:ascii="Arial Narrow" w:hAnsi="Arial Narrow" w:cs="Times New Roman"/>
+          <w:sz w:val="24"/>
+          <w:szCs w:val="24"/>
+        </w:rPr>
+        <w:t xml:space="preserve">Se </w:t>
+      </w:r>
+      <w:r>
+        <w:rPr>
+          <w:rFonts w:ascii="Arial Narrow" w:hAnsi="Arial Narrow" w:cs="Times New Roman"/>
+          <w:sz w:val="24"/>
+          <w:szCs w:val="24"/>
+        </w:rPr>
+        <w:t xml:space="preserve">procesa </w:t>
+      </w:r>
+      <w:r>
+        <w:rPr>
+          <w:rFonts w:ascii="Arial Narrow" w:hAnsi="Arial Narrow" w:cs="Times New Roman"/>
+          <w:sz w:val="24"/>
+          <w:szCs w:val="24"/>
+        </w:rPr>
+        <w:t>un nuevo pedido.</w:t>
+      </w:r>
+    </w:p>
+    <w:p>
+      <w:pPr>
+        <w:rPr>
+          <w:rFonts w:ascii="Arial Narrow" w:hAnsi="Arial Narrow" w:cs="Times New Roman"/>
+          <w:sz w:val="24"/>
+          <w:szCs w:val="24"/>
+        </w:rPr>
+      </w:pPr>
+      <w:r>
+        <w:rPr>
+          <w:rFonts w:ascii="Arial Narrow" w:hAnsi="Arial Narrow" w:cs="Times New Roman"/>
+          <w:b/>
+          <w:sz w:val="24"/>
+          <w:szCs w:val="24"/>
+        </w:rPr>
+        <w:t>Flujo normal:</w:t>
+      </w:r>
+      <w:r>
+        <w:rPr>
+          <w:rFonts w:ascii="Arial Narrow" w:hAnsi="Arial Narrow" w:cs="Times New Roman"/>
+          <w:b/>
+          <w:sz w:val="24"/>
+          <w:szCs w:val="24"/>
+        </w:rPr>
+        <w:tab/>
       </w:r>
     </w:p>
     <w:p>
@@ -5858,23 +6440,31 @@
         <w:pStyle w:val="ListParagraph"/>
         <w:numPr>
           <w:ilvl w:val="0"/>
-          <w:numId w:val="29"/>
+          <w:numId w:val="33"/>
         </w:numPr>
         <w:rPr>
           <w:rFonts w:ascii="Arial Narrow" w:hAnsi="Arial Narrow" w:cs="Times New Roman"/>
-          <w:color w:val="000000" w:themeColor="text1"/>
-          <w:sz w:val="24"/>
-          <w:szCs w:val="24"/>
-        </w:rPr>
-      </w:pPr>
-      <w:r>
-        <w:rPr>
-          <w:rFonts w:ascii="Arial Narrow" w:hAnsi="Arial Narrow" w:cs="Times New Roman"/>
-          <w:color w:val="000000" w:themeColor="text1"/>
-          <w:sz w:val="24"/>
-          <w:szCs w:val="24"/>
-        </w:rPr>
-        <w:t>El Sistema pide el método de pago del cliente.</w:t>
+          <w:i/>
+          <w:color w:val="000000" w:themeColor="text1"/>
+          <w:sz w:val="24"/>
+          <w:szCs w:val="24"/>
+        </w:rPr>
+      </w:pPr>
+      <w:r>
+        <w:rPr>
+          <w:rFonts w:ascii="Arial Narrow" w:hAnsi="Arial Narrow" w:cs="Times New Roman"/>
+          <w:sz w:val="24"/>
+          <w:szCs w:val="24"/>
+        </w:rPr>
+        <w:t xml:space="preserve">El Cliente </w:t>
+      </w:r>
+      <w:r>
+        <w:rPr>
+          <w:rFonts w:ascii="Arial Narrow" w:hAnsi="Arial Narrow" w:cs="Times New Roman"/>
+          <w:sz w:val="24"/>
+          <w:szCs w:val="24"/>
+        </w:rPr>
+        <w:t>inicia un proceso de realización de pedido.</w:t>
       </w:r>
     </w:p>
     <w:p>
@@ -5882,7 +6472,7 @@
         <w:pStyle w:val="ListParagraph"/>
         <w:numPr>
           <w:ilvl w:val="0"/>
-          <w:numId w:val="29"/>
+          <w:numId w:val="33"/>
         </w:numPr>
         <w:rPr>
           <w:rFonts w:ascii="Arial Narrow" w:hAnsi="Arial Narrow" w:cs="Times New Roman"/>
@@ -5898,7 +6488,16 @@
           <w:sz w:val="24"/>
           <w:szCs w:val="24"/>
         </w:rPr>
-        <w:t>El Cliente selecciona el método de pago que desea usar para pagar el pedido.</w:t>
+        <w:t xml:space="preserve">El Sistema </w:t>
+      </w:r>
+      <w:r>
+        <w:rPr>
+          <w:rFonts w:ascii="Arial Narrow" w:hAnsi="Arial Narrow" w:cs="Times New Roman"/>
+          <w:color w:val="000000" w:themeColor="text1"/>
+          <w:sz w:val="24"/>
+          <w:szCs w:val="24"/>
+        </w:rPr>
+        <w:t>muestra los artículos del pedido y solicita una dirección de envío y un método de pago.</w:t>
       </w:r>
     </w:p>
     <w:p>
@@ -5906,7 +6505,7 @@
         <w:pStyle w:val="ListParagraph"/>
         <w:numPr>
           <w:ilvl w:val="0"/>
-          <w:numId w:val="29"/>
+          <w:numId w:val="33"/>
         </w:numPr>
         <w:rPr>
           <w:rFonts w:ascii="Arial Narrow" w:hAnsi="Arial Narrow" w:cs="Times New Roman"/>
@@ -5922,53 +6521,16 @@
           <w:sz w:val="24"/>
           <w:szCs w:val="24"/>
         </w:rPr>
-        <w:t xml:space="preserve">El Sistema registra el nuevo pedido. </w:t>
-      </w:r>
-    </w:p>
-    <w:p>
-      <w:pPr>
-        <w:rPr>
-          <w:rFonts w:ascii="Arial Narrow" w:hAnsi="Arial Narrow" w:cs="Times New Roman"/>
-          <w:sz w:val="24"/>
-          <w:szCs w:val="24"/>
-        </w:rPr>
-      </w:pPr>
-      <w:r>
-        <w:rPr>
-          <w:rFonts w:ascii="Arial Narrow" w:hAnsi="Arial Narrow" w:cs="Times New Roman"/>
-          <w:b/>
-          <w:sz w:val="24"/>
-          <w:szCs w:val="24"/>
-        </w:rPr>
-        <w:t>Flujo Alternativo:</w:t>
-      </w:r>
-      <w:r>
-        <w:rPr>
-          <w:rFonts w:ascii="Arial Narrow" w:hAnsi="Arial Narrow" w:cs="Times New Roman"/>
-          <w:b/>
-          <w:sz w:val="24"/>
-          <w:szCs w:val="24"/>
-        </w:rPr>
-        <w:tab/>
-      </w:r>
-    </w:p>
-    <w:p>
-      <w:pPr>
-        <w:rPr>
-          <w:rFonts w:ascii="Arial Narrow" w:hAnsi="Arial Narrow" w:cs="Times New Roman"/>
-          <w:color w:val="000000" w:themeColor="text1"/>
-          <w:sz w:val="24"/>
-          <w:szCs w:val="24"/>
-        </w:rPr>
-      </w:pPr>
-      <w:r>
-        <w:rPr>
-          <w:rFonts w:ascii="Arial Narrow" w:hAnsi="Arial Narrow" w:cs="Times New Roman"/>
-          <w:color w:val="000000" w:themeColor="text1"/>
-          <w:sz w:val="24"/>
-          <w:szCs w:val="24"/>
-        </w:rPr>
-        <w:t>Línea 4. No se encuentra ningún producto.</w:t>
+        <w:t xml:space="preserve">El Cliente </w:t>
+      </w:r>
+      <w:r>
+        <w:rPr>
+          <w:rFonts w:ascii="Arial Narrow" w:hAnsi="Arial Narrow" w:cs="Times New Roman"/>
+          <w:color w:val="000000" w:themeColor="text1"/>
+          <w:sz w:val="24"/>
+          <w:szCs w:val="24"/>
+        </w:rPr>
+        <w:t>introduce la dirección de envío y el método de pago y confirma el pedido.</w:t>
       </w:r>
     </w:p>
     <w:p>
@@ -5976,7 +6538,7 @@
         <w:pStyle w:val="ListParagraph"/>
         <w:numPr>
           <w:ilvl w:val="0"/>
-          <w:numId w:val="30"/>
+          <w:numId w:val="33"/>
         </w:numPr>
         <w:rPr>
           <w:rFonts w:ascii="Arial Narrow" w:hAnsi="Arial Narrow" w:cs="Times New Roman"/>
@@ -5992,148 +6554,263 @@
           <w:sz w:val="24"/>
           <w:szCs w:val="24"/>
         </w:rPr>
-        <w:t>El sistema informa del error y vuelve a la línea 4.</w:t>
-      </w:r>
-    </w:p>
-    <w:p>
-      <w:pPr>
-        <w:rPr>
-          <w:rFonts w:ascii="Arial Narrow" w:hAnsi="Arial Narrow" w:cs="Times New Roman"/>
-          <w:color w:val="000000" w:themeColor="text1"/>
-          <w:sz w:val="24"/>
-          <w:szCs w:val="24"/>
-        </w:rPr>
-      </w:pPr>
-      <w:r>
-        <w:rPr>
-          <w:rFonts w:ascii="Arial Narrow" w:hAnsi="Arial Narrow" w:cs="Times New Roman"/>
-          <w:color w:val="000000" w:themeColor="text1"/>
-          <w:sz w:val="24"/>
-          <w:szCs w:val="24"/>
-        </w:rPr>
-        <w:t>Línea 6. Método de pago expirado</w:t>
-      </w:r>
-    </w:p>
-    <w:p>
-      <w:pPr>
-        <w:pStyle w:val="ListParagraph"/>
-        <w:numPr>
-          <w:ilvl w:val="0"/>
-          <w:numId w:val="31"/>
-        </w:numPr>
-        <w:rPr>
-          <w:rFonts w:ascii="Arial Narrow" w:hAnsi="Arial Narrow" w:cs="Times New Roman"/>
-          <w:color w:val="000000" w:themeColor="text1"/>
-          <w:sz w:val="24"/>
-          <w:szCs w:val="24"/>
-        </w:rPr>
-      </w:pPr>
-      <w:r>
-        <w:rPr>
-          <w:rFonts w:ascii="Arial Narrow" w:hAnsi="Arial Narrow" w:cs="Times New Roman"/>
-          <w:color w:val="000000" w:themeColor="text1"/>
-          <w:sz w:val="24"/>
-          <w:szCs w:val="24"/>
-        </w:rPr>
-        <w:t>El sistema informa del error y pregunta al ususario si desea revisar sus métodos de pago.</w:t>
-      </w:r>
-    </w:p>
-    <w:p>
-      <w:pPr>
-        <w:rPr>
-          <w:rFonts w:ascii="Arial Narrow" w:hAnsi="Arial Narrow" w:cs="Times New Roman"/>
-          <w:color w:val="000000" w:themeColor="text1"/>
-          <w:sz w:val="24"/>
-          <w:szCs w:val="24"/>
-        </w:rPr>
-      </w:pPr>
-      <w:r>
-        <w:rPr>
-          <w:rFonts w:ascii="Arial Narrow" w:hAnsi="Arial Narrow" w:cs="Times New Roman"/>
-          <w:color w:val="000000" w:themeColor="text1"/>
-          <w:sz w:val="24"/>
-          <w:szCs w:val="24"/>
-        </w:rPr>
-        <w:t>Punto de extensión Línea 6: El cliente responde de forma afirmativa y se inicia el CU0X: Update Payment Method</w:t>
-      </w:r>
-    </w:p>
-    <w:p>
-      <w:pPr>
-        <w:rPr>
-          <w:rFonts w:ascii="Arial Narrow" w:hAnsi="Arial Narrow" w:cs="Times New Roman"/>
-          <w:b/>
-          <w:sz w:val="24"/>
-          <w:szCs w:val="24"/>
-        </w:rPr>
-      </w:pPr>
-    </w:p>
-    <w:p>
-      <w:pPr>
-        <w:rPr>
-          <w:rFonts w:ascii="Arial Narrow" w:hAnsi="Arial Narrow" w:cs="Times New Roman"/>
-          <w:b/>
-          <w:sz w:val="24"/>
-          <w:szCs w:val="24"/>
-        </w:rPr>
-      </w:pPr>
-    </w:p>
-    <w:p>
-      <w:pPr>
-        <w:rPr>
-          <w:rFonts w:ascii="Arial Narrow" w:hAnsi="Arial Narrow" w:cs="Times New Roman"/>
-          <w:b/>
-          <w:sz w:val="24"/>
-          <w:szCs w:val="24"/>
-        </w:rPr>
-      </w:pPr>
-    </w:p>
-    <w:p>
-      <w:pPr>
-        <w:rPr>
-          <w:rFonts w:ascii="Arial Narrow" w:hAnsi="Arial Narrow" w:cs="Times New Roman"/>
-          <w:b/>
-          <w:sz w:val="24"/>
-          <w:szCs w:val="24"/>
-        </w:rPr>
-      </w:pPr>
-    </w:p>
-    <w:p>
-      <w:pPr>
-        <w:rPr>
-          <w:rFonts w:ascii="Arial Narrow" w:hAnsi="Arial Narrow" w:cs="Times New Roman"/>
-          <w:b/>
-          <w:sz w:val="24"/>
-          <w:szCs w:val="24"/>
-        </w:rPr>
-      </w:pPr>
-    </w:p>
-    <w:p>
-      <w:pPr>
-        <w:rPr>
-          <w:rFonts w:ascii="Arial Narrow" w:hAnsi="Arial Narrow" w:cs="Times New Roman"/>
-          <w:b/>
-          <w:sz w:val="24"/>
-          <w:szCs w:val="24"/>
-        </w:rPr>
-      </w:pPr>
-    </w:p>
-    <w:p>
-      <w:pPr>
-        <w:rPr>
-          <w:rFonts w:ascii="Arial Narrow" w:hAnsi="Arial Narrow" w:cs="Times New Roman"/>
-          <w:b/>
-          <w:sz w:val="24"/>
-          <w:szCs w:val="24"/>
-        </w:rPr>
-      </w:pPr>
-      <w:r>
-        <w:rPr>
-          <w:rFonts w:ascii="Arial Narrow" w:hAnsi="Arial Narrow" w:cs="Times New Roman"/>
-          <w:b/>
-          <w:sz w:val="24"/>
-          <w:szCs w:val="24"/>
-        </w:rPr>
-        <w:t>CU11: COMPRAR PRODUCTO PREBUILT</w:t>
+        <w:t xml:space="preserve">El Sistema </w:t>
+      </w:r>
+      <w:r>
+        <w:rPr>
+          <w:rFonts w:ascii="Arial Narrow" w:hAnsi="Arial Narrow" w:cs="Times New Roman"/>
+          <w:color w:val="000000" w:themeColor="text1"/>
+          <w:sz w:val="24"/>
+          <w:szCs w:val="24"/>
+        </w:rPr>
+        <w:t>registra los cambios</w:t>
+      </w:r>
+      <w:r>
+        <w:rPr>
+          <w:rFonts w:ascii="Arial Narrow" w:hAnsi="Arial Narrow" w:cs="Times New Roman"/>
+          <w:color w:val="000000" w:themeColor="text1"/>
+          <w:sz w:val="24"/>
+          <w:szCs w:val="24"/>
+        </w:rPr>
+        <w:t>.</w:t>
+      </w:r>
+    </w:p>
+    <w:p>
+      <w:pPr>
+        <w:rPr>
+          <w:rFonts w:ascii="Arial Narrow" w:hAnsi="Arial Narrow" w:cs="Times New Roman"/>
+          <w:b/>
+          <w:sz w:val="24"/>
+          <w:szCs w:val="24"/>
+        </w:rPr>
+      </w:pPr>
+    </w:p>
+    <w:p>
+      <w:pPr>
+        <w:rPr>
+          <w:rFonts w:ascii="Arial Narrow" w:hAnsi="Arial Narrow" w:cs="Times New Roman"/>
+          <w:b/>
+          <w:sz w:val="24"/>
+          <w:szCs w:val="24"/>
+        </w:rPr>
+      </w:pPr>
+    </w:p>
+    <w:p>
+      <w:pPr>
+        <w:rPr>
+          <w:rFonts w:ascii="Arial Narrow" w:hAnsi="Arial Narrow" w:cs="Times New Roman"/>
+          <w:b/>
+          <w:sz w:val="24"/>
+          <w:szCs w:val="24"/>
+        </w:rPr>
+      </w:pPr>
+    </w:p>
+    <w:p>
+      <w:pPr>
+        <w:rPr>
+          <w:rFonts w:ascii="Arial Narrow" w:hAnsi="Arial Narrow" w:cs="Times New Roman"/>
+          <w:b/>
+          <w:sz w:val="24"/>
+          <w:szCs w:val="24"/>
+        </w:rPr>
+      </w:pPr>
+    </w:p>
+    <w:p>
+      <w:pPr>
+        <w:rPr>
+          <w:rFonts w:ascii="Arial Narrow" w:hAnsi="Arial Narrow" w:cs="Times New Roman"/>
+          <w:b/>
+          <w:sz w:val="24"/>
+          <w:szCs w:val="24"/>
+        </w:rPr>
+      </w:pPr>
+    </w:p>
+    <w:p>
+      <w:pPr>
+        <w:rPr>
+          <w:rFonts w:ascii="Arial Narrow" w:hAnsi="Arial Narrow" w:cs="Times New Roman"/>
+          <w:b/>
+          <w:sz w:val="24"/>
+          <w:szCs w:val="24"/>
+        </w:rPr>
+      </w:pPr>
+    </w:p>
+    <w:p>
+      <w:pPr>
+        <w:rPr>
+          <w:rFonts w:ascii="Arial Narrow" w:hAnsi="Arial Narrow" w:cs="Times New Roman"/>
+          <w:b/>
+          <w:sz w:val="24"/>
+          <w:szCs w:val="24"/>
+        </w:rPr>
+      </w:pPr>
+    </w:p>
+    <w:p>
+      <w:pPr>
+        <w:rPr>
+          <w:rFonts w:ascii="Arial Narrow" w:hAnsi="Arial Narrow" w:cs="Times New Roman"/>
+          <w:b/>
+          <w:sz w:val="24"/>
+          <w:szCs w:val="24"/>
+        </w:rPr>
+      </w:pPr>
+    </w:p>
+    <w:p>
+      <w:pPr>
+        <w:rPr>
+          <w:rFonts w:ascii="Arial Narrow" w:hAnsi="Arial Narrow" w:cs="Times New Roman"/>
+          <w:b/>
+          <w:sz w:val="24"/>
+          <w:szCs w:val="24"/>
+        </w:rPr>
+      </w:pPr>
+    </w:p>
+    <w:p>
+      <w:pPr>
+        <w:rPr>
+          <w:rFonts w:ascii="Arial Narrow" w:hAnsi="Arial Narrow" w:cs="Times New Roman"/>
+          <w:b/>
+          <w:sz w:val="24"/>
+          <w:szCs w:val="24"/>
+        </w:rPr>
+      </w:pPr>
+    </w:p>
+    <w:p>
+      <w:pPr>
+        <w:rPr>
+          <w:rFonts w:ascii="Arial Narrow" w:hAnsi="Arial Narrow" w:cs="Times New Roman"/>
+          <w:b/>
+          <w:sz w:val="24"/>
+          <w:szCs w:val="24"/>
+        </w:rPr>
+      </w:pPr>
+    </w:p>
+    <w:p>
+      <w:pPr>
+        <w:rPr>
+          <w:rFonts w:ascii="Arial Narrow" w:hAnsi="Arial Narrow" w:cs="Times New Roman"/>
+          <w:b/>
+          <w:sz w:val="24"/>
+          <w:szCs w:val="24"/>
+        </w:rPr>
+      </w:pPr>
+    </w:p>
+    <w:p>
+      <w:pPr>
+        <w:rPr>
+          <w:rFonts w:ascii="Arial Narrow" w:hAnsi="Arial Narrow" w:cs="Times New Roman"/>
+          <w:b/>
+          <w:sz w:val="24"/>
+          <w:szCs w:val="24"/>
+        </w:rPr>
+      </w:pPr>
+    </w:p>
+    <w:p>
+      <w:pPr>
+        <w:rPr>
+          <w:rFonts w:ascii="Arial Narrow" w:hAnsi="Arial Narrow" w:cs="Times New Roman"/>
+          <w:b/>
+          <w:sz w:val="24"/>
+          <w:szCs w:val="24"/>
+        </w:rPr>
+      </w:pPr>
+    </w:p>
+    <w:p>
+      <w:pPr>
+        <w:rPr>
+          <w:rFonts w:ascii="Arial Narrow" w:hAnsi="Arial Narrow" w:cs="Times New Roman"/>
+          <w:b/>
+          <w:sz w:val="24"/>
+          <w:szCs w:val="24"/>
+        </w:rPr>
+      </w:pPr>
+    </w:p>
+    <w:p>
+      <w:pPr>
+        <w:rPr>
+          <w:rFonts w:ascii="Arial Narrow" w:hAnsi="Arial Narrow" w:cs="Times New Roman"/>
+          <w:b/>
+          <w:sz w:val="24"/>
+          <w:szCs w:val="24"/>
+        </w:rPr>
+      </w:pPr>
+    </w:p>
+    <w:p>
+      <w:pPr>
+        <w:rPr>
+          <w:rFonts w:ascii="Arial Narrow" w:hAnsi="Arial Narrow" w:cs="Times New Roman"/>
+          <w:b/>
+          <w:sz w:val="24"/>
+          <w:szCs w:val="24"/>
+        </w:rPr>
+      </w:pPr>
+    </w:p>
+    <w:p>
+      <w:pPr>
+        <w:rPr>
+          <w:rFonts w:ascii="Arial Narrow" w:hAnsi="Arial Narrow" w:cs="Times New Roman"/>
+          <w:b/>
+          <w:sz w:val="24"/>
+          <w:szCs w:val="24"/>
+        </w:rPr>
+      </w:pPr>
+    </w:p>
+    <w:p>
+      <w:pPr>
+        <w:rPr>
+          <w:rFonts w:ascii="Arial Narrow" w:hAnsi="Arial Narrow" w:cs="Times New Roman"/>
+          <w:b/>
+          <w:sz w:val="24"/>
+          <w:szCs w:val="24"/>
+        </w:rPr>
+      </w:pPr>
+    </w:p>
+    <w:p>
+      <w:pPr>
+        <w:rPr>
+          <w:rFonts w:ascii="Arial Narrow" w:hAnsi="Arial Narrow" w:cs="Times New Roman"/>
+          <w:b/>
+          <w:sz w:val="24"/>
+          <w:szCs w:val="24"/>
+        </w:rPr>
+      </w:pPr>
+    </w:p>
+    <w:p>
+      <w:pPr>
+        <w:rPr>
+          <w:rFonts w:ascii="Arial Narrow" w:hAnsi="Arial Narrow" w:cs="Times New Roman"/>
+          <w:b/>
+          <w:sz w:val="24"/>
+          <w:szCs w:val="24"/>
+        </w:rPr>
+      </w:pPr>
+      <w:r>
+        <w:rPr>
+          <w:rFonts w:ascii="Arial Narrow" w:hAnsi="Arial Narrow" w:cs="Times New Roman"/>
+          <w:b/>
+          <w:sz w:val="24"/>
+          <w:szCs w:val="24"/>
+        </w:rPr>
+        <w:lastRenderedPageBreak/>
+        <w:t>CU1</w:t>
+      </w:r>
+      <w:r>
+        <w:rPr>
+          <w:rFonts w:ascii="Arial Narrow" w:hAnsi="Arial Narrow" w:cs="Times New Roman"/>
+          <w:b/>
+          <w:sz w:val="24"/>
+          <w:szCs w:val="24"/>
+        </w:rPr>
+        <w:t>2</w:t>
+      </w:r>
+      <w:r>
+        <w:rPr>
+          <w:rFonts w:ascii="Arial Narrow" w:hAnsi="Arial Narrow" w:cs="Times New Roman"/>
+          <w:b/>
+          <w:sz w:val="24"/>
+          <w:szCs w:val="24"/>
+        </w:rPr>
+        <w:t xml:space="preserve">: AÑADIR PRODUCTO </w:t>
       </w:r>
     </w:p>
     <w:p>
@@ -6177,7 +6854,7 @@
           <w:sz w:val="24"/>
           <w:szCs w:val="24"/>
         </w:rPr>
-        <w:t>El cliente inicia un proceso de compra de productos no montables</w:t>
+        <w:t>El administrador añade un producto al sistema</w:t>
       </w:r>
     </w:p>
     <w:p>
@@ -6221,7 +6898,7 @@
           <w:sz w:val="24"/>
           <w:szCs w:val="24"/>
         </w:rPr>
-        <w:t>Cliente</w:t>
+        <w:t>Administrador</w:t>
       </w:r>
     </w:p>
     <w:p>
@@ -6257,625 +6934,14 @@
           <w:szCs w:val="24"/>
         </w:rPr>
         <w:tab/>
-        <w:t>CU03: Buscar producto</w:t>
-      </w:r>
-    </w:p>
-    <w:p>
-      <w:pPr>
-        <w:rPr>
-          <w:rFonts w:ascii="Arial Narrow" w:hAnsi="Arial Narrow" w:cs="Times New Roman"/>
-          <w:sz w:val="24"/>
-          <w:szCs w:val="24"/>
-        </w:rPr>
-      </w:pPr>
-      <w:r>
-        <w:rPr>
-          <w:rFonts w:ascii="Arial Narrow" w:hAnsi="Arial Narrow" w:cs="Times New Roman"/>
-          <w:b/>
-          <w:sz w:val="24"/>
-          <w:szCs w:val="24"/>
-        </w:rPr>
-        <w:t>Precondición:</w:t>
-      </w:r>
-      <w:r>
-        <w:rPr>
-          <w:rFonts w:ascii="Arial Narrow" w:hAnsi="Arial Narrow" w:cs="Times New Roman"/>
-          <w:sz w:val="24"/>
-          <w:szCs w:val="24"/>
-        </w:rPr>
-        <w:tab/>
-      </w:r>
-      <w:r>
-        <w:rPr>
-          <w:rFonts w:ascii="Arial Narrow" w:hAnsi="Arial Narrow" w:cs="Times New Roman"/>
-          <w:sz w:val="24"/>
-          <w:szCs w:val="24"/>
-        </w:rPr>
-        <w:tab/>
+      </w:r>
+      <w:r>
+        <w:rPr>
+          <w:rFonts w:ascii="Arial Narrow" w:hAnsi="Arial Narrow" w:cs="Times New Roman"/>
+          <w:sz w:val="24"/>
+          <w:szCs w:val="24"/>
+        </w:rPr>
         <w:t>Ninguna</w:t>
-      </w:r>
-    </w:p>
-    <w:p>
-      <w:pPr>
-        <w:rPr>
-          <w:rFonts w:ascii="Arial Narrow" w:hAnsi="Arial Narrow" w:cs="Times New Roman"/>
-          <w:sz w:val="24"/>
-          <w:szCs w:val="24"/>
-        </w:rPr>
-      </w:pPr>
-      <w:r>
-        <w:rPr>
-          <w:rFonts w:ascii="Arial Narrow" w:hAnsi="Arial Narrow" w:cs="Times New Roman"/>
-          <w:b/>
-          <w:sz w:val="24"/>
-          <w:szCs w:val="24"/>
-        </w:rPr>
-        <w:t>Postcondiciones:</w:t>
-      </w:r>
-      <w:r>
-        <w:rPr>
-          <w:rFonts w:ascii="Arial Narrow" w:hAnsi="Arial Narrow" w:cs="Times New Roman"/>
-          <w:b/>
-          <w:sz w:val="24"/>
-          <w:szCs w:val="24"/>
-        </w:rPr>
-        <w:tab/>
-      </w:r>
-      <w:r>
-        <w:rPr>
-          <w:rFonts w:ascii="Arial Narrow" w:hAnsi="Arial Narrow" w:cs="Times New Roman"/>
-          <w:sz w:val="24"/>
-          <w:szCs w:val="24"/>
-        </w:rPr>
-        <w:t>El sistema genera una lista de la compra</w:t>
-      </w:r>
-    </w:p>
-    <w:p>
-      <w:pPr>
-        <w:rPr>
-          <w:rFonts w:ascii="Arial Narrow" w:hAnsi="Arial Narrow" w:cs="Times New Roman"/>
-          <w:sz w:val="24"/>
-          <w:szCs w:val="24"/>
-        </w:rPr>
-      </w:pPr>
-      <w:r>
-        <w:rPr>
-          <w:rFonts w:ascii="Arial Narrow" w:hAnsi="Arial Narrow" w:cs="Times New Roman"/>
-          <w:b/>
-          <w:sz w:val="24"/>
-          <w:szCs w:val="24"/>
-        </w:rPr>
-        <w:t>Punto de extensión:</w:t>
-      </w:r>
-      <w:r>
-        <w:rPr>
-          <w:rFonts w:ascii="Arial Narrow" w:hAnsi="Arial Narrow" w:cs="Times New Roman"/>
-          <w:sz w:val="24"/>
-          <w:szCs w:val="24"/>
-        </w:rPr>
-        <w:tab/>
-        <w:t>CU0X: Update Payment Method</w:t>
-      </w:r>
-    </w:p>
-    <w:p>
-      <w:pPr>
-        <w:rPr>
-          <w:rFonts w:ascii="Arial Narrow" w:hAnsi="Arial Narrow" w:cs="Times New Roman"/>
-          <w:sz w:val="24"/>
-          <w:szCs w:val="24"/>
-        </w:rPr>
-      </w:pPr>
-      <w:r>
-        <w:rPr>
-          <w:rFonts w:ascii="Arial Narrow" w:hAnsi="Arial Narrow" w:cs="Times New Roman"/>
-          <w:b/>
-          <w:sz w:val="24"/>
-          <w:szCs w:val="24"/>
-        </w:rPr>
-        <w:t>Flujo normal:</w:t>
-      </w:r>
-      <w:r>
-        <w:rPr>
-          <w:rFonts w:ascii="Arial Narrow" w:hAnsi="Arial Narrow" w:cs="Times New Roman"/>
-          <w:b/>
-          <w:sz w:val="24"/>
-          <w:szCs w:val="24"/>
-        </w:rPr>
-        <w:tab/>
-      </w:r>
-    </w:p>
-    <w:p>
-      <w:pPr>
-        <w:pStyle w:val="ListParagraph"/>
-        <w:numPr>
-          <w:ilvl w:val="0"/>
-          <w:numId w:val="18"/>
-        </w:numPr>
-        <w:rPr>
-          <w:rFonts w:ascii="Arial Narrow" w:hAnsi="Arial Narrow" w:cs="Times New Roman"/>
-          <w:sz w:val="24"/>
-          <w:szCs w:val="24"/>
-        </w:rPr>
-      </w:pPr>
-      <w:r>
-        <w:rPr>
-          <w:rFonts w:ascii="Arial Narrow" w:hAnsi="Arial Narrow" w:cs="Times New Roman"/>
-          <w:sz w:val="24"/>
-          <w:szCs w:val="24"/>
-        </w:rPr>
-        <w:t>El cliente inicia un nuevo proceso de compra de productos prebuilt.</w:t>
-      </w:r>
-    </w:p>
-    <w:p>
-      <w:pPr>
-        <w:pStyle w:val="ListParagraph"/>
-        <w:numPr>
-          <w:ilvl w:val="0"/>
-          <w:numId w:val="18"/>
-        </w:numPr>
-        <w:rPr>
-          <w:rFonts w:ascii="Arial Narrow" w:hAnsi="Arial Narrow" w:cs="Times New Roman"/>
-          <w:sz w:val="24"/>
-          <w:szCs w:val="24"/>
-        </w:rPr>
-      </w:pPr>
-      <w:r>
-        <w:rPr>
-          <w:rFonts w:ascii="Arial Narrow" w:hAnsi="Arial Narrow" w:cs="Times New Roman"/>
-          <w:sz w:val="24"/>
-          <w:szCs w:val="24"/>
-        </w:rPr>
-        <w:t>El sistema inicia el CU03: Buscar Producto y devuelve los productos encontrados.</w:t>
-      </w:r>
-    </w:p>
-    <w:p>
-      <w:pPr>
-        <w:pStyle w:val="ListParagraph"/>
-        <w:numPr>
-          <w:ilvl w:val="0"/>
-          <w:numId w:val="18"/>
-        </w:numPr>
-        <w:rPr>
-          <w:rFonts w:ascii="Arial Narrow" w:hAnsi="Arial Narrow" w:cs="Times New Roman"/>
-          <w:sz w:val="24"/>
-          <w:szCs w:val="24"/>
-        </w:rPr>
-      </w:pPr>
-      <w:r>
-        <w:rPr>
-          <w:rFonts w:ascii="Arial Narrow" w:hAnsi="Arial Narrow" w:cs="Times New Roman"/>
-          <w:sz w:val="24"/>
-          <w:szCs w:val="24"/>
-        </w:rPr>
-        <w:t>El cliente selecciona el producto que desea comprar.</w:t>
-      </w:r>
-    </w:p>
-    <w:p>
-      <w:pPr>
-        <w:ind w:left="360"/>
-        <w:rPr>
-          <w:rFonts w:ascii="Arial Narrow" w:hAnsi="Arial Narrow" w:cs="Times New Roman"/>
-          <w:sz w:val="24"/>
-          <w:szCs w:val="24"/>
-        </w:rPr>
-      </w:pPr>
-      <w:r>
-        <w:rPr>
-          <w:rFonts w:ascii="Arial Narrow" w:hAnsi="Arial Narrow" w:cs="Times New Roman"/>
-          <w:i/>
-          <w:sz w:val="24"/>
-          <w:szCs w:val="24"/>
-        </w:rPr>
-        <w:t>Se repiten las líneas 2 y 3 hasta que el cliente lo indique.</w:t>
-      </w:r>
-    </w:p>
-    <w:p>
-      <w:pPr>
-        <w:pStyle w:val="ListParagraph"/>
-        <w:numPr>
-          <w:ilvl w:val="0"/>
-          <w:numId w:val="18"/>
-        </w:numPr>
-        <w:rPr>
-          <w:rFonts w:ascii="Arial Narrow" w:hAnsi="Arial Narrow" w:cs="Times New Roman"/>
-          <w:sz w:val="24"/>
-          <w:szCs w:val="24"/>
-        </w:rPr>
-      </w:pPr>
-      <w:r>
-        <w:rPr>
-          <w:rFonts w:ascii="Arial Narrow" w:hAnsi="Arial Narrow" w:cs="Times New Roman"/>
-          <w:sz w:val="24"/>
-          <w:szCs w:val="24"/>
-        </w:rPr>
-        <w:t>El cliente finaliza la compra.</w:t>
-      </w:r>
-    </w:p>
-    <w:p>
-      <w:pPr>
-        <w:pStyle w:val="ListParagraph"/>
-        <w:numPr>
-          <w:ilvl w:val="0"/>
-          <w:numId w:val="18"/>
-        </w:numPr>
-        <w:rPr>
-          <w:rFonts w:ascii="Arial Narrow" w:hAnsi="Arial Narrow" w:cs="Times New Roman"/>
-          <w:sz w:val="24"/>
-          <w:szCs w:val="24"/>
-        </w:rPr>
-      </w:pPr>
-      <w:r>
-        <w:rPr>
-          <w:rFonts w:ascii="Arial Narrow" w:hAnsi="Arial Narrow" w:cs="Times New Roman"/>
-          <w:sz w:val="24"/>
-          <w:szCs w:val="24"/>
-        </w:rPr>
-        <w:t>El sistema valida el método de pago y muestra la confirmación del pedido.</w:t>
-      </w:r>
-    </w:p>
-    <w:p>
-      <w:pPr>
-        <w:rPr>
-          <w:rFonts w:ascii="Arial Narrow" w:hAnsi="Arial Narrow" w:cs="Times New Roman"/>
-          <w:sz w:val="24"/>
-          <w:szCs w:val="24"/>
-        </w:rPr>
-      </w:pPr>
-      <w:r>
-        <w:rPr>
-          <w:rFonts w:ascii="Arial Narrow" w:hAnsi="Arial Narrow" w:cs="Times New Roman"/>
-          <w:b/>
-          <w:sz w:val="24"/>
-          <w:szCs w:val="24"/>
-        </w:rPr>
-        <w:t>Flujos alternativos:</w:t>
-      </w:r>
-    </w:p>
-    <w:p>
-      <w:pPr>
-        <w:rPr>
-          <w:rFonts w:ascii="Arial Narrow" w:hAnsi="Arial Narrow" w:cs="Times New Roman"/>
-          <w:sz w:val="24"/>
-          <w:szCs w:val="24"/>
-        </w:rPr>
-      </w:pPr>
-      <w:r>
-        <w:rPr>
-          <w:rFonts w:ascii="Arial Narrow" w:hAnsi="Arial Narrow" w:cs="Times New Roman"/>
-          <w:sz w:val="24"/>
-          <w:szCs w:val="24"/>
-        </w:rPr>
-        <w:t>2a. La búsqueda no devuelve ningún resultado.</w:t>
-      </w:r>
-    </w:p>
-    <w:p>
-      <w:pPr>
-        <w:pStyle w:val="ListParagraph"/>
-        <w:numPr>
-          <w:ilvl w:val="0"/>
-          <w:numId w:val="19"/>
-        </w:numPr>
-        <w:rPr>
-          <w:rFonts w:ascii="Arial Narrow" w:hAnsi="Arial Narrow"/>
-          <w:sz w:val="24"/>
-          <w:szCs w:val="24"/>
-        </w:rPr>
-      </w:pPr>
-      <w:r>
-        <w:rPr>
-          <w:rFonts w:ascii="Arial Narrow" w:hAnsi="Arial Narrow" w:cs="Times New Roman"/>
-          <w:sz w:val="24"/>
-          <w:szCs w:val="24"/>
-        </w:rPr>
-        <w:t>El sistema informa del error e inicial un nuevo CU03: Buscar Producto</w:t>
-      </w:r>
-    </w:p>
-    <w:p>
-      <w:pPr>
-        <w:rPr>
-          <w:rFonts w:ascii="Arial Narrow" w:hAnsi="Arial Narrow" w:cs="Times New Roman"/>
-          <w:sz w:val="24"/>
-          <w:szCs w:val="24"/>
-        </w:rPr>
-      </w:pPr>
-      <w:r>
-        <w:rPr>
-          <w:rFonts w:ascii="Arial Narrow" w:hAnsi="Arial Narrow" w:cs="Times New Roman"/>
-          <w:sz w:val="24"/>
-          <w:szCs w:val="24"/>
-        </w:rPr>
-        <w:t>5a. El método de pago no es válido.</w:t>
-      </w:r>
-    </w:p>
-    <w:p>
-      <w:pPr>
-        <w:pStyle w:val="ListParagraph"/>
-        <w:numPr>
-          <w:ilvl w:val="0"/>
-          <w:numId w:val="20"/>
-        </w:numPr>
-        <w:rPr>
-          <w:rFonts w:ascii="Arial Narrow" w:hAnsi="Arial Narrow"/>
-          <w:sz w:val="24"/>
-          <w:szCs w:val="24"/>
-        </w:rPr>
-      </w:pPr>
-      <w:r>
-        <w:rPr>
-          <w:rFonts w:ascii="Arial Narrow" w:hAnsi="Arial Narrow" w:cs="Times New Roman"/>
-          <w:sz w:val="24"/>
-          <w:szCs w:val="24"/>
-        </w:rPr>
-        <w:t>El sistema informa del error y pregunta al usuario si desea revisar sus métodos de pago.</w:t>
-      </w:r>
-    </w:p>
-    <w:p>
-      <w:pPr>
-        <w:rPr>
-          <w:rFonts w:ascii="Arial Narrow" w:hAnsi="Arial Narrow"/>
-          <w:sz w:val="24"/>
-          <w:szCs w:val="24"/>
-        </w:rPr>
-      </w:pPr>
-      <w:r>
-        <w:rPr>
-          <w:rFonts w:ascii="Arial Narrow" w:hAnsi="Arial Narrow"/>
-          <w:sz w:val="24"/>
-          <w:szCs w:val="24"/>
-        </w:rPr>
-        <w:t>Punto de extensión: Línea 5ª.1: El cliente responde de manera afirmativa y se inicia el CU0X: Update Payment Method</w:t>
-      </w:r>
-    </w:p>
-    <w:p>
-      <w:pPr>
-        <w:rPr>
-          <w:rFonts w:ascii="Arial Narrow" w:hAnsi="Arial Narrow" w:cs="Times New Roman"/>
-          <w:sz w:val="24"/>
-          <w:szCs w:val="24"/>
-        </w:rPr>
-      </w:pPr>
-    </w:p>
-    <w:p>
-      <w:pPr>
-        <w:rPr>
-          <w:rFonts w:ascii="Arial Narrow" w:hAnsi="Arial Narrow" w:cs="Times New Roman"/>
-          <w:b/>
-          <w:sz w:val="24"/>
-          <w:szCs w:val="24"/>
-        </w:rPr>
-      </w:pPr>
-    </w:p>
-    <w:p>
-      <w:pPr>
-        <w:rPr>
-          <w:rFonts w:ascii="Arial Narrow" w:hAnsi="Arial Narrow" w:cs="Times New Roman"/>
-          <w:b/>
-          <w:sz w:val="24"/>
-          <w:szCs w:val="24"/>
-        </w:rPr>
-      </w:pPr>
-    </w:p>
-    <w:p>
-      <w:pPr>
-        <w:rPr>
-          <w:rFonts w:ascii="Arial Narrow" w:hAnsi="Arial Narrow" w:cs="Times New Roman"/>
-          <w:b/>
-          <w:sz w:val="24"/>
-          <w:szCs w:val="24"/>
-        </w:rPr>
-      </w:pPr>
-    </w:p>
-    <w:p>
-      <w:pPr>
-        <w:rPr>
-          <w:rFonts w:ascii="Arial Narrow" w:hAnsi="Arial Narrow" w:cs="Times New Roman"/>
-          <w:b/>
-          <w:sz w:val="24"/>
-          <w:szCs w:val="24"/>
-        </w:rPr>
-      </w:pPr>
-    </w:p>
-    <w:p>
-      <w:pPr>
-        <w:rPr>
-          <w:rFonts w:ascii="Arial Narrow" w:hAnsi="Arial Narrow" w:cs="Times New Roman"/>
-          <w:b/>
-          <w:sz w:val="24"/>
-          <w:szCs w:val="24"/>
-        </w:rPr>
-      </w:pPr>
-    </w:p>
-    <w:p>
-      <w:pPr>
-        <w:rPr>
-          <w:rFonts w:ascii="Arial Narrow" w:hAnsi="Arial Narrow" w:cs="Times New Roman"/>
-          <w:b/>
-          <w:sz w:val="24"/>
-          <w:szCs w:val="24"/>
-        </w:rPr>
-      </w:pPr>
-    </w:p>
-    <w:p>
-      <w:pPr>
-        <w:rPr>
-          <w:rFonts w:ascii="Arial Narrow" w:hAnsi="Arial Narrow" w:cs="Times New Roman"/>
-          <w:b/>
-          <w:sz w:val="24"/>
-          <w:szCs w:val="24"/>
-        </w:rPr>
-      </w:pPr>
-    </w:p>
-    <w:p>
-      <w:pPr>
-        <w:rPr>
-          <w:rFonts w:ascii="Arial Narrow" w:hAnsi="Arial Narrow" w:cs="Times New Roman"/>
-          <w:b/>
-          <w:sz w:val="24"/>
-          <w:szCs w:val="24"/>
-        </w:rPr>
-      </w:pPr>
-    </w:p>
-    <w:p>
-      <w:pPr>
-        <w:rPr>
-          <w:rFonts w:ascii="Arial Narrow" w:hAnsi="Arial Narrow" w:cs="Times New Roman"/>
-          <w:b/>
-          <w:sz w:val="24"/>
-          <w:szCs w:val="24"/>
-        </w:rPr>
-      </w:pPr>
-    </w:p>
-    <w:p>
-      <w:pPr>
-        <w:rPr>
-          <w:rFonts w:ascii="Arial Narrow" w:hAnsi="Arial Narrow" w:cs="Times New Roman"/>
-          <w:b/>
-          <w:sz w:val="24"/>
-          <w:szCs w:val="24"/>
-        </w:rPr>
-      </w:pPr>
-    </w:p>
-    <w:p>
-      <w:pPr>
-        <w:rPr>
-          <w:rFonts w:ascii="Arial Narrow" w:hAnsi="Arial Narrow" w:cs="Times New Roman"/>
-          <w:b/>
-          <w:sz w:val="24"/>
-          <w:szCs w:val="24"/>
-        </w:rPr>
-      </w:pPr>
-      <w:r>
-        <w:rPr>
-          <w:rFonts w:ascii="Arial Narrow" w:hAnsi="Arial Narrow" w:cs="Times New Roman"/>
-          <w:b/>
-          <w:sz w:val="24"/>
-          <w:szCs w:val="24"/>
-        </w:rPr>
-        <w:t xml:space="preserve">CU12: AÑADIR PRODUCTO </w:t>
-      </w:r>
-    </w:p>
-    <w:p>
-      <w:pPr>
-        <w:rPr>
-          <w:rFonts w:ascii="Arial Narrow" w:hAnsi="Arial Narrow" w:cs="Times New Roman"/>
-          <w:sz w:val="24"/>
-          <w:szCs w:val="24"/>
-        </w:rPr>
-      </w:pPr>
-      <w:r>
-        <w:rPr>
-          <w:rFonts w:ascii="Arial Narrow" w:hAnsi="Arial Narrow" w:cs="Times New Roman"/>
-          <w:b/>
-          <w:sz w:val="24"/>
-          <w:szCs w:val="24"/>
-        </w:rPr>
-        <w:t>Descripción:</w:t>
-      </w:r>
-      <w:r>
-        <w:rPr>
-          <w:rFonts w:ascii="Arial Narrow" w:hAnsi="Arial Narrow" w:cs="Times New Roman"/>
-          <w:b/>
-          <w:sz w:val="24"/>
-          <w:szCs w:val="24"/>
-        </w:rPr>
-        <w:tab/>
-      </w:r>
-      <w:r>
-        <w:rPr>
-          <w:rFonts w:ascii="Arial Narrow" w:hAnsi="Arial Narrow" w:cs="Times New Roman"/>
-          <w:b/>
-          <w:sz w:val="24"/>
-          <w:szCs w:val="24"/>
-        </w:rPr>
-        <w:tab/>
-      </w:r>
-      <w:r>
-        <w:rPr>
-          <w:rFonts w:ascii="Arial Narrow" w:hAnsi="Arial Narrow" w:cs="Times New Roman"/>
-          <w:sz w:val="24"/>
-          <w:szCs w:val="24"/>
-        </w:rPr>
-        <w:t>El administrador añade un producto al sistema</w:t>
-      </w:r>
-    </w:p>
-    <w:p>
-      <w:pPr>
-        <w:rPr>
-          <w:rFonts w:ascii="Arial Narrow" w:hAnsi="Arial Narrow" w:cs="Times New Roman"/>
-          <w:sz w:val="24"/>
-          <w:szCs w:val="24"/>
-        </w:rPr>
-      </w:pPr>
-      <w:r>
-        <w:rPr>
-          <w:rFonts w:ascii="Arial Narrow" w:hAnsi="Arial Narrow" w:cs="Times New Roman"/>
-          <w:b/>
-          <w:sz w:val="24"/>
-          <w:szCs w:val="24"/>
-        </w:rPr>
-        <w:t>Actores:</w:t>
-      </w:r>
-      <w:r>
-        <w:rPr>
-          <w:rFonts w:ascii="Arial Narrow" w:hAnsi="Arial Narrow" w:cs="Times New Roman"/>
-          <w:b/>
-          <w:sz w:val="24"/>
-          <w:szCs w:val="24"/>
-        </w:rPr>
-        <w:tab/>
-      </w:r>
-      <w:r>
-        <w:rPr>
-          <w:rFonts w:ascii="Arial Narrow" w:hAnsi="Arial Narrow" w:cs="Times New Roman"/>
-          <w:b/>
-          <w:sz w:val="24"/>
-          <w:szCs w:val="24"/>
-        </w:rPr>
-        <w:tab/>
-      </w:r>
-      <w:r>
-        <w:rPr>
-          <w:rFonts w:ascii="Arial Narrow" w:hAnsi="Arial Narrow" w:cs="Times New Roman"/>
-          <w:sz w:val="24"/>
-          <w:szCs w:val="24"/>
-        </w:rPr>
-        <w:t>Administrador</w:t>
-      </w:r>
-    </w:p>
-    <w:p>
-      <w:pPr>
-        <w:rPr>
-          <w:rFonts w:ascii="Arial Narrow" w:hAnsi="Arial Narrow" w:cs="Times New Roman"/>
-          <w:sz w:val="24"/>
-          <w:szCs w:val="24"/>
-        </w:rPr>
-      </w:pPr>
-      <w:r>
-        <w:rPr>
-          <w:rFonts w:ascii="Arial Narrow" w:hAnsi="Arial Narrow" w:cs="Times New Roman"/>
-          <w:b/>
-          <w:sz w:val="24"/>
-          <w:szCs w:val="24"/>
-        </w:rPr>
-        <w:t>Dependencias:</w:t>
-      </w:r>
-      <w:r>
-        <w:rPr>
-          <w:rFonts w:ascii="Arial Narrow" w:hAnsi="Arial Narrow" w:cs="Times New Roman"/>
-          <w:b/>
-          <w:sz w:val="24"/>
-          <w:szCs w:val="24"/>
-        </w:rPr>
-        <w:tab/>
-      </w:r>
-      <w:r>
-        <w:rPr>
-          <w:rFonts w:ascii="Arial Narrow" w:hAnsi="Arial Narrow" w:cs="Times New Roman"/>
-          <w:sz w:val="24"/>
-          <w:szCs w:val="24"/>
-        </w:rPr>
-        <w:tab/>
-        <w:t>CU03: Buscar producto</w:t>
       </w:r>
     </w:p>
     <w:p>
@@ -7316,6 +7382,7 @@
           <w:sz w:val="24"/>
           <w:szCs w:val="24"/>
         </w:rPr>
+        <w:lastRenderedPageBreak/>
         <w:t>CU</w:t>
       </w:r>
       <w:r>
@@ -7325,7 +7392,16 @@
           <w:sz w:val="24"/>
           <w:szCs w:val="24"/>
         </w:rPr>
-        <w:t>13</w:t>
+        <w:t>1</w:t>
+      </w:r>
+      <w:r>
+        <w:rPr>
+          <w:rFonts w:ascii="Arial Narrow" w:hAnsi="Arial Narrow" w:cs="Times New Roman"/>
+          <w:b/>
+          <w:sz w:val="24"/>
+          <w:szCs w:val="24"/>
+        </w:rPr>
+        <w:t>3</w:t>
       </w:r>
       <w:r>
         <w:rPr>
@@ -8082,6 +8158,7 @@
           <w:sz w:val="24"/>
           <w:szCs w:val="24"/>
         </w:rPr>
+        <w:lastRenderedPageBreak/>
         <w:t>CU</w:t>
       </w:r>
       <w:r>
@@ -8091,7 +8168,16 @@
           <w:sz w:val="24"/>
           <w:szCs w:val="24"/>
         </w:rPr>
-        <w:t>14</w:t>
+        <w:t>1</w:t>
+      </w:r>
+      <w:r>
+        <w:rPr>
+          <w:rFonts w:ascii="Arial Narrow" w:hAnsi="Arial Narrow" w:cs="Times New Roman"/>
+          <w:b/>
+          <w:sz w:val="24"/>
+          <w:szCs w:val="24"/>
+        </w:rPr>
+        <w:t>4</w:t>
       </w:r>
       <w:r>
         <w:rPr>
@@ -8838,6 +8924,92 @@
     </w:lvl>
   </w:abstractNum>
   <w:abstractNum w:abstractNumId="3" w15:restartNumberingAfterBreak="0">
+    <w:nsid w:val="17DA3536"/>
+    <w:multiLevelType w:val="hybridMultilevel"/>
+    <w:tmpl w:val="08305A28"/>
+    <w:lvl w:ilvl="0" w:tplc="0C0A000F">
+      <w:start w:val="1"/>
+      <w:numFmt w:val="decimal"/>
+      <w:lvlText w:val="%1."/>
+      <w:lvlJc w:val="left"/>
+      <w:pPr>
+        <w:ind w:left="720" w:hanging="360"/>
+      </w:pPr>
+    </w:lvl>
+    <w:lvl w:ilvl="1" w:tplc="0C0A0019">
+      <w:start w:val="1"/>
+      <w:numFmt w:val="lowerLetter"/>
+      <w:lvlText w:val="%2."/>
+      <w:lvlJc w:val="left"/>
+      <w:pPr>
+        <w:ind w:left="1440" w:hanging="360"/>
+      </w:pPr>
+    </w:lvl>
+    <w:lvl w:ilvl="2" w:tplc="0C0A001B">
+      <w:start w:val="1"/>
+      <w:numFmt w:val="lowerRoman"/>
+      <w:lvlText w:val="%3."/>
+      <w:lvlJc w:val="right"/>
+      <w:pPr>
+        <w:ind w:left="2160" w:hanging="180"/>
+      </w:pPr>
+    </w:lvl>
+    <w:lvl w:ilvl="3" w:tplc="0C0A000F">
+      <w:start w:val="1"/>
+      <w:numFmt w:val="decimal"/>
+      <w:lvlText w:val="%4."/>
+      <w:lvlJc w:val="left"/>
+      <w:pPr>
+        <w:ind w:left="2880" w:hanging="360"/>
+      </w:pPr>
+    </w:lvl>
+    <w:lvl w:ilvl="4" w:tplc="0C0A0019">
+      <w:start w:val="1"/>
+      <w:numFmt w:val="lowerLetter"/>
+      <w:lvlText w:val="%5."/>
+      <w:lvlJc w:val="left"/>
+      <w:pPr>
+        <w:ind w:left="3600" w:hanging="360"/>
+      </w:pPr>
+    </w:lvl>
+    <w:lvl w:ilvl="5" w:tplc="0C0A001B">
+      <w:start w:val="1"/>
+      <w:numFmt w:val="lowerRoman"/>
+      <w:lvlText w:val="%6."/>
+      <w:lvlJc w:val="right"/>
+      <w:pPr>
+        <w:ind w:left="4320" w:hanging="180"/>
+      </w:pPr>
+    </w:lvl>
+    <w:lvl w:ilvl="6" w:tplc="0C0A000F">
+      <w:start w:val="1"/>
+      <w:numFmt w:val="decimal"/>
+      <w:lvlText w:val="%7."/>
+      <w:lvlJc w:val="left"/>
+      <w:pPr>
+        <w:ind w:left="5040" w:hanging="360"/>
+      </w:pPr>
+    </w:lvl>
+    <w:lvl w:ilvl="7" w:tplc="0C0A0019">
+      <w:start w:val="1"/>
+      <w:numFmt w:val="lowerLetter"/>
+      <w:lvlText w:val="%8."/>
+      <w:lvlJc w:val="left"/>
+      <w:pPr>
+        <w:ind w:left="5760" w:hanging="360"/>
+      </w:pPr>
+    </w:lvl>
+    <w:lvl w:ilvl="8" w:tplc="0C0A001B">
+      <w:start w:val="1"/>
+      <w:numFmt w:val="lowerRoman"/>
+      <w:lvlText w:val="%9."/>
+      <w:lvlJc w:val="right"/>
+      <w:pPr>
+        <w:ind w:left="6480" w:hanging="180"/>
+      </w:pPr>
+    </w:lvl>
+  </w:abstractNum>
+  <w:abstractNum w:abstractNumId="4" w15:restartNumberingAfterBreak="0">
     <w:nsid w:val="1ABB3561"/>
     <w:multiLevelType w:val="hybridMultilevel"/>
     <w:tmpl w:val="BD8C2158"/>
@@ -8923,7 +9095,7 @@
       </w:pPr>
     </w:lvl>
   </w:abstractNum>
-  <w:abstractNum w:abstractNumId="4" w15:restartNumberingAfterBreak="0">
+  <w:abstractNum w:abstractNumId="5" w15:restartNumberingAfterBreak="0">
     <w:nsid w:val="1D544BA3"/>
     <w:multiLevelType w:val="hybridMultilevel"/>
     <w:tmpl w:val="08305A28"/>
@@ -9009,7 +9181,7 @@
       </w:pPr>
     </w:lvl>
   </w:abstractNum>
-  <w:abstractNum w:abstractNumId="5" w15:restartNumberingAfterBreak="0">
+  <w:abstractNum w:abstractNumId="6" w15:restartNumberingAfterBreak="0">
     <w:nsid w:val="1DD82260"/>
     <w:multiLevelType w:val="hybridMultilevel"/>
     <w:tmpl w:val="75B2A2F4"/>
@@ -9095,7 +9267,7 @@
       </w:pPr>
     </w:lvl>
   </w:abstractNum>
-  <w:abstractNum w:abstractNumId="6" w15:restartNumberingAfterBreak="0">
+  <w:abstractNum w:abstractNumId="7" w15:restartNumberingAfterBreak="0">
     <w:nsid w:val="1ED47320"/>
     <w:multiLevelType w:val="hybridMultilevel"/>
     <w:tmpl w:val="08305A28"/>
@@ -9181,7 +9353,7 @@
       </w:pPr>
     </w:lvl>
   </w:abstractNum>
-  <w:abstractNum w:abstractNumId="7" w15:restartNumberingAfterBreak="0">
+  <w:abstractNum w:abstractNumId="8" w15:restartNumberingAfterBreak="0">
     <w:nsid w:val="1F69395C"/>
     <w:multiLevelType w:val="hybridMultilevel"/>
     <w:tmpl w:val="A64A0124"/>
@@ -9267,7 +9439,7 @@
       </w:pPr>
     </w:lvl>
   </w:abstractNum>
-  <w:abstractNum w:abstractNumId="8" w15:restartNumberingAfterBreak="0">
+  <w:abstractNum w:abstractNumId="9" w15:restartNumberingAfterBreak="0">
     <w:nsid w:val="20811FF0"/>
     <w:multiLevelType w:val="hybridMultilevel"/>
     <w:tmpl w:val="1D3A98A0"/>
@@ -9353,7 +9525,7 @@
       </w:pPr>
     </w:lvl>
   </w:abstractNum>
-  <w:abstractNum w:abstractNumId="9" w15:restartNumberingAfterBreak="0">
+  <w:abstractNum w:abstractNumId="10" w15:restartNumberingAfterBreak="0">
     <w:nsid w:val="227B759C"/>
     <w:multiLevelType w:val="hybridMultilevel"/>
     <w:tmpl w:val="A64A0124"/>
@@ -9439,7 +9611,7 @@
       </w:pPr>
     </w:lvl>
   </w:abstractNum>
-  <w:abstractNum w:abstractNumId="10" w15:restartNumberingAfterBreak="0">
+  <w:abstractNum w:abstractNumId="11" w15:restartNumberingAfterBreak="0">
     <w:nsid w:val="22EB4863"/>
     <w:multiLevelType w:val="hybridMultilevel"/>
     <w:tmpl w:val="1D3A98A0"/>
@@ -9525,7 +9697,7 @@
       </w:pPr>
     </w:lvl>
   </w:abstractNum>
-  <w:abstractNum w:abstractNumId="11" w15:restartNumberingAfterBreak="0">
+  <w:abstractNum w:abstractNumId="12" w15:restartNumberingAfterBreak="0">
     <w:nsid w:val="230769C9"/>
     <w:multiLevelType w:val="hybridMultilevel"/>
     <w:tmpl w:val="BD8C2158"/>
@@ -9611,7 +9783,7 @@
       </w:pPr>
     </w:lvl>
   </w:abstractNum>
-  <w:abstractNum w:abstractNumId="12" w15:restartNumberingAfterBreak="0">
+  <w:abstractNum w:abstractNumId="13" w15:restartNumberingAfterBreak="0">
     <w:nsid w:val="26A37EC9"/>
     <w:multiLevelType w:val="hybridMultilevel"/>
     <w:tmpl w:val="9548880E"/>
@@ -9697,7 +9869,7 @@
       </w:pPr>
     </w:lvl>
   </w:abstractNum>
-  <w:abstractNum w:abstractNumId="13" w15:restartNumberingAfterBreak="0">
+  <w:abstractNum w:abstractNumId="14" w15:restartNumberingAfterBreak="0">
     <w:nsid w:val="329A6E1C"/>
     <w:multiLevelType w:val="hybridMultilevel"/>
     <w:tmpl w:val="1D3A98A0"/>
@@ -9783,7 +9955,7 @@
       </w:pPr>
     </w:lvl>
   </w:abstractNum>
-  <w:abstractNum w:abstractNumId="14" w15:restartNumberingAfterBreak="0">
+  <w:abstractNum w:abstractNumId="15" w15:restartNumberingAfterBreak="0">
     <w:nsid w:val="340B563C"/>
     <w:multiLevelType w:val="hybridMultilevel"/>
     <w:tmpl w:val="08305A28"/>
@@ -9869,7 +10041,7 @@
       </w:pPr>
     </w:lvl>
   </w:abstractNum>
-  <w:abstractNum w:abstractNumId="15" w15:restartNumberingAfterBreak="0">
+  <w:abstractNum w:abstractNumId="16" w15:restartNumberingAfterBreak="0">
     <w:nsid w:val="38FB44AF"/>
     <w:multiLevelType w:val="hybridMultilevel"/>
     <w:tmpl w:val="1D3A98A0"/>
@@ -9955,7 +10127,7 @@
       </w:pPr>
     </w:lvl>
   </w:abstractNum>
-  <w:abstractNum w:abstractNumId="16" w15:restartNumberingAfterBreak="0">
+  <w:abstractNum w:abstractNumId="17" w15:restartNumberingAfterBreak="0">
     <w:nsid w:val="3EF9048F"/>
     <w:multiLevelType w:val="hybridMultilevel"/>
     <w:tmpl w:val="1D3A98A0"/>
@@ -10041,7 +10213,7 @@
       </w:pPr>
     </w:lvl>
   </w:abstractNum>
-  <w:abstractNum w:abstractNumId="17" w15:restartNumberingAfterBreak="0">
+  <w:abstractNum w:abstractNumId="18" w15:restartNumberingAfterBreak="0">
     <w:nsid w:val="3F0A1752"/>
     <w:multiLevelType w:val="hybridMultilevel"/>
     <w:tmpl w:val="08305A28"/>
@@ -10127,7 +10299,7 @@
       </w:pPr>
     </w:lvl>
   </w:abstractNum>
-  <w:abstractNum w:abstractNumId="18" w15:restartNumberingAfterBreak="0">
+  <w:abstractNum w:abstractNumId="19" w15:restartNumberingAfterBreak="0">
     <w:nsid w:val="3F1F45D3"/>
     <w:multiLevelType w:val="hybridMultilevel"/>
     <w:tmpl w:val="08305A28"/>
@@ -10213,7 +10385,7 @@
       </w:pPr>
     </w:lvl>
   </w:abstractNum>
-  <w:abstractNum w:abstractNumId="19" w15:restartNumberingAfterBreak="0">
+  <w:abstractNum w:abstractNumId="20" w15:restartNumberingAfterBreak="0">
     <w:nsid w:val="3FBF45A1"/>
     <w:multiLevelType w:val="hybridMultilevel"/>
     <w:tmpl w:val="57AE2682"/>
@@ -10302,7 +10474,7 @@
       </w:pPr>
     </w:lvl>
   </w:abstractNum>
-  <w:abstractNum w:abstractNumId="20" w15:restartNumberingAfterBreak="0">
+  <w:abstractNum w:abstractNumId="21" w15:restartNumberingAfterBreak="0">
     <w:nsid w:val="4B9A08D5"/>
     <w:multiLevelType w:val="hybridMultilevel"/>
     <w:tmpl w:val="08305A28"/>
@@ -10388,7 +10560,7 @@
       </w:pPr>
     </w:lvl>
   </w:abstractNum>
-  <w:abstractNum w:abstractNumId="21" w15:restartNumberingAfterBreak="0">
+  <w:abstractNum w:abstractNumId="22" w15:restartNumberingAfterBreak="0">
     <w:nsid w:val="4F117EEB"/>
     <w:multiLevelType w:val="hybridMultilevel"/>
     <w:tmpl w:val="1D3A98A0"/>
@@ -10474,7 +10646,7 @@
       </w:pPr>
     </w:lvl>
   </w:abstractNum>
-  <w:abstractNum w:abstractNumId="22" w15:restartNumberingAfterBreak="0">
+  <w:abstractNum w:abstractNumId="23" w15:restartNumberingAfterBreak="0">
     <w:nsid w:val="519A3497"/>
     <w:multiLevelType w:val="hybridMultilevel"/>
     <w:tmpl w:val="08305A28"/>
@@ -10560,7 +10732,7 @@
       </w:pPr>
     </w:lvl>
   </w:abstractNum>
-  <w:abstractNum w:abstractNumId="23" w15:restartNumberingAfterBreak="0">
+  <w:abstractNum w:abstractNumId="24" w15:restartNumberingAfterBreak="0">
     <w:nsid w:val="5B78593B"/>
     <w:multiLevelType w:val="hybridMultilevel"/>
     <w:tmpl w:val="08305A28"/>
@@ -10646,7 +10818,7 @@
       </w:pPr>
     </w:lvl>
   </w:abstractNum>
-  <w:abstractNum w:abstractNumId="24" w15:restartNumberingAfterBreak="0">
+  <w:abstractNum w:abstractNumId="25" w15:restartNumberingAfterBreak="0">
     <w:nsid w:val="5D694BDB"/>
     <w:multiLevelType w:val="hybridMultilevel"/>
     <w:tmpl w:val="08305A28"/>
@@ -10732,7 +10904,7 @@
       </w:pPr>
     </w:lvl>
   </w:abstractNum>
-  <w:abstractNum w:abstractNumId="25" w15:restartNumberingAfterBreak="0">
+  <w:abstractNum w:abstractNumId="26" w15:restartNumberingAfterBreak="0">
     <w:nsid w:val="68D03F2C"/>
     <w:multiLevelType w:val="hybridMultilevel"/>
     <w:tmpl w:val="75B2A2F4"/>
@@ -10818,7 +10990,7 @@
       </w:pPr>
     </w:lvl>
   </w:abstractNum>
-  <w:abstractNum w:abstractNumId="26" w15:restartNumberingAfterBreak="0">
+  <w:abstractNum w:abstractNumId="27" w15:restartNumberingAfterBreak="0">
     <w:nsid w:val="6F432F07"/>
     <w:multiLevelType w:val="hybridMultilevel"/>
     <w:tmpl w:val="F9561A3C"/>
@@ -10907,7 +11079,7 @@
       </w:pPr>
     </w:lvl>
   </w:abstractNum>
-  <w:abstractNum w:abstractNumId="27" w15:restartNumberingAfterBreak="0">
+  <w:abstractNum w:abstractNumId="28" w15:restartNumberingAfterBreak="0">
     <w:nsid w:val="712028DD"/>
     <w:multiLevelType w:val="hybridMultilevel"/>
     <w:tmpl w:val="08305A28"/>
@@ -10993,7 +11165,7 @@
       </w:pPr>
     </w:lvl>
   </w:abstractNum>
-  <w:abstractNum w:abstractNumId="28" w15:restartNumberingAfterBreak="0">
+  <w:abstractNum w:abstractNumId="29" w15:restartNumberingAfterBreak="0">
     <w:nsid w:val="753B2A29"/>
     <w:multiLevelType w:val="hybridMultilevel"/>
     <w:tmpl w:val="A64A0124"/>
@@ -11079,7 +11251,7 @@
       </w:pPr>
     </w:lvl>
   </w:abstractNum>
-  <w:abstractNum w:abstractNumId="29" w15:restartNumberingAfterBreak="0">
+  <w:abstractNum w:abstractNumId="30" w15:restartNumberingAfterBreak="0">
     <w:nsid w:val="7D2C647B"/>
     <w:multiLevelType w:val="hybridMultilevel"/>
     <w:tmpl w:val="A64A0124"/>
@@ -11165,7 +11337,7 @@
       </w:pPr>
     </w:lvl>
   </w:abstractNum>
-  <w:abstractNum w:abstractNumId="30" w15:restartNumberingAfterBreak="0">
+  <w:abstractNum w:abstractNumId="31" w15:restartNumberingAfterBreak="0">
     <w:nsid w:val="7D6B4E5F"/>
     <w:multiLevelType w:val="hybridMultilevel"/>
     <w:tmpl w:val="08305A28"/>
@@ -11252,7 +11424,7 @@
     </w:lvl>
   </w:abstractNum>
   <w:num w:numId="1">
-    <w:abstractNumId w:val="26"/>
+    <w:abstractNumId w:val="27"/>
     <w:lvlOverride w:ilvl="0">
       <w:startOverride w:val="1"/>
     </w:lvlOverride>
@@ -11282,7 +11454,7 @@
     </w:lvlOverride>
   </w:num>
   <w:num w:numId="2">
-    <w:abstractNumId w:val="11"/>
+    <w:abstractNumId w:val="12"/>
     <w:lvlOverride w:ilvl="0">
       <w:startOverride w:val="1"/>
     </w:lvlOverride>
@@ -11312,7 +11484,7 @@
     </w:lvlOverride>
   </w:num>
   <w:num w:numId="3">
-    <w:abstractNumId w:val="8"/>
+    <w:abstractNumId w:val="9"/>
     <w:lvlOverride w:ilvl="0">
       <w:startOverride w:val="1"/>
     </w:lvlOverride>
@@ -11372,7 +11544,7 @@
     </w:lvlOverride>
   </w:num>
   <w:num w:numId="5">
-    <w:abstractNumId w:val="12"/>
+    <w:abstractNumId w:val="13"/>
     <w:lvlOverride w:ilvl="0">
       <w:startOverride w:val="1"/>
     </w:lvlOverride>
@@ -11405,82 +11577,85 @@
     <w:abstractNumId w:val="1"/>
   </w:num>
   <w:num w:numId="7">
+    <w:abstractNumId w:val="15"/>
+  </w:num>
+  <w:num w:numId="8">
+    <w:abstractNumId w:val="4"/>
+  </w:num>
+  <w:num w:numId="9">
+    <w:abstractNumId w:val="5"/>
+  </w:num>
+  <w:num w:numId="10">
+    <w:abstractNumId w:val="11"/>
+  </w:num>
+  <w:num w:numId="11">
+    <w:abstractNumId w:val="21"/>
+  </w:num>
+  <w:num w:numId="12">
+    <w:abstractNumId w:val="24"/>
+  </w:num>
+  <w:num w:numId="13">
+    <w:abstractNumId w:val="17"/>
+  </w:num>
+  <w:num w:numId="14">
     <w:abstractNumId w:val="14"/>
   </w:num>
-  <w:num w:numId="8">
-    <w:abstractNumId w:val="3"/>
-  </w:num>
-  <w:num w:numId="9">
-    <w:abstractNumId w:val="4"/>
-  </w:num>
-  <w:num w:numId="10">
-    <w:abstractNumId w:val="10"/>
-  </w:num>
-  <w:num w:numId="11">
-    <w:abstractNumId w:val="20"/>
-  </w:num>
-  <w:num w:numId="12">
-    <w:abstractNumId w:val="23"/>
-  </w:num>
-  <w:num w:numId="13">
-    <w:abstractNumId w:val="16"/>
-  </w:num>
-  <w:num w:numId="14">
-    <w:abstractNumId w:val="13"/>
-  </w:num>
   <w:num w:numId="15">
-    <w:abstractNumId w:val="27"/>
+    <w:abstractNumId w:val="28"/>
   </w:num>
   <w:num w:numId="16">
-    <w:abstractNumId w:val="21"/>
+    <w:abstractNumId w:val="22"/>
   </w:num>
   <w:num w:numId="17">
-    <w:abstractNumId w:val="22"/>
+    <w:abstractNumId w:val="23"/>
   </w:num>
   <w:num w:numId="18">
     <w:abstractNumId w:val="2"/>
   </w:num>
   <w:num w:numId="19">
-    <w:abstractNumId w:val="15"/>
+    <w:abstractNumId w:val="16"/>
   </w:num>
   <w:num w:numId="20">
-    <w:abstractNumId w:val="6"/>
+    <w:abstractNumId w:val="7"/>
   </w:num>
   <w:num w:numId="21">
-    <w:abstractNumId w:val="30"/>
+    <w:abstractNumId w:val="31"/>
   </w:num>
   <w:num w:numId="22">
-    <w:abstractNumId w:val="7"/>
+    <w:abstractNumId w:val="8"/>
   </w:num>
   <w:num w:numId="23">
     <w:abstractNumId w:val="0"/>
   </w:num>
   <w:num w:numId="24">
-    <w:abstractNumId w:val="28"/>
+    <w:abstractNumId w:val="29"/>
   </w:num>
   <w:num w:numId="25">
-    <w:abstractNumId w:val="29"/>
+    <w:abstractNumId w:val="30"/>
   </w:num>
   <w:num w:numId="26">
-    <w:abstractNumId w:val="24"/>
+    <w:abstractNumId w:val="25"/>
   </w:num>
   <w:num w:numId="27">
+    <w:abstractNumId w:val="19"/>
+  </w:num>
+  <w:num w:numId="28">
+    <w:abstractNumId w:val="10"/>
+  </w:num>
+  <w:num w:numId="29">
     <w:abstractNumId w:val="18"/>
   </w:num>
-  <w:num w:numId="28">
-    <w:abstractNumId w:val="9"/>
-  </w:num>
-  <w:num w:numId="29">
-    <w:abstractNumId w:val="17"/>
-  </w:num>
   <w:num w:numId="30">
-    <w:abstractNumId w:val="25"/>
+    <w:abstractNumId w:val="26"/>
   </w:num>
   <w:num w:numId="31">
-    <w:abstractNumId w:val="5"/>
+    <w:abstractNumId w:val="6"/>
   </w:num>
   <w:num w:numId="32">
-    <w:abstractNumId w:val="19"/>
+    <w:abstractNumId w:val="20"/>
+  </w:num>
+  <w:num w:numId="33">
+    <w:abstractNumId w:val="3"/>
   </w:num>
 </w:numbering>
 </file>
@@ -12265,4 +12440,16 @@
     </a:ext>
   </a:extLst>
 </a:theme>
+</file>
+
+<file path=customXml/item1.xml><?xml version="1.0" encoding="utf-8"?>
+<b:Sources xmlns:b="http://schemas.openxmlformats.org/officeDocument/2006/bibliography" xmlns="http://schemas.openxmlformats.org/officeDocument/2006/bibliography" SelectedStyle="\APASixthEditionOfficeOnline.xsl" StyleName="APA" Version="6"/>
+</file>
+
+<file path=customXml/itemProps1.xml><?xml version="1.0" encoding="utf-8"?>
+<ds:datastoreItem xmlns:ds="http://schemas.openxmlformats.org/officeDocument/2006/customXml" ds:itemID="{D47956F3-14D7-463B-BEEA-FCDA7CE8BD6B}">
+  <ds:schemaRefs>
+    <ds:schemaRef ds:uri="http://schemas.openxmlformats.org/officeDocument/2006/bibliography"/>
+  </ds:schemaRefs>
+</ds:datastoreItem>
 </file>
</xml_diff>

<commit_message>
terminado ccuu y resumej
</commit_message>
<xml_diff>
--- a/Documentation/2. Analisis/Casos de Uso.docx
+++ b/Documentation/2. Analisis/Casos de Uso.docx
@@ -1865,7 +1865,6 @@
         </w:numPr>
         <w:rPr>
           <w:rFonts w:ascii="Arial Narrow" w:hAnsi="Arial Narrow" w:cs="Times New Roman"/>
-          <w:i/>
           <w:color w:val="000000" w:themeColor="text1"/>
           <w:sz w:val="24"/>
           <w:szCs w:val="24"/>
@@ -1908,15 +1907,13 @@
       <w:pPr>
         <w:rPr>
           <w:rFonts w:ascii="Arial Narrow" w:hAnsi="Arial Narrow" w:cs="Times New Roman"/>
-          <w:b/>
-          <w:sz w:val="24"/>
-          <w:szCs w:val="24"/>
-        </w:rPr>
-      </w:pPr>
-      <w:r>
-        <w:rPr>
-          <w:rFonts w:ascii="Arial Narrow" w:hAnsi="Arial Narrow" w:cs="Times New Roman"/>
-          <w:b/>
+          <w:sz w:val="24"/>
+          <w:szCs w:val="24"/>
+        </w:rPr>
+      </w:pPr>
+      <w:r>
+        <w:rPr>
+          <w:rFonts w:ascii="Arial Narrow" w:hAnsi="Arial Narrow" w:cs="Times New Roman"/>
           <w:sz w:val="24"/>
           <w:szCs w:val="24"/>
         </w:rPr>
@@ -1925,7 +1922,6 @@
       <w:r>
         <w:rPr>
           <w:rFonts w:ascii="Arial Narrow" w:hAnsi="Arial Narrow" w:cs="Times New Roman"/>
-          <w:b/>
           <w:sz w:val="24"/>
           <w:szCs w:val="24"/>
         </w:rPr>
@@ -1934,7 +1930,6 @@
       <w:r>
         <w:rPr>
           <w:rFonts w:ascii="Arial Narrow" w:hAnsi="Arial Narrow" w:cs="Times New Roman"/>
-          <w:b/>
           <w:sz w:val="24"/>
           <w:szCs w:val="24"/>
         </w:rPr>
@@ -1943,7 +1938,6 @@
       <w:r>
         <w:rPr>
           <w:rFonts w:ascii="Arial Narrow" w:hAnsi="Arial Narrow" w:cs="Times New Roman"/>
-          <w:b/>
           <w:sz w:val="24"/>
           <w:szCs w:val="24"/>
         </w:rPr>
@@ -1952,7 +1946,6 @@
       <w:r>
         <w:rPr>
           <w:rFonts w:ascii="Arial Narrow" w:hAnsi="Arial Narrow" w:cs="Times New Roman"/>
-          <w:b/>
           <w:sz w:val="24"/>
           <w:szCs w:val="24"/>
         </w:rPr>
@@ -1961,7 +1954,6 @@
       <w:r>
         <w:rPr>
           <w:rFonts w:ascii="Arial Narrow" w:hAnsi="Arial Narrow" w:cs="Times New Roman"/>
-          <w:b/>
           <w:sz w:val="24"/>
           <w:szCs w:val="24"/>
         </w:rPr>
@@ -1972,60 +1964,209 @@
       <w:pPr>
         <w:rPr>
           <w:rFonts w:ascii="Arial Narrow" w:hAnsi="Arial Narrow" w:cs="Times New Roman"/>
-          <w:b/>
-          <w:sz w:val="24"/>
-          <w:szCs w:val="24"/>
-        </w:rPr>
-      </w:pPr>
-      <w:r>
-        <w:rPr>
-          <w:rFonts w:ascii="Arial Narrow" w:hAnsi="Arial Narrow" w:cs="Times New Roman"/>
-          <w:b/>
-          <w:sz w:val="24"/>
-          <w:szCs w:val="24"/>
-        </w:rPr>
-        <w:t>Punto de extensi</w:t>
-      </w:r>
-      <w:r>
-        <w:rPr>
-          <w:rFonts w:ascii="Arial Narrow" w:hAnsi="Arial Narrow" w:cs="Times New Roman"/>
-          <w:b/>
-          <w:sz w:val="24"/>
-          <w:szCs w:val="24"/>
-        </w:rPr>
-        <w:t>ó</w:t>
-      </w:r>
-      <w:r>
-        <w:rPr>
-          <w:rFonts w:ascii="Arial Narrow" w:hAnsi="Arial Narrow" w:cs="Times New Roman"/>
-          <w:b/>
-          <w:sz w:val="24"/>
-          <w:szCs w:val="24"/>
-        </w:rPr>
-        <w:t>n</w:t>
-      </w:r>
-      <w:r>
-        <w:rPr>
-          <w:rFonts w:ascii="Arial Narrow" w:hAnsi="Arial Narrow" w:cs="Times New Roman"/>
-          <w:b/>
-          <w:sz w:val="24"/>
-          <w:szCs w:val="24"/>
-        </w:rPr>
-        <w:t xml:space="preserve"> 2</w:t>
-      </w:r>
-      <w:r>
-        <w:rPr>
-          <w:rFonts w:ascii="Arial Narrow" w:hAnsi="Arial Narrow" w:cs="Times New Roman"/>
-          <w:b/>
-          <w:sz w:val="24"/>
-          <w:szCs w:val="24"/>
-        </w:rPr>
-        <w:t>: Línea 2: El cliente inicia el CU0</w:t>
-      </w:r>
-      <w:r>
-        <w:rPr>
-          <w:rFonts w:ascii="Arial Narrow" w:hAnsi="Arial Narrow" w:cs="Times New Roman"/>
-          <w:b/>
+          <w:sz w:val="24"/>
+          <w:szCs w:val="24"/>
+        </w:rPr>
+      </w:pPr>
+      <w:r>
+        <w:rPr>
+          <w:rFonts w:ascii="Arial Narrow" w:hAnsi="Arial Narrow" w:cs="Times New Roman"/>
+          <w:sz w:val="24"/>
+          <w:szCs w:val="24"/>
+        </w:rPr>
+        <w:t>Punto de extensión 2: Línea 2: El cliente inicia el CU06: Actualizar Cuenta</w:t>
+      </w:r>
+    </w:p>
+    <w:p>
+      <w:pPr>
+        <w:rPr>
+          <w:rFonts w:ascii="Arial Narrow" w:hAnsi="Arial Narrow" w:cs="Times New Roman"/>
+          <w:sz w:val="24"/>
+          <w:szCs w:val="24"/>
+        </w:rPr>
+      </w:pPr>
+      <w:r>
+        <w:rPr>
+          <w:rFonts w:ascii="Arial Narrow" w:hAnsi="Arial Narrow" w:cs="Times New Roman"/>
+          <w:sz w:val="24"/>
+          <w:szCs w:val="24"/>
+        </w:rPr>
+        <w:t xml:space="preserve">Punto de extensión </w:t>
+      </w:r>
+      <w:r>
+        <w:rPr>
+          <w:rFonts w:ascii="Arial Narrow" w:hAnsi="Arial Narrow" w:cs="Times New Roman"/>
+          <w:sz w:val="24"/>
+          <w:szCs w:val="24"/>
+        </w:rPr>
+        <w:t>3</w:t>
+      </w:r>
+      <w:r>
+        <w:rPr>
+          <w:rFonts w:ascii="Arial Narrow" w:hAnsi="Arial Narrow" w:cs="Times New Roman"/>
+          <w:sz w:val="24"/>
+          <w:szCs w:val="24"/>
+        </w:rPr>
+        <w:t>: Línea 2: El cliente inicia el CU</w:t>
+      </w:r>
+      <w:r>
+        <w:rPr>
+          <w:rFonts w:ascii="Arial Narrow" w:hAnsi="Arial Narrow" w:cs="Times New Roman"/>
+          <w:sz w:val="24"/>
+          <w:szCs w:val="24"/>
+        </w:rPr>
+        <w:t>15</w:t>
+      </w:r>
+      <w:r>
+        <w:rPr>
+          <w:rFonts w:ascii="Arial Narrow" w:hAnsi="Arial Narrow" w:cs="Times New Roman"/>
+          <w:sz w:val="24"/>
+          <w:szCs w:val="24"/>
+        </w:rPr>
+        <w:t xml:space="preserve">: </w:t>
+      </w:r>
+      <w:r>
+        <w:rPr>
+          <w:rFonts w:ascii="Arial Narrow" w:hAnsi="Arial Narrow" w:cs="Times New Roman"/>
+          <w:sz w:val="24"/>
+          <w:szCs w:val="24"/>
+        </w:rPr>
+        <w:t>Borrar Cuenta</w:t>
+      </w:r>
+    </w:p>
+    <w:p>
+      <w:pPr>
+        <w:rPr>
+          <w:rFonts w:ascii="Arial Narrow" w:hAnsi="Arial Narrow" w:cs="Times New Roman"/>
+          <w:sz w:val="24"/>
+          <w:szCs w:val="24"/>
+        </w:rPr>
+      </w:pPr>
+      <w:r>
+        <w:rPr>
+          <w:rFonts w:ascii="Arial Narrow" w:hAnsi="Arial Narrow" w:cs="Times New Roman"/>
+          <w:sz w:val="24"/>
+          <w:szCs w:val="24"/>
+        </w:rPr>
+        <w:t xml:space="preserve">Punto de extensión </w:t>
+      </w:r>
+      <w:r>
+        <w:rPr>
+          <w:rFonts w:ascii="Arial Narrow" w:hAnsi="Arial Narrow" w:cs="Times New Roman"/>
+          <w:sz w:val="24"/>
+          <w:szCs w:val="24"/>
+        </w:rPr>
+        <w:t>4</w:t>
+      </w:r>
+      <w:r>
+        <w:rPr>
+          <w:rFonts w:ascii="Arial Narrow" w:hAnsi="Arial Narrow" w:cs="Times New Roman"/>
+          <w:sz w:val="24"/>
+          <w:szCs w:val="24"/>
+        </w:rPr>
+        <w:t>: Línea 2: El cliente inicia el CU</w:t>
+      </w:r>
+      <w:r>
+        <w:rPr>
+          <w:rFonts w:ascii="Arial Narrow" w:hAnsi="Arial Narrow" w:cs="Times New Roman"/>
+          <w:sz w:val="24"/>
+          <w:szCs w:val="24"/>
+        </w:rPr>
+        <w:t>07</w:t>
+      </w:r>
+      <w:r>
+        <w:rPr>
+          <w:rFonts w:ascii="Arial Narrow" w:hAnsi="Arial Narrow" w:cs="Times New Roman"/>
+          <w:sz w:val="24"/>
+          <w:szCs w:val="24"/>
+        </w:rPr>
+        <w:t xml:space="preserve">: </w:t>
+      </w:r>
+      <w:r>
+        <w:rPr>
+          <w:rFonts w:ascii="Arial Narrow" w:hAnsi="Arial Narrow" w:cs="Times New Roman"/>
+          <w:sz w:val="24"/>
+          <w:szCs w:val="24"/>
+        </w:rPr>
+        <w:t>Añadir Método de Pago</w:t>
+      </w:r>
+    </w:p>
+    <w:p>
+      <w:pPr>
+        <w:rPr>
+          <w:rFonts w:ascii="Arial Narrow" w:hAnsi="Arial Narrow" w:cs="Times New Roman"/>
+          <w:sz w:val="24"/>
+          <w:szCs w:val="24"/>
+        </w:rPr>
+      </w:pPr>
+      <w:r>
+        <w:rPr>
+          <w:rFonts w:ascii="Arial Narrow" w:hAnsi="Arial Narrow" w:cs="Times New Roman"/>
+          <w:sz w:val="24"/>
+          <w:szCs w:val="24"/>
+        </w:rPr>
+        <w:t xml:space="preserve">Punto de extensión </w:t>
+      </w:r>
+      <w:r>
+        <w:rPr>
+          <w:rFonts w:ascii="Arial Narrow" w:hAnsi="Arial Narrow" w:cs="Times New Roman"/>
+          <w:sz w:val="24"/>
+          <w:szCs w:val="24"/>
+        </w:rPr>
+        <w:t>5</w:t>
+      </w:r>
+      <w:r>
+        <w:rPr>
+          <w:rFonts w:ascii="Arial Narrow" w:hAnsi="Arial Narrow" w:cs="Times New Roman"/>
+          <w:sz w:val="24"/>
+          <w:szCs w:val="24"/>
+        </w:rPr>
+        <w:t>: Línea 2: El cliente inicia el CU</w:t>
+      </w:r>
+      <w:r>
+        <w:rPr>
+          <w:rFonts w:ascii="Arial Narrow" w:hAnsi="Arial Narrow" w:cs="Times New Roman"/>
+          <w:sz w:val="24"/>
+          <w:szCs w:val="24"/>
+        </w:rPr>
+        <w:t>08</w:t>
+      </w:r>
+      <w:r>
+        <w:rPr>
+          <w:rFonts w:ascii="Arial Narrow" w:hAnsi="Arial Narrow" w:cs="Times New Roman"/>
+          <w:sz w:val="24"/>
+          <w:szCs w:val="24"/>
+        </w:rPr>
+        <w:t xml:space="preserve">: Borrar </w:t>
+      </w:r>
+      <w:r>
+        <w:rPr>
+          <w:rFonts w:ascii="Arial Narrow" w:hAnsi="Arial Narrow" w:cs="Times New Roman"/>
+          <w:sz w:val="24"/>
+          <w:szCs w:val="24"/>
+        </w:rPr>
+        <w:t>Método de Pago</w:t>
+      </w:r>
+    </w:p>
+    <w:p>
+      <w:pPr>
+        <w:rPr>
+          <w:rFonts w:ascii="Arial Narrow" w:hAnsi="Arial Narrow" w:cs="Times New Roman"/>
+          <w:sz w:val="24"/>
+          <w:szCs w:val="24"/>
+        </w:rPr>
+      </w:pPr>
+      <w:r>
+        <w:rPr>
+          <w:rFonts w:ascii="Arial Narrow" w:hAnsi="Arial Narrow" w:cs="Times New Roman"/>
+          <w:sz w:val="24"/>
+          <w:szCs w:val="24"/>
+        </w:rPr>
+        <w:t xml:space="preserve">Punto de extensión </w:t>
+      </w:r>
+      <w:r>
+        <w:rPr>
+          <w:rFonts w:ascii="Arial Narrow" w:hAnsi="Arial Narrow" w:cs="Times New Roman"/>
           <w:sz w:val="24"/>
           <w:szCs w:val="24"/>
         </w:rPr>
@@ -2034,7 +2175,22 @@
       <w:r>
         <w:rPr>
           <w:rFonts w:ascii="Arial Narrow" w:hAnsi="Arial Narrow" w:cs="Times New Roman"/>
-          <w:b/>
+          <w:sz w:val="24"/>
+          <w:szCs w:val="24"/>
+        </w:rPr>
+        <w:t>: Línea 2: El cliente inicia el CU</w:t>
+      </w:r>
+      <w:r>
+        <w:rPr>
+          <w:rFonts w:ascii="Arial Narrow" w:hAnsi="Arial Narrow" w:cs="Times New Roman"/>
+          <w:sz w:val="24"/>
+          <w:szCs w:val="24"/>
+        </w:rPr>
+        <w:t>09</w:t>
+      </w:r>
+      <w:r>
+        <w:rPr>
+          <w:rFonts w:ascii="Arial Narrow" w:hAnsi="Arial Narrow" w:cs="Times New Roman"/>
           <w:sz w:val="24"/>
           <w:szCs w:val="24"/>
         </w:rPr>
@@ -2043,62 +2199,39 @@
       <w:r>
         <w:rPr>
           <w:rFonts w:ascii="Arial Narrow" w:hAnsi="Arial Narrow" w:cs="Times New Roman"/>
-          <w:b/>
-          <w:sz w:val="24"/>
-          <w:szCs w:val="24"/>
-        </w:rPr>
-        <w:t>Actualizar Cuenta</w:t>
-      </w:r>
-    </w:p>
-    <w:p>
-      <w:pPr>
-        <w:rPr>
-          <w:rFonts w:ascii="Arial Narrow" w:hAnsi="Arial Narrow" w:cs="Times New Roman"/>
-          <w:b/>
-          <w:sz w:val="24"/>
-          <w:szCs w:val="24"/>
-        </w:rPr>
-      </w:pPr>
-      <w:r>
-        <w:rPr>
-          <w:rFonts w:ascii="Arial Narrow" w:hAnsi="Arial Narrow" w:cs="Times New Roman"/>
-          <w:b/>
-          <w:sz w:val="24"/>
-          <w:szCs w:val="24"/>
-        </w:rPr>
-        <w:t>Punto de extensi</w:t>
-      </w:r>
-      <w:r>
-        <w:rPr>
-          <w:rFonts w:ascii="Arial Narrow" w:hAnsi="Arial Narrow" w:cs="Times New Roman"/>
-          <w:b/>
-          <w:sz w:val="24"/>
-          <w:szCs w:val="24"/>
-        </w:rPr>
-        <w:t>ó</w:t>
-      </w:r>
-      <w:r>
-        <w:rPr>
-          <w:rFonts w:ascii="Arial Narrow" w:hAnsi="Arial Narrow" w:cs="Times New Roman"/>
-          <w:b/>
-          <w:sz w:val="24"/>
-          <w:szCs w:val="24"/>
-        </w:rPr>
-        <w:t>n</w:t>
-      </w:r>
-      <w:r>
-        <w:rPr>
-          <w:rFonts w:ascii="Arial Narrow" w:hAnsi="Arial Narrow" w:cs="Times New Roman"/>
-          <w:b/>
-          <w:sz w:val="24"/>
-          <w:szCs w:val="24"/>
-        </w:rPr>
-        <w:t xml:space="preserve"> 2</w:t>
-      </w:r>
-      <w:r>
-        <w:rPr>
-          <w:rFonts w:ascii="Arial Narrow" w:hAnsi="Arial Narrow" w:cs="Times New Roman"/>
-          <w:b/>
+          <w:sz w:val="24"/>
+          <w:szCs w:val="24"/>
+        </w:rPr>
+        <w:t>Actualizar Método de Pago</w:t>
+      </w:r>
+    </w:p>
+    <w:p>
+      <w:pPr>
+        <w:rPr>
+          <w:rFonts w:ascii="Arial Narrow" w:hAnsi="Arial Narrow" w:cs="Times New Roman"/>
+          <w:sz w:val="24"/>
+          <w:szCs w:val="24"/>
+        </w:rPr>
+      </w:pPr>
+      <w:r>
+        <w:rPr>
+          <w:rFonts w:ascii="Arial Narrow" w:hAnsi="Arial Narrow" w:cs="Times New Roman"/>
+          <w:sz w:val="24"/>
+          <w:szCs w:val="24"/>
+        </w:rPr>
+        <w:t xml:space="preserve">Punto de extensión </w:t>
+      </w:r>
+      <w:r>
+        <w:rPr>
+          <w:rFonts w:ascii="Arial Narrow" w:hAnsi="Arial Narrow" w:cs="Times New Roman"/>
+          <w:sz w:val="24"/>
+          <w:szCs w:val="24"/>
+        </w:rPr>
+        <w:t>7</w:t>
+      </w:r>
+      <w:r>
+        <w:rPr>
+          <w:rFonts w:ascii="Arial Narrow" w:hAnsi="Arial Narrow" w:cs="Times New Roman"/>
           <w:sz w:val="24"/>
           <w:szCs w:val="24"/>
         </w:rPr>
@@ -2107,80 +2240,55 @@
       <w:r>
         <w:rPr>
           <w:rFonts w:ascii="Arial Narrow" w:hAnsi="Arial Narrow" w:cs="Times New Roman"/>
-          <w:b/>
-          <w:sz w:val="24"/>
-          <w:szCs w:val="24"/>
-        </w:rPr>
-        <w:t>15</w:t>
-      </w:r>
-      <w:r>
-        <w:rPr>
-          <w:rFonts w:ascii="Arial Narrow" w:hAnsi="Arial Narrow" w:cs="Times New Roman"/>
-          <w:b/>
-          <w:sz w:val="24"/>
-          <w:szCs w:val="24"/>
-        </w:rPr>
-        <w:t xml:space="preserve">: </w:t>
-      </w:r>
-      <w:r>
-        <w:rPr>
-          <w:rFonts w:ascii="Arial Narrow" w:hAnsi="Arial Narrow" w:cs="Times New Roman"/>
-          <w:b/>
-          <w:sz w:val="24"/>
-          <w:szCs w:val="24"/>
-        </w:rPr>
-        <w:t>Borrar Cuenta</w:t>
-      </w:r>
-    </w:p>
-    <w:p>
-      <w:pPr>
-        <w:rPr>
-          <w:rFonts w:ascii="Arial Narrow" w:hAnsi="Arial Narrow" w:cs="Times New Roman"/>
-          <w:b/>
-          <w:sz w:val="24"/>
-          <w:szCs w:val="24"/>
-        </w:rPr>
-      </w:pPr>
-      <w:r>
-        <w:rPr>
-          <w:rFonts w:ascii="Arial Narrow" w:hAnsi="Arial Narrow" w:cs="Times New Roman"/>
-          <w:b/>
-          <w:sz w:val="24"/>
-          <w:szCs w:val="24"/>
-        </w:rPr>
-        <w:t>Punto de extensi</w:t>
-      </w:r>
-      <w:r>
-        <w:rPr>
-          <w:rFonts w:ascii="Arial Narrow" w:hAnsi="Arial Narrow" w:cs="Times New Roman"/>
-          <w:b/>
-          <w:sz w:val="24"/>
-          <w:szCs w:val="24"/>
-        </w:rPr>
-        <w:t>ó</w:t>
-      </w:r>
-      <w:r>
-        <w:rPr>
-          <w:rFonts w:ascii="Arial Narrow" w:hAnsi="Arial Narrow" w:cs="Times New Roman"/>
-          <w:b/>
-          <w:sz w:val="24"/>
-          <w:szCs w:val="24"/>
-        </w:rPr>
-        <w:t>n</w:t>
-      </w:r>
-      <w:r>
-        <w:rPr>
-          <w:rFonts w:ascii="Arial Narrow" w:hAnsi="Arial Narrow" w:cs="Times New Roman"/>
-          <w:b/>
-          <w:sz w:val="24"/>
-          <w:szCs w:val="24"/>
-        </w:rPr>
-        <w:t xml:space="preserve"> 2</w:t>
-      </w:r>
-      <w:r>
-        <w:rPr>
-          <w:rFonts w:ascii="Arial Narrow" w:hAnsi="Arial Narrow" w:cs="Times New Roman"/>
-          <w:b/>
+          <w:sz w:val="24"/>
+          <w:szCs w:val="24"/>
+        </w:rPr>
+        <w:t>16</w:t>
+      </w:r>
+      <w:r>
+        <w:rPr>
+          <w:rFonts w:ascii="Arial Narrow" w:hAnsi="Arial Narrow" w:cs="Times New Roman"/>
+          <w:sz w:val="24"/>
+          <w:szCs w:val="24"/>
+        </w:rPr>
+        <w:t xml:space="preserve">: Añadir </w:t>
+      </w:r>
+      <w:r>
+        <w:rPr>
+          <w:rFonts w:ascii="Arial Narrow" w:hAnsi="Arial Narrow" w:cs="Times New Roman"/>
+          <w:sz w:val="24"/>
+          <w:szCs w:val="24"/>
+        </w:rPr>
+        <w:t>Dirección</w:t>
+      </w:r>
+    </w:p>
+    <w:p>
+      <w:pPr>
+        <w:rPr>
+          <w:rFonts w:ascii="Arial Narrow" w:hAnsi="Arial Narrow" w:cs="Times New Roman"/>
+          <w:sz w:val="24"/>
+          <w:szCs w:val="24"/>
+        </w:rPr>
+      </w:pPr>
+      <w:r>
+        <w:rPr>
+          <w:rFonts w:ascii="Arial Narrow" w:hAnsi="Arial Narrow" w:cs="Times New Roman"/>
+          <w:sz w:val="24"/>
+          <w:szCs w:val="24"/>
+        </w:rPr>
+        <w:t xml:space="preserve">Punto de extensión </w:t>
+      </w:r>
+      <w:r>
+        <w:rPr>
+          <w:rFonts w:ascii="Arial Narrow" w:hAnsi="Arial Narrow" w:cs="Times New Roman"/>
+          <w:sz w:val="24"/>
+          <w:szCs w:val="24"/>
+        </w:rPr>
+        <w:t>8</w:t>
+      </w:r>
+      <w:r>
+        <w:rPr>
+          <w:rFonts w:ascii="Arial Narrow" w:hAnsi="Arial Narrow" w:cs="Times New Roman"/>
           <w:sz w:val="24"/>
           <w:szCs w:val="24"/>
         </w:rPr>
@@ -2189,80 +2297,55 @@
       <w:r>
         <w:rPr>
           <w:rFonts w:ascii="Arial Narrow" w:hAnsi="Arial Narrow" w:cs="Times New Roman"/>
-          <w:b/>
-          <w:sz w:val="24"/>
-          <w:szCs w:val="24"/>
-        </w:rPr>
-        <w:t>07</w:t>
-      </w:r>
-      <w:r>
-        <w:rPr>
-          <w:rFonts w:ascii="Arial Narrow" w:hAnsi="Arial Narrow" w:cs="Times New Roman"/>
-          <w:b/>
-          <w:sz w:val="24"/>
-          <w:szCs w:val="24"/>
-        </w:rPr>
-        <w:t xml:space="preserve">: </w:t>
-      </w:r>
-      <w:r>
-        <w:rPr>
-          <w:rFonts w:ascii="Arial Narrow" w:hAnsi="Arial Narrow" w:cs="Times New Roman"/>
-          <w:b/>
-          <w:sz w:val="24"/>
-          <w:szCs w:val="24"/>
-        </w:rPr>
-        <w:t>Añadir Método de Pago</w:t>
-      </w:r>
-    </w:p>
-    <w:p>
-      <w:pPr>
-        <w:rPr>
-          <w:rFonts w:ascii="Arial Narrow" w:hAnsi="Arial Narrow" w:cs="Times New Roman"/>
-          <w:b/>
-          <w:sz w:val="24"/>
-          <w:szCs w:val="24"/>
-        </w:rPr>
-      </w:pPr>
-      <w:r>
-        <w:rPr>
-          <w:rFonts w:ascii="Arial Narrow" w:hAnsi="Arial Narrow" w:cs="Times New Roman"/>
-          <w:b/>
-          <w:sz w:val="24"/>
-          <w:szCs w:val="24"/>
-        </w:rPr>
-        <w:t>Punto de extensi</w:t>
-      </w:r>
-      <w:r>
-        <w:rPr>
-          <w:rFonts w:ascii="Arial Narrow" w:hAnsi="Arial Narrow" w:cs="Times New Roman"/>
-          <w:b/>
-          <w:sz w:val="24"/>
-          <w:szCs w:val="24"/>
-        </w:rPr>
-        <w:t>ó</w:t>
-      </w:r>
-      <w:r>
-        <w:rPr>
-          <w:rFonts w:ascii="Arial Narrow" w:hAnsi="Arial Narrow" w:cs="Times New Roman"/>
-          <w:b/>
-          <w:sz w:val="24"/>
-          <w:szCs w:val="24"/>
-        </w:rPr>
-        <w:t>n</w:t>
-      </w:r>
-      <w:r>
-        <w:rPr>
-          <w:rFonts w:ascii="Arial Narrow" w:hAnsi="Arial Narrow" w:cs="Times New Roman"/>
-          <w:b/>
-          <w:sz w:val="24"/>
-          <w:szCs w:val="24"/>
-        </w:rPr>
-        <w:t xml:space="preserve"> 2</w:t>
-      </w:r>
-      <w:r>
-        <w:rPr>
-          <w:rFonts w:ascii="Arial Narrow" w:hAnsi="Arial Narrow" w:cs="Times New Roman"/>
-          <w:b/>
+          <w:sz w:val="24"/>
+          <w:szCs w:val="24"/>
+        </w:rPr>
+        <w:t>17</w:t>
+      </w:r>
+      <w:r>
+        <w:rPr>
+          <w:rFonts w:ascii="Arial Narrow" w:hAnsi="Arial Narrow" w:cs="Times New Roman"/>
+          <w:sz w:val="24"/>
+          <w:szCs w:val="24"/>
+        </w:rPr>
+        <w:t xml:space="preserve">: Borrar </w:t>
+      </w:r>
+      <w:r>
+        <w:rPr>
+          <w:rFonts w:ascii="Arial Narrow" w:hAnsi="Arial Narrow" w:cs="Times New Roman"/>
+          <w:sz w:val="24"/>
+          <w:szCs w:val="24"/>
+        </w:rPr>
+        <w:t>Dirección</w:t>
+      </w:r>
+    </w:p>
+    <w:p>
+      <w:pPr>
+        <w:rPr>
+          <w:rFonts w:ascii="Arial Narrow" w:hAnsi="Arial Narrow" w:cs="Times New Roman"/>
+          <w:sz w:val="24"/>
+          <w:szCs w:val="24"/>
+        </w:rPr>
+      </w:pPr>
+      <w:r>
+        <w:rPr>
+          <w:rFonts w:ascii="Arial Narrow" w:hAnsi="Arial Narrow" w:cs="Times New Roman"/>
+          <w:sz w:val="24"/>
+          <w:szCs w:val="24"/>
+        </w:rPr>
+        <w:t xml:space="preserve">Punto de extensión </w:t>
+      </w:r>
+      <w:r>
+        <w:rPr>
+          <w:rFonts w:ascii="Arial Narrow" w:hAnsi="Arial Narrow" w:cs="Times New Roman"/>
+          <w:sz w:val="24"/>
+          <w:szCs w:val="24"/>
+        </w:rPr>
+        <w:t>9</w:t>
+      </w:r>
+      <w:r>
+        <w:rPr>
+          <w:rFonts w:ascii="Arial Narrow" w:hAnsi="Arial Narrow" w:cs="Times New Roman"/>
           <w:sz w:val="24"/>
           <w:szCs w:val="24"/>
         </w:rPr>
@@ -2271,362 +2354,6 @@
       <w:r>
         <w:rPr>
           <w:rFonts w:ascii="Arial Narrow" w:hAnsi="Arial Narrow" w:cs="Times New Roman"/>
-          <w:b/>
-          <w:sz w:val="24"/>
-          <w:szCs w:val="24"/>
-        </w:rPr>
-        <w:t>08</w:t>
-      </w:r>
-      <w:r>
-        <w:rPr>
-          <w:rFonts w:ascii="Arial Narrow" w:hAnsi="Arial Narrow" w:cs="Times New Roman"/>
-          <w:b/>
-          <w:sz w:val="24"/>
-          <w:szCs w:val="24"/>
-        </w:rPr>
-        <w:t xml:space="preserve">: </w:t>
-      </w:r>
-      <w:r>
-        <w:rPr>
-          <w:rFonts w:ascii="Arial Narrow" w:hAnsi="Arial Narrow" w:cs="Times New Roman"/>
-          <w:b/>
-          <w:sz w:val="24"/>
-          <w:szCs w:val="24"/>
-        </w:rPr>
-        <w:t xml:space="preserve">Borrar </w:t>
-      </w:r>
-      <w:r>
-        <w:rPr>
-          <w:rFonts w:ascii="Arial Narrow" w:hAnsi="Arial Narrow" w:cs="Times New Roman"/>
-          <w:b/>
-          <w:sz w:val="24"/>
-          <w:szCs w:val="24"/>
-        </w:rPr>
-        <w:t>Método de Pago</w:t>
-      </w:r>
-    </w:p>
-    <w:p>
-      <w:pPr>
-        <w:rPr>
-          <w:rFonts w:ascii="Arial Narrow" w:hAnsi="Arial Narrow" w:cs="Times New Roman"/>
-          <w:b/>
-          <w:sz w:val="24"/>
-          <w:szCs w:val="24"/>
-        </w:rPr>
-      </w:pPr>
-      <w:r>
-        <w:rPr>
-          <w:rFonts w:ascii="Arial Narrow" w:hAnsi="Arial Narrow" w:cs="Times New Roman"/>
-          <w:b/>
-          <w:sz w:val="24"/>
-          <w:szCs w:val="24"/>
-        </w:rPr>
-        <w:t>Punto de extensi</w:t>
-      </w:r>
-      <w:r>
-        <w:rPr>
-          <w:rFonts w:ascii="Arial Narrow" w:hAnsi="Arial Narrow" w:cs="Times New Roman"/>
-          <w:b/>
-          <w:sz w:val="24"/>
-          <w:szCs w:val="24"/>
-        </w:rPr>
-        <w:t>ó</w:t>
-      </w:r>
-      <w:r>
-        <w:rPr>
-          <w:rFonts w:ascii="Arial Narrow" w:hAnsi="Arial Narrow" w:cs="Times New Roman"/>
-          <w:b/>
-          <w:sz w:val="24"/>
-          <w:szCs w:val="24"/>
-        </w:rPr>
-        <w:t>n</w:t>
-      </w:r>
-      <w:r>
-        <w:rPr>
-          <w:rFonts w:ascii="Arial Narrow" w:hAnsi="Arial Narrow" w:cs="Times New Roman"/>
-          <w:b/>
-          <w:sz w:val="24"/>
-          <w:szCs w:val="24"/>
-        </w:rPr>
-        <w:t xml:space="preserve"> 2</w:t>
-      </w:r>
-      <w:r>
-        <w:rPr>
-          <w:rFonts w:ascii="Arial Narrow" w:hAnsi="Arial Narrow" w:cs="Times New Roman"/>
-          <w:b/>
-          <w:sz w:val="24"/>
-          <w:szCs w:val="24"/>
-        </w:rPr>
-        <w:t>: Línea 2: El cliente inicia el CU</w:t>
-      </w:r>
-      <w:r>
-        <w:rPr>
-          <w:rFonts w:ascii="Arial Narrow" w:hAnsi="Arial Narrow" w:cs="Times New Roman"/>
-          <w:b/>
-          <w:sz w:val="24"/>
-          <w:szCs w:val="24"/>
-        </w:rPr>
-        <w:t>09</w:t>
-      </w:r>
-      <w:r>
-        <w:rPr>
-          <w:rFonts w:ascii="Arial Narrow" w:hAnsi="Arial Narrow" w:cs="Times New Roman"/>
-          <w:b/>
-          <w:sz w:val="24"/>
-          <w:szCs w:val="24"/>
-        </w:rPr>
-        <w:t xml:space="preserve">: </w:t>
-      </w:r>
-      <w:r>
-        <w:rPr>
-          <w:rFonts w:ascii="Arial Narrow" w:hAnsi="Arial Narrow" w:cs="Times New Roman"/>
-          <w:b/>
-          <w:sz w:val="24"/>
-          <w:szCs w:val="24"/>
-        </w:rPr>
-        <w:t>Actualizar Método de Pago</w:t>
-      </w:r>
-    </w:p>
-    <w:p>
-      <w:pPr>
-        <w:rPr>
-          <w:rFonts w:ascii="Arial Narrow" w:hAnsi="Arial Narrow" w:cs="Times New Roman"/>
-          <w:b/>
-          <w:sz w:val="24"/>
-          <w:szCs w:val="24"/>
-        </w:rPr>
-      </w:pPr>
-      <w:r>
-        <w:rPr>
-          <w:rFonts w:ascii="Arial Narrow" w:hAnsi="Arial Narrow" w:cs="Times New Roman"/>
-          <w:b/>
-          <w:sz w:val="24"/>
-          <w:szCs w:val="24"/>
-        </w:rPr>
-        <w:t>Punto de extensi</w:t>
-      </w:r>
-      <w:r>
-        <w:rPr>
-          <w:rFonts w:ascii="Arial Narrow" w:hAnsi="Arial Narrow" w:cs="Times New Roman"/>
-          <w:b/>
-          <w:sz w:val="24"/>
-          <w:szCs w:val="24"/>
-        </w:rPr>
-        <w:t>ó</w:t>
-      </w:r>
-      <w:r>
-        <w:rPr>
-          <w:rFonts w:ascii="Arial Narrow" w:hAnsi="Arial Narrow" w:cs="Times New Roman"/>
-          <w:b/>
-          <w:sz w:val="24"/>
-          <w:szCs w:val="24"/>
-        </w:rPr>
-        <w:t>n</w:t>
-      </w:r>
-      <w:r>
-        <w:rPr>
-          <w:rFonts w:ascii="Arial Narrow" w:hAnsi="Arial Narrow" w:cs="Times New Roman"/>
-          <w:b/>
-          <w:sz w:val="24"/>
-          <w:szCs w:val="24"/>
-        </w:rPr>
-        <w:t xml:space="preserve"> 2</w:t>
-      </w:r>
-      <w:r>
-        <w:rPr>
-          <w:rFonts w:ascii="Arial Narrow" w:hAnsi="Arial Narrow" w:cs="Times New Roman"/>
-          <w:b/>
-          <w:sz w:val="24"/>
-          <w:szCs w:val="24"/>
-        </w:rPr>
-        <w:t>: Línea 2: El cliente inicia el CU</w:t>
-      </w:r>
-      <w:r>
-        <w:rPr>
-          <w:rFonts w:ascii="Arial Narrow" w:hAnsi="Arial Narrow" w:cs="Times New Roman"/>
-          <w:b/>
-          <w:sz w:val="24"/>
-          <w:szCs w:val="24"/>
-        </w:rPr>
-        <w:t>16</w:t>
-      </w:r>
-      <w:r>
-        <w:rPr>
-          <w:rFonts w:ascii="Arial Narrow" w:hAnsi="Arial Narrow" w:cs="Times New Roman"/>
-          <w:b/>
-          <w:sz w:val="24"/>
-          <w:szCs w:val="24"/>
-        </w:rPr>
-        <w:t xml:space="preserve">: </w:t>
-      </w:r>
-      <w:r>
-        <w:rPr>
-          <w:rFonts w:ascii="Arial Narrow" w:hAnsi="Arial Narrow" w:cs="Times New Roman"/>
-          <w:b/>
-          <w:sz w:val="24"/>
-          <w:szCs w:val="24"/>
-        </w:rPr>
-        <w:t xml:space="preserve">Añadir </w:t>
-      </w:r>
-      <w:r>
-        <w:rPr>
-          <w:rFonts w:ascii="Arial Narrow" w:hAnsi="Arial Narrow" w:cs="Times New Roman"/>
-          <w:b/>
-          <w:sz w:val="24"/>
-          <w:szCs w:val="24"/>
-        </w:rPr>
-        <w:t>Dirección</w:t>
-      </w:r>
-    </w:p>
-    <w:p>
-      <w:pPr>
-        <w:rPr>
-          <w:rFonts w:ascii="Arial Narrow" w:hAnsi="Arial Narrow" w:cs="Times New Roman"/>
-          <w:b/>
-          <w:sz w:val="24"/>
-          <w:szCs w:val="24"/>
-        </w:rPr>
-      </w:pPr>
-      <w:r>
-        <w:rPr>
-          <w:rFonts w:ascii="Arial Narrow" w:hAnsi="Arial Narrow" w:cs="Times New Roman"/>
-          <w:b/>
-          <w:sz w:val="24"/>
-          <w:szCs w:val="24"/>
-        </w:rPr>
-        <w:t>Punto de extensi</w:t>
-      </w:r>
-      <w:r>
-        <w:rPr>
-          <w:rFonts w:ascii="Arial Narrow" w:hAnsi="Arial Narrow" w:cs="Times New Roman"/>
-          <w:b/>
-          <w:sz w:val="24"/>
-          <w:szCs w:val="24"/>
-        </w:rPr>
-        <w:t>ó</w:t>
-      </w:r>
-      <w:r>
-        <w:rPr>
-          <w:rFonts w:ascii="Arial Narrow" w:hAnsi="Arial Narrow" w:cs="Times New Roman"/>
-          <w:b/>
-          <w:sz w:val="24"/>
-          <w:szCs w:val="24"/>
-        </w:rPr>
-        <w:t>n</w:t>
-      </w:r>
-      <w:r>
-        <w:rPr>
-          <w:rFonts w:ascii="Arial Narrow" w:hAnsi="Arial Narrow" w:cs="Times New Roman"/>
-          <w:b/>
-          <w:sz w:val="24"/>
-          <w:szCs w:val="24"/>
-        </w:rPr>
-        <w:t xml:space="preserve"> 2</w:t>
-      </w:r>
-      <w:r>
-        <w:rPr>
-          <w:rFonts w:ascii="Arial Narrow" w:hAnsi="Arial Narrow" w:cs="Times New Roman"/>
-          <w:b/>
-          <w:sz w:val="24"/>
-          <w:szCs w:val="24"/>
-        </w:rPr>
-        <w:t>: Línea 2: El cliente inicia el CU</w:t>
-      </w:r>
-      <w:r>
-        <w:rPr>
-          <w:rFonts w:ascii="Arial Narrow" w:hAnsi="Arial Narrow" w:cs="Times New Roman"/>
-          <w:b/>
-          <w:sz w:val="24"/>
-          <w:szCs w:val="24"/>
-        </w:rPr>
-        <w:t>17</w:t>
-      </w:r>
-      <w:r>
-        <w:rPr>
-          <w:rFonts w:ascii="Arial Narrow" w:hAnsi="Arial Narrow" w:cs="Times New Roman"/>
-          <w:b/>
-          <w:sz w:val="24"/>
-          <w:szCs w:val="24"/>
-        </w:rPr>
-        <w:t xml:space="preserve">: </w:t>
-      </w:r>
-      <w:r>
-        <w:rPr>
-          <w:rFonts w:ascii="Arial Narrow" w:hAnsi="Arial Narrow" w:cs="Times New Roman"/>
-          <w:b/>
-          <w:sz w:val="24"/>
-          <w:szCs w:val="24"/>
-        </w:rPr>
-        <w:t xml:space="preserve">Borrar </w:t>
-      </w:r>
-      <w:r>
-        <w:rPr>
-          <w:rFonts w:ascii="Arial Narrow" w:hAnsi="Arial Narrow" w:cs="Times New Roman"/>
-          <w:b/>
-          <w:sz w:val="24"/>
-          <w:szCs w:val="24"/>
-        </w:rPr>
-        <w:t>Dirección</w:t>
-      </w:r>
-    </w:p>
-    <w:p>
-      <w:pPr>
-        <w:rPr>
-          <w:rFonts w:ascii="Arial Narrow" w:hAnsi="Arial Narrow" w:cs="Times New Roman"/>
-          <w:b/>
-          <w:sz w:val="24"/>
-          <w:szCs w:val="24"/>
-        </w:rPr>
-      </w:pPr>
-      <w:r>
-        <w:rPr>
-          <w:rFonts w:ascii="Arial Narrow" w:hAnsi="Arial Narrow" w:cs="Times New Roman"/>
-          <w:b/>
-          <w:sz w:val="24"/>
-          <w:szCs w:val="24"/>
-        </w:rPr>
-        <w:t>Punto de extensi</w:t>
-      </w:r>
-      <w:r>
-        <w:rPr>
-          <w:rFonts w:ascii="Arial Narrow" w:hAnsi="Arial Narrow" w:cs="Times New Roman"/>
-          <w:b/>
-          <w:sz w:val="24"/>
-          <w:szCs w:val="24"/>
-        </w:rPr>
-        <w:t>ó</w:t>
-      </w:r>
-      <w:r>
-        <w:rPr>
-          <w:rFonts w:ascii="Arial Narrow" w:hAnsi="Arial Narrow" w:cs="Times New Roman"/>
-          <w:b/>
-          <w:sz w:val="24"/>
-          <w:szCs w:val="24"/>
-        </w:rPr>
-        <w:t>n</w:t>
-      </w:r>
-      <w:r>
-        <w:rPr>
-          <w:rFonts w:ascii="Arial Narrow" w:hAnsi="Arial Narrow" w:cs="Times New Roman"/>
-          <w:b/>
-          <w:sz w:val="24"/>
-          <w:szCs w:val="24"/>
-        </w:rPr>
-        <w:t xml:space="preserve"> 2</w:t>
-      </w:r>
-      <w:r>
-        <w:rPr>
-          <w:rFonts w:ascii="Arial Narrow" w:hAnsi="Arial Narrow" w:cs="Times New Roman"/>
-          <w:b/>
-          <w:sz w:val="24"/>
-          <w:szCs w:val="24"/>
-        </w:rPr>
-        <w:t>: Línea 2: El cliente inicia el CU</w:t>
-      </w:r>
-      <w:r>
-        <w:rPr>
-          <w:rFonts w:ascii="Arial Narrow" w:hAnsi="Arial Narrow" w:cs="Times New Roman"/>
-          <w:b/>
           <w:sz w:val="24"/>
           <w:szCs w:val="24"/>
         </w:rPr>
@@ -2635,25 +2362,14 @@
       <w:r>
         <w:rPr>
           <w:rFonts w:ascii="Arial Narrow" w:hAnsi="Arial Narrow" w:cs="Times New Roman"/>
-          <w:b/>
-          <w:sz w:val="24"/>
-          <w:szCs w:val="24"/>
-        </w:rPr>
-        <w:t xml:space="preserve">: </w:t>
-      </w:r>
-      <w:r>
-        <w:rPr>
-          <w:rFonts w:ascii="Arial Narrow" w:hAnsi="Arial Narrow" w:cs="Times New Roman"/>
-          <w:b/>
-          <w:sz w:val="24"/>
-          <w:szCs w:val="24"/>
-        </w:rPr>
-        <w:t xml:space="preserve">Actualizar </w:t>
-      </w:r>
-      <w:r>
-        <w:rPr>
-          <w:rFonts w:ascii="Arial Narrow" w:hAnsi="Arial Narrow" w:cs="Times New Roman"/>
-          <w:b/>
+          <w:sz w:val="24"/>
+          <w:szCs w:val="24"/>
+        </w:rPr>
+        <w:t xml:space="preserve">: Actualizar </w:t>
+      </w:r>
+      <w:r>
+        <w:rPr>
+          <w:rFonts w:ascii="Arial Narrow" w:hAnsi="Arial Narrow" w:cs="Times New Roman"/>
           <w:sz w:val="24"/>
           <w:szCs w:val="24"/>
         </w:rPr>
@@ -2836,6 +2552,8 @@
         </w:rPr>
         <w:t>VER PEDIDOS</w:t>
       </w:r>
+      <w:bookmarkStart w:id="0" w:name="_GoBack"/>
+      <w:bookmarkEnd w:id="0"/>
     </w:p>
     <w:p>
       <w:pPr>
@@ -3005,7 +2723,6 @@
         </w:numPr>
         <w:rPr>
           <w:rFonts w:ascii="Arial Narrow" w:hAnsi="Arial Narrow" w:cs="Times New Roman"/>
-          <w:i/>
           <w:color w:val="000000" w:themeColor="text1"/>
           <w:sz w:val="24"/>
           <w:szCs w:val="24"/>
@@ -3534,7 +3251,6 @@
         </w:numPr>
         <w:rPr>
           <w:rFonts w:ascii="Arial Narrow" w:hAnsi="Arial Narrow" w:cs="Times New Roman"/>
-          <w:i/>
           <w:color w:val="000000" w:themeColor="text1"/>
           <w:sz w:val="24"/>
           <w:szCs w:val="24"/>
@@ -4109,15 +3825,7 @@
           <w:sz w:val="24"/>
           <w:szCs w:val="24"/>
         </w:rPr>
-        <w:t>El usuario debe haber iniciado sesión mediante el CU01: Login</w:t>
-      </w:r>
-      <w:r>
-        <w:rPr>
-          <w:rFonts w:ascii="Arial Narrow" w:hAnsi="Arial Narrow" w:cs="Times New Roman"/>
-          <w:sz w:val="24"/>
-          <w:szCs w:val="24"/>
-        </w:rPr>
-        <w:t>, y haber accedido a la información de su cuenta mediante el CU04: Ver cuenta.</w:t>
+        <w:t>El usuario debe haber iniciado sesión mediante el CU01: Login, y haber accedido a la información de su cuenta mediante el CU04: Ver cuenta.</w:t>
       </w:r>
     </w:p>
     <w:p>
@@ -4191,7 +3899,6 @@
         </w:numPr>
         <w:rPr>
           <w:rFonts w:ascii="Arial Narrow" w:hAnsi="Arial Narrow" w:cs="Times New Roman"/>
-          <w:i/>
           <w:color w:val="000000" w:themeColor="text1"/>
           <w:sz w:val="24"/>
           <w:szCs w:val="24"/>
@@ -4733,15 +4440,7 @@
           <w:sz w:val="24"/>
           <w:szCs w:val="24"/>
         </w:rPr>
-        <w:t>El usuario debe haber iniciado sesión mediante el CU01: Login</w:t>
-      </w:r>
-      <w:r>
-        <w:rPr>
-          <w:rFonts w:ascii="Arial Narrow" w:hAnsi="Arial Narrow" w:cs="Times New Roman"/>
-          <w:sz w:val="24"/>
-          <w:szCs w:val="24"/>
-        </w:rPr>
-        <w:t>, y haber accedido a la información de su cuenta mediante el CU04: Ver cuenta.</w:t>
+        <w:t>El usuario debe haber iniciado sesión mediante el CU01: Login, y haber accedido a la información de su cuenta mediante el CU04: Ver cuenta.</w:t>
       </w:r>
     </w:p>
     <w:p>
@@ -4815,7 +4514,6 @@
         </w:numPr>
         <w:rPr>
           <w:rFonts w:ascii="Arial Narrow" w:hAnsi="Arial Narrow" w:cs="Times New Roman"/>
-          <w:i/>
           <w:color w:val="000000" w:themeColor="text1"/>
           <w:sz w:val="24"/>
           <w:szCs w:val="24"/>
@@ -5333,15 +5031,7 @@
           <w:sz w:val="24"/>
           <w:szCs w:val="24"/>
         </w:rPr>
-        <w:t>El usuario debe haber iniciado sesión mediante el CU01: Login</w:t>
-      </w:r>
-      <w:r>
-        <w:rPr>
-          <w:rFonts w:ascii="Arial Narrow" w:hAnsi="Arial Narrow" w:cs="Times New Roman"/>
-          <w:sz w:val="24"/>
-          <w:szCs w:val="24"/>
-        </w:rPr>
-        <w:t>, y haber accedido a la información de su cuenta mediante el CU04: Ver cuenta.</w:t>
+        <w:t>El usuario debe haber iniciado sesión mediante el CU01: Login, y haber accedido a la información de su cuenta mediante el CU04: Ver cuenta.</w:t>
       </w:r>
     </w:p>
     <w:p>
@@ -5415,7 +5105,6 @@
         </w:numPr>
         <w:rPr>
           <w:rFonts w:ascii="Arial Narrow" w:hAnsi="Arial Narrow" w:cs="Times New Roman"/>
-          <w:i/>
           <w:color w:val="000000" w:themeColor="text1"/>
           <w:sz w:val="24"/>
           <w:szCs w:val="24"/>
@@ -6071,7 +5760,6 @@
         </w:numPr>
         <w:rPr>
           <w:rFonts w:ascii="Arial Narrow" w:hAnsi="Arial Narrow" w:cs="Times New Roman"/>
-          <w:i/>
           <w:color w:val="000000" w:themeColor="text1"/>
           <w:sz w:val="24"/>
           <w:szCs w:val="24"/>
@@ -6187,16 +5875,14 @@
         <w:ind w:left="360"/>
         <w:rPr>
           <w:rFonts w:ascii="Arial Narrow" w:hAnsi="Arial Narrow" w:cs="Times New Roman"/>
-          <w:i/>
-          <w:color w:val="000000" w:themeColor="text1"/>
-          <w:sz w:val="24"/>
-          <w:szCs w:val="24"/>
-        </w:rPr>
-      </w:pPr>
-      <w:r>
-        <w:rPr>
-          <w:rFonts w:ascii="Arial Narrow" w:hAnsi="Arial Narrow" w:cs="Times New Roman"/>
-          <w:i/>
+          <w:color w:val="000000" w:themeColor="text1"/>
+          <w:sz w:val="24"/>
+          <w:szCs w:val="24"/>
+        </w:rPr>
+      </w:pPr>
+      <w:r>
+        <w:rPr>
+          <w:rFonts w:ascii="Arial Narrow" w:hAnsi="Arial Narrow" w:cs="Times New Roman"/>
           <w:color w:val="000000" w:themeColor="text1"/>
           <w:sz w:val="24"/>
           <w:szCs w:val="24"/>
@@ -6206,7 +5892,6 @@
       <w:r>
         <w:rPr>
           <w:rFonts w:ascii="Arial Narrow" w:hAnsi="Arial Narrow" w:cs="Times New Roman"/>
-          <w:i/>
           <w:color w:val="000000" w:themeColor="text1"/>
           <w:sz w:val="24"/>
           <w:szCs w:val="24"/>
@@ -6216,7 +5901,6 @@
       <w:r>
         <w:rPr>
           <w:rFonts w:ascii="Arial Narrow" w:hAnsi="Arial Narrow" w:cs="Times New Roman"/>
-          <w:i/>
           <w:color w:val="000000" w:themeColor="text1"/>
           <w:sz w:val="24"/>
           <w:szCs w:val="24"/>
@@ -6464,34 +6148,7 @@
           <w:szCs w:val="24"/>
         </w:rPr>
         <w:lastRenderedPageBreak/>
-        <w:t>CU1</w:t>
-      </w:r>
-      <w:r>
-        <w:rPr>
-          <w:rFonts w:ascii="Arial Narrow" w:hAnsi="Arial Narrow" w:cs="Times New Roman"/>
-          <w:b/>
-          <w:sz w:val="24"/>
-          <w:szCs w:val="24"/>
-        </w:rPr>
-        <w:t>1</w:t>
-      </w:r>
-      <w:r>
-        <w:rPr>
-          <w:rFonts w:ascii="Arial Narrow" w:hAnsi="Arial Narrow" w:cs="Times New Roman"/>
-          <w:b/>
-          <w:sz w:val="24"/>
-          <w:szCs w:val="24"/>
-        </w:rPr>
-        <w:t xml:space="preserve">: </w:t>
-      </w:r>
-      <w:r>
-        <w:rPr>
-          <w:rFonts w:ascii="Arial Narrow" w:hAnsi="Arial Narrow" w:cs="Times New Roman"/>
-          <w:b/>
-          <w:sz w:val="24"/>
-          <w:szCs w:val="24"/>
-        </w:rPr>
-        <w:t>REALIZAR PEDIDO</w:t>
+        <w:t>CU11: REALIZAR PEDIDO</w:t>
       </w:r>
     </w:p>
     <w:p>
@@ -6535,23 +6192,7 @@
           <w:sz w:val="24"/>
           <w:szCs w:val="24"/>
         </w:rPr>
-        <w:t>El client</w:t>
-      </w:r>
-      <w:r>
-        <w:rPr>
-          <w:rFonts w:ascii="Arial Narrow" w:hAnsi="Arial Narrow" w:cs="Times New Roman"/>
-          <w:sz w:val="24"/>
-          <w:szCs w:val="24"/>
-        </w:rPr>
-        <w:t>e procesa el pedido de su cesta</w:t>
-      </w:r>
-      <w:r>
-        <w:rPr>
-          <w:rFonts w:ascii="Arial Narrow" w:hAnsi="Arial Narrow" w:cs="Times New Roman"/>
-          <w:sz w:val="24"/>
-          <w:szCs w:val="24"/>
-        </w:rPr>
-        <w:t>.</w:t>
+        <w:t>El cliente procesa el pedido de su cesta.</w:t>
       </w:r>
     </w:p>
     <w:p>
@@ -6728,7 +6369,6 @@
         </w:numPr>
         <w:rPr>
           <w:rFonts w:ascii="Arial Narrow" w:hAnsi="Arial Narrow" w:cs="Times New Roman"/>
-          <w:i/>
           <w:color w:val="000000" w:themeColor="text1"/>
           <w:sz w:val="24"/>
           <w:szCs w:val="24"/>
@@ -9087,16 +8727,7 @@
           <w:sz w:val="24"/>
           <w:szCs w:val="24"/>
         </w:rPr>
-        <w:t xml:space="preserve">: </w:t>
-      </w:r>
-      <w:r>
-        <w:rPr>
-          <w:rFonts w:ascii="Arial Narrow" w:hAnsi="Arial Narrow" w:cs="Times New Roman"/>
-          <w:b/>
-          <w:sz w:val="24"/>
-          <w:szCs w:val="24"/>
-        </w:rPr>
-        <w:t xml:space="preserve">BORRAR </w:t>
+        <w:t xml:space="preserve">: BORRAR </w:t>
       </w:r>
       <w:r>
         <w:rPr>
@@ -9237,15 +8868,7 @@
           <w:sz w:val="24"/>
           <w:szCs w:val="24"/>
         </w:rPr>
-        <w:t>El usuario debe haber iniciado sesión mediante el CU01: Login</w:t>
-      </w:r>
-      <w:r>
-        <w:rPr>
-          <w:rFonts w:ascii="Arial Narrow" w:hAnsi="Arial Narrow" w:cs="Times New Roman"/>
-          <w:sz w:val="24"/>
-          <w:szCs w:val="24"/>
-        </w:rPr>
-        <w:t>, y haber accedido a la información de su cuenta mediante el CU04: Ver cuenta.</w:t>
+        <w:t>El usuario debe haber iniciado sesión mediante el CU01: Login, y haber accedido a la información de su cuenta mediante el CU04: Ver cuenta.</w:t>
       </w:r>
     </w:p>
     <w:p>
@@ -9327,7 +8950,6 @@
         </w:numPr>
         <w:rPr>
           <w:rFonts w:ascii="Arial Narrow" w:hAnsi="Arial Narrow" w:cs="Times New Roman"/>
-          <w:i/>
           <w:color w:val="000000" w:themeColor="text1"/>
           <w:sz w:val="24"/>
           <w:szCs w:val="24"/>
@@ -9746,16 +9368,7 @@
           <w:sz w:val="24"/>
           <w:szCs w:val="24"/>
         </w:rPr>
-        <w:t xml:space="preserve">: </w:t>
-      </w:r>
-      <w:r>
-        <w:rPr>
-          <w:rFonts w:ascii="Arial Narrow" w:hAnsi="Arial Narrow" w:cs="Times New Roman"/>
-          <w:b/>
-          <w:sz w:val="24"/>
-          <w:szCs w:val="24"/>
-        </w:rPr>
-        <w:t xml:space="preserve">AÑADIR </w:t>
+        <w:t xml:space="preserve">: AÑADIR </w:t>
       </w:r>
       <w:r>
         <w:rPr>
@@ -9904,15 +9517,7 @@
           <w:sz w:val="24"/>
           <w:szCs w:val="24"/>
         </w:rPr>
-        <w:t>El usuario debe haber iniciado sesión mediante el CU01: Login</w:t>
-      </w:r>
-      <w:r>
-        <w:rPr>
-          <w:rFonts w:ascii="Arial Narrow" w:hAnsi="Arial Narrow" w:cs="Times New Roman"/>
-          <w:sz w:val="24"/>
-          <w:szCs w:val="24"/>
-        </w:rPr>
-        <w:t>, y haber accedido a la información de su cuenta mediante el CU04: Ver cuenta.</w:t>
+        <w:t>El usuario debe haber iniciado sesión mediante el CU01: Login, y haber accedido a la información de su cuenta mediante el CU04: Ver cuenta.</w:t>
       </w:r>
     </w:p>
     <w:p>
@@ -10018,7 +9623,6 @@
         </w:numPr>
         <w:rPr>
           <w:rFonts w:ascii="Arial Narrow" w:hAnsi="Arial Narrow" w:cs="Times New Roman"/>
-          <w:i/>
           <w:color w:val="000000" w:themeColor="text1"/>
           <w:sz w:val="24"/>
           <w:szCs w:val="24"/>
@@ -10184,27 +9788,7 @@
           <w:sz w:val="24"/>
           <w:szCs w:val="24"/>
         </w:rPr>
-        <w:t>Flujo</w:t>
-      </w:r>
-      <w:r>
-        <w:rPr>
-          <w:rFonts w:ascii="Arial Narrow" w:hAnsi="Arial Narrow" w:cs="Times New Roman"/>
-          <w:b/>
-          <w:color w:val="000000" w:themeColor="text1"/>
-          <w:sz w:val="24"/>
-          <w:szCs w:val="24"/>
-        </w:rPr>
-        <w:t>s</w:t>
-      </w:r>
-      <w:r>
-        <w:rPr>
-          <w:rFonts w:ascii="Arial Narrow" w:hAnsi="Arial Narrow" w:cs="Times New Roman"/>
-          <w:b/>
-          <w:color w:val="000000" w:themeColor="text1"/>
-          <w:sz w:val="24"/>
-          <w:szCs w:val="24"/>
-        </w:rPr>
-        <w:t xml:space="preserve"> Alternativos:</w:t>
+        <w:t>Flujos Alternativos:</w:t>
       </w:r>
     </w:p>
     <w:p>
@@ -10465,36 +10049,16 @@
           <w:sz w:val="24"/>
           <w:szCs w:val="24"/>
         </w:rPr>
-        <w:t xml:space="preserve">: </w:t>
-      </w:r>
-      <w:r>
-        <w:rPr>
-          <w:rFonts w:ascii="Arial Narrow" w:hAnsi="Arial Narrow" w:cs="Times New Roman"/>
-          <w:b/>
-          <w:sz w:val="24"/>
-          <w:szCs w:val="24"/>
-        </w:rPr>
-        <w:t xml:space="preserve">BORRAR </w:t>
-      </w:r>
-      <w:r>
-        <w:rPr>
-          <w:rFonts w:ascii="Arial Narrow" w:hAnsi="Arial Narrow" w:cs="Times New Roman"/>
-          <w:b/>
-          <w:sz w:val="24"/>
-          <w:szCs w:val="24"/>
-        </w:rPr>
-        <w:t>D</w:t>
-      </w:r>
-      <w:bookmarkStart w:id="0" w:name="_GoBack"/>
-      <w:bookmarkEnd w:id="0"/>
-      <w:r>
-        <w:rPr>
-          <w:rFonts w:ascii="Arial Narrow" w:hAnsi="Arial Narrow" w:cs="Times New Roman"/>
-          <w:b/>
-          <w:sz w:val="24"/>
-          <w:szCs w:val="24"/>
-        </w:rPr>
-        <w:t>IRECCIÓN</w:t>
+        <w:t xml:space="preserve">: BORRAR </w:t>
+      </w:r>
+      <w:r>
+        <w:rPr>
+          <w:rFonts w:ascii="Arial Narrow" w:hAnsi="Arial Narrow" w:cs="Times New Roman"/>
+          <w:b/>
+          <w:sz w:val="24"/>
+          <w:szCs w:val="24"/>
+        </w:rPr>
+        <w:t>DIRECCIÓN</w:t>
       </w:r>
     </w:p>
     <w:p>
@@ -10538,31 +10102,15 @@
           <w:sz w:val="24"/>
           <w:szCs w:val="24"/>
         </w:rPr>
-        <w:t>El cliente elimina un</w:t>
-      </w:r>
-      <w:r>
-        <w:rPr>
-          <w:rFonts w:ascii="Arial Narrow" w:hAnsi="Arial Narrow" w:cs="Times New Roman"/>
-          <w:sz w:val="24"/>
-          <w:szCs w:val="24"/>
-        </w:rPr>
-        <w:t>a dirección</w:t>
-      </w:r>
-      <w:r>
-        <w:rPr>
-          <w:rFonts w:ascii="Arial Narrow" w:hAnsi="Arial Narrow" w:cs="Times New Roman"/>
-          <w:sz w:val="24"/>
-          <w:szCs w:val="24"/>
-        </w:rPr>
-        <w:t xml:space="preserve"> </w:t>
-      </w:r>
-      <w:r>
-        <w:rPr>
-          <w:rFonts w:ascii="Arial Narrow" w:hAnsi="Arial Narrow" w:cs="Times New Roman"/>
-          <w:sz w:val="24"/>
-          <w:szCs w:val="24"/>
-        </w:rPr>
-        <w:t>de</w:t>
+        <w:t>El cliente elimina una dirección</w:t>
+      </w:r>
+      <w:r>
+        <w:rPr>
+          <w:rFonts w:ascii="Arial Narrow" w:hAnsi="Arial Narrow" w:cs="Times New Roman"/>
+          <w:sz w:val="24"/>
+          <w:szCs w:val="24"/>
+        </w:rPr>
+        <w:t xml:space="preserve"> de</w:t>
       </w:r>
       <w:r>
         <w:rPr>
@@ -10650,15 +10198,7 @@
           <w:sz w:val="24"/>
           <w:szCs w:val="24"/>
         </w:rPr>
-        <w:t>El usuario debe haber iniciado sesión mediante el CU01: Login</w:t>
-      </w:r>
-      <w:r>
-        <w:rPr>
-          <w:rFonts w:ascii="Arial Narrow" w:hAnsi="Arial Narrow" w:cs="Times New Roman"/>
-          <w:sz w:val="24"/>
-          <w:szCs w:val="24"/>
-        </w:rPr>
-        <w:t>, y haber accedido a la información de su cuenta mediante el CU04: Ver cuenta.</w:t>
+        <w:t>El usuario debe haber iniciado sesión mediante el CU01: Login, y haber accedido a la información de su cuenta mediante el CU04: Ver cuenta.</w:t>
       </w:r>
     </w:p>
     <w:p>
@@ -10693,23 +10233,7 @@
           <w:sz w:val="24"/>
           <w:szCs w:val="24"/>
         </w:rPr>
-        <w:t>Se elimina un</w:t>
-      </w:r>
-      <w:r>
-        <w:rPr>
-          <w:rFonts w:ascii="Arial Narrow" w:hAnsi="Arial Narrow" w:cs="Times New Roman"/>
-          <w:sz w:val="24"/>
-          <w:szCs w:val="24"/>
-        </w:rPr>
-        <w:t>a dirección</w:t>
-      </w:r>
-      <w:r>
-        <w:rPr>
-          <w:rFonts w:ascii="Arial Narrow" w:hAnsi="Arial Narrow" w:cs="Times New Roman"/>
-          <w:sz w:val="24"/>
-          <w:szCs w:val="24"/>
-        </w:rPr>
-        <w:t xml:space="preserve"> en la cuenta del cliente.</w:t>
+        <w:t>Se elimina una dirección en la cuenta del cliente.</w:t>
       </w:r>
     </w:p>
     <w:p>
@@ -10748,43 +10272,26 @@
         </w:numPr>
         <w:rPr>
           <w:rFonts w:ascii="Arial Narrow" w:hAnsi="Arial Narrow" w:cs="Times New Roman"/>
-          <w:i/>
-          <w:color w:val="000000" w:themeColor="text1"/>
-          <w:sz w:val="24"/>
-          <w:szCs w:val="24"/>
-        </w:rPr>
-      </w:pPr>
-      <w:r>
-        <w:rPr>
-          <w:rFonts w:ascii="Arial Narrow" w:hAnsi="Arial Narrow" w:cs="Times New Roman"/>
-          <w:sz w:val="24"/>
-          <w:szCs w:val="24"/>
-        </w:rPr>
-        <w:t>El Cliente desea borrar un</w:t>
-      </w:r>
-      <w:r>
-        <w:rPr>
-          <w:rFonts w:ascii="Arial Narrow" w:hAnsi="Arial Narrow" w:cs="Times New Roman"/>
-          <w:sz w:val="24"/>
-          <w:szCs w:val="24"/>
-        </w:rPr>
-        <w:t>a dirección</w:t>
-      </w:r>
-      <w:r>
-        <w:rPr>
-          <w:rFonts w:ascii="Arial Narrow" w:hAnsi="Arial Narrow" w:cs="Times New Roman"/>
-          <w:sz w:val="24"/>
-          <w:szCs w:val="24"/>
-        </w:rPr>
-        <w:t xml:space="preserve"> </w:t>
-      </w:r>
-      <w:r>
-        <w:rPr>
-          <w:rFonts w:ascii="Arial Narrow" w:hAnsi="Arial Narrow" w:cs="Times New Roman"/>
-          <w:sz w:val="24"/>
-          <w:szCs w:val="24"/>
-        </w:rPr>
-        <w:t>de</w:t>
+          <w:color w:val="000000" w:themeColor="text1"/>
+          <w:sz w:val="24"/>
+          <w:szCs w:val="24"/>
+        </w:rPr>
+      </w:pPr>
+      <w:r>
+        <w:rPr>
+          <w:rFonts w:ascii="Arial Narrow" w:hAnsi="Arial Narrow" w:cs="Times New Roman"/>
+          <w:sz w:val="24"/>
+          <w:szCs w:val="24"/>
+        </w:rPr>
+        <w:t>El Cliente desea borrar una dirección</w:t>
+      </w:r>
+      <w:r>
+        <w:rPr>
+          <w:rFonts w:ascii="Arial Narrow" w:hAnsi="Arial Narrow" w:cs="Times New Roman"/>
+          <w:sz w:val="24"/>
+          <w:szCs w:val="24"/>
+        </w:rPr>
+        <w:t xml:space="preserve"> de</w:t>
       </w:r>
       <w:r>
         <w:rPr>
@@ -10966,33 +10473,16 @@
           <w:sz w:val="24"/>
           <w:szCs w:val="24"/>
         </w:rPr>
-        <w:t>un</w:t>
-      </w:r>
-      <w:r>
-        <w:rPr>
-          <w:rFonts w:ascii="Arial Narrow" w:hAnsi="Arial Narrow" w:cs="Times New Roman"/>
-          <w:sz w:val="24"/>
-          <w:szCs w:val="24"/>
-        </w:rPr>
-        <w:t>a dirección</w:t>
-      </w:r>
-      <w:r>
-        <w:rPr>
-          <w:rFonts w:ascii="Arial Narrow" w:hAnsi="Arial Narrow" w:cs="Times New Roman"/>
-          <w:color w:val="000000" w:themeColor="text1"/>
-          <w:sz w:val="24"/>
-          <w:szCs w:val="24"/>
-        </w:rPr>
-        <w:t xml:space="preserve"> </w:t>
-      </w:r>
-      <w:r>
-        <w:rPr>
-          <w:rFonts w:ascii="Arial Narrow" w:hAnsi="Arial Narrow" w:cs="Times New Roman"/>
-          <w:color w:val="000000" w:themeColor="text1"/>
-          <w:sz w:val="24"/>
-          <w:szCs w:val="24"/>
-        </w:rPr>
-        <w:t>d</w:t>
+        <w:t>una dirección</w:t>
+      </w:r>
+      <w:r>
+        <w:rPr>
+          <w:rFonts w:ascii="Arial Narrow" w:hAnsi="Arial Narrow" w:cs="Times New Roman"/>
+          <w:color w:val="000000" w:themeColor="text1"/>
+          <w:sz w:val="24"/>
+          <w:szCs w:val="24"/>
+        </w:rPr>
+        <w:t xml:space="preserve"> d</w:t>
       </w:r>
       <w:r>
         <w:rPr>
@@ -11249,16 +10739,7 @@
           <w:sz w:val="24"/>
           <w:szCs w:val="24"/>
         </w:rPr>
-        <w:t xml:space="preserve">: </w:t>
-      </w:r>
-      <w:r>
-        <w:rPr>
-          <w:rFonts w:ascii="Arial Narrow" w:hAnsi="Arial Narrow" w:cs="Times New Roman"/>
-          <w:b/>
-          <w:sz w:val="24"/>
-          <w:szCs w:val="24"/>
-        </w:rPr>
-        <w:t xml:space="preserve">ACTUALIZAR </w:t>
+        <w:t xml:space="preserve">: ACTUALIZAR </w:t>
       </w:r>
       <w:r>
         <w:rPr>
@@ -11328,15 +10809,7 @@
           <w:sz w:val="24"/>
           <w:szCs w:val="24"/>
         </w:rPr>
-        <w:t>un</w:t>
-      </w:r>
-      <w:r>
-        <w:rPr>
-          <w:rFonts w:ascii="Arial Narrow" w:hAnsi="Arial Narrow" w:cs="Times New Roman"/>
-          <w:sz w:val="24"/>
-          <w:szCs w:val="24"/>
-        </w:rPr>
-        <w:t>a dirección</w:t>
+        <w:t>una dirección</w:t>
       </w:r>
       <w:r>
         <w:rPr>
@@ -11414,16 +10887,7 @@
           <w:sz w:val="24"/>
           <w:szCs w:val="24"/>
         </w:rPr>
-        <w:t>Dependencias</w:t>
-      </w:r>
-      <w:r>
-        <w:rPr>
-          <w:rFonts w:ascii="Arial Narrow" w:hAnsi="Arial Narrow" w:cs="Times New Roman"/>
-          <w:b/>
-          <w:sz w:val="24"/>
-          <w:szCs w:val="24"/>
-        </w:rPr>
-        <w:t>:</w:t>
+        <w:t>Dependencias:</w:t>
       </w:r>
       <w:r>
         <w:rPr>
@@ -11485,15 +10949,7 @@
           <w:sz w:val="24"/>
           <w:szCs w:val="24"/>
         </w:rPr>
-        <w:t>El usuario debe haber iniciado sesión mediante el CU01: Login</w:t>
-      </w:r>
-      <w:r>
-        <w:rPr>
-          <w:rFonts w:ascii="Arial Narrow" w:hAnsi="Arial Narrow" w:cs="Times New Roman"/>
-          <w:sz w:val="24"/>
-          <w:szCs w:val="24"/>
-        </w:rPr>
-        <w:t>, y haber accedido a la información de su cuenta mediante el CU04: Ver cuenta.</w:t>
+        <w:t>El usuario debe haber iniciado sesión mediante el CU01: Login, y haber accedido a la información de su cuenta mediante el CU04: Ver cuenta.</w:t>
       </w:r>
     </w:p>
     <w:p>
@@ -11536,15 +10992,7 @@
           <w:sz w:val="24"/>
           <w:szCs w:val="24"/>
         </w:rPr>
-        <w:t>un</w:t>
-      </w:r>
-      <w:r>
-        <w:rPr>
-          <w:rFonts w:ascii="Arial Narrow" w:hAnsi="Arial Narrow" w:cs="Times New Roman"/>
-          <w:sz w:val="24"/>
-          <w:szCs w:val="24"/>
-        </w:rPr>
-        <w:t>a dirección</w:t>
+        <w:t>una dirección</w:t>
       </w:r>
       <w:r>
         <w:rPr>
@@ -11599,7 +11047,6 @@
         </w:numPr>
         <w:rPr>
           <w:rFonts w:ascii="Arial Narrow" w:hAnsi="Arial Narrow" w:cs="Times New Roman"/>
-          <w:i/>
           <w:color w:val="000000" w:themeColor="text1"/>
           <w:sz w:val="24"/>
           <w:szCs w:val="24"/>
@@ -11619,31 +11066,15 @@
           <w:sz w:val="24"/>
           <w:szCs w:val="24"/>
         </w:rPr>
-        <w:t>un</w:t>
-      </w:r>
-      <w:r>
-        <w:rPr>
-          <w:rFonts w:ascii="Arial Narrow" w:hAnsi="Arial Narrow" w:cs="Times New Roman"/>
-          <w:sz w:val="24"/>
-          <w:szCs w:val="24"/>
-        </w:rPr>
-        <w:t>a dirección</w:t>
-      </w:r>
-      <w:r>
-        <w:rPr>
-          <w:rFonts w:ascii="Arial Narrow" w:hAnsi="Arial Narrow" w:cs="Times New Roman"/>
-          <w:sz w:val="24"/>
-          <w:szCs w:val="24"/>
-        </w:rPr>
-        <w:t xml:space="preserve"> </w:t>
-      </w:r>
-      <w:r>
-        <w:rPr>
-          <w:rFonts w:ascii="Arial Narrow" w:hAnsi="Arial Narrow" w:cs="Times New Roman"/>
-          <w:sz w:val="24"/>
-          <w:szCs w:val="24"/>
-        </w:rPr>
-        <w:t>de</w:t>
+        <w:t>una dirección</w:t>
+      </w:r>
+      <w:r>
+        <w:rPr>
+          <w:rFonts w:ascii="Arial Narrow" w:hAnsi="Arial Narrow" w:cs="Times New Roman"/>
+          <w:sz w:val="24"/>
+          <w:szCs w:val="24"/>
+        </w:rPr>
+        <w:t xml:space="preserve"> de</w:t>
       </w:r>
       <w:r>
         <w:rPr>
@@ -11883,43 +11314,7 @@
           <w:sz w:val="24"/>
           <w:szCs w:val="24"/>
         </w:rPr>
-        <w:t>Flujo</w:t>
-      </w:r>
-      <w:r>
-        <w:rPr>
-          <w:rFonts w:ascii="Arial Narrow" w:hAnsi="Arial Narrow" w:cs="Times New Roman"/>
-          <w:b/>
-          <w:sz w:val="24"/>
-          <w:szCs w:val="24"/>
-        </w:rPr>
-        <w:t>s</w:t>
-      </w:r>
-      <w:r>
-        <w:rPr>
-          <w:rFonts w:ascii="Arial Narrow" w:hAnsi="Arial Narrow" w:cs="Times New Roman"/>
-          <w:b/>
-          <w:sz w:val="24"/>
-          <w:szCs w:val="24"/>
-        </w:rPr>
-        <w:t xml:space="preserve"> alternativo</w:t>
-      </w:r>
-      <w:r>
-        <w:rPr>
-          <w:rFonts w:ascii="Arial Narrow" w:hAnsi="Arial Narrow" w:cs="Times New Roman"/>
-          <w:b/>
-          <w:sz w:val="24"/>
-          <w:szCs w:val="24"/>
-        </w:rPr>
-        <w:t>s</w:t>
-      </w:r>
-      <w:r>
-        <w:rPr>
-          <w:rFonts w:ascii="Arial Narrow" w:hAnsi="Arial Narrow" w:cs="Times New Roman"/>
-          <w:b/>
-          <w:sz w:val="24"/>
-          <w:szCs w:val="24"/>
-        </w:rPr>
-        <w:t>:</w:t>
+        <w:t>Flujos alternativos:</w:t>
       </w:r>
       <w:r>
         <w:rPr>
@@ -16005,7 +15400,7 @@
 </file>
 
 <file path=customXml/itemProps1.xml><?xml version="1.0" encoding="utf-8"?>
-<ds:datastoreItem xmlns:ds="http://schemas.openxmlformats.org/officeDocument/2006/customXml" ds:itemID="{C2407F7E-3B55-4B27-95F7-CFE3182D3E91}">
+<ds:datastoreItem xmlns:ds="http://schemas.openxmlformats.org/officeDocument/2006/customXml" ds:itemID="{43758131-D568-4890-82AA-187F4E6E14A4}">
   <ds:schemaRefs>
     <ds:schemaRef ds:uri="http://schemas.openxmlformats.org/officeDocument/2006/bibliography"/>
   </ds:schemaRefs>

</xml_diff>